<commit_message>
Minor Updates to Files
Added slides.
Spaced Process Doc + minor additions and edits.
</commit_message>
<xml_diff>
--- a/Process_Doc_Navjot_Kaur.docx
+++ b/Process_Doc_Navjot_Kaur.docx
@@ -386,11 +386,8 @@
     <w:p>
       <w:pPr>
         <w:pStyle w:val="Normal"/>
-        <w:rPr>
-          <w:rFonts w:ascii="Times New Roman" w:hAnsi="Times New Roman" w:cs="Times New Roman"/>
-          <w:sz w:val="24"/>
-          <w:szCs w:val="24"/>
-        </w:rPr>
+        <w:spacing w:lineRule="auto" w:line="480"/>
+        <w:rPr/>
       </w:pPr>
       <w:r>
         <w:rPr>
@@ -413,7 +410,7 @@
     <w:p>
       <w:pPr>
         <w:pStyle w:val="Normal"/>
-        <w:spacing w:before="0" w:after="0"/>
+        <w:spacing w:lineRule="auto" w:line="480" w:before="0" w:after="0"/>
         <w:ind w:right="4" w:hanging="0"/>
         <w:rPr>
           <w:rFonts w:ascii="Times New Roman" w:hAnsi="Times New Roman" w:eastAsia="" w:cs="Times New Roman" w:eastAsiaTheme="minorEastAsia"/>
@@ -1341,13 +1338,8 @@
     <w:p>
       <w:pPr>
         <w:pStyle w:val="Normal"/>
-        <w:spacing w:before="0" w:after="0"/>
-        <w:rPr>
-          <w:rFonts w:ascii="Times New Roman" w:hAnsi="Times New Roman" w:eastAsia="" w:cs="Times New Roman" w:eastAsiaTheme="minorEastAsia"/>
-          <w:color w:val="0D0D0D" w:themeColor="text1" w:themeTint="f2"/>
-          <w:sz w:val="24"/>
-          <w:szCs w:val="24"/>
-        </w:rPr>
+        <w:spacing w:lineRule="auto" w:line="480" w:before="0" w:after="0"/>
+        <w:rPr/>
       </w:pPr>
       <w:r>
         <w:rPr>
@@ -1366,12 +1358,8 @@
           <w:ilvl w:val="0"/>
           <w:numId w:val="1"/>
         </w:numPr>
-        <w:rPr>
-          <w:rFonts w:ascii="Times New Roman" w:hAnsi="Times New Roman" w:eastAsia="" w:cs="Times New Roman" w:eastAsiaTheme="minorEastAsia"/>
-          <w:color w:val="0D0D0D" w:themeColor="text1" w:themeTint="f2"/>
-          <w:sz w:val="24"/>
-          <w:szCs w:val="24"/>
-        </w:rPr>
+        <w:spacing w:lineRule="auto" w:line="480"/>
+        <w:rPr/>
       </w:pPr>
       <w:r>
         <w:rPr>
@@ -1390,12 +1378,8 @@
           <w:ilvl w:val="0"/>
           <w:numId w:val="1"/>
         </w:numPr>
-        <w:rPr>
-          <w:rFonts w:ascii="Times New Roman" w:hAnsi="Times New Roman" w:eastAsia="" w:cs="Times New Roman" w:eastAsiaTheme="minorEastAsia"/>
-          <w:color w:val="0D0D0D" w:themeColor="text1" w:themeTint="f2"/>
-          <w:sz w:val="24"/>
-          <w:szCs w:val="24"/>
-        </w:rPr>
+        <w:spacing w:lineRule="auto" w:line="480"/>
+        <w:rPr/>
       </w:pPr>
       <w:r>
         <w:rPr>
@@ -1414,12 +1398,8 @@
           <w:ilvl w:val="0"/>
           <w:numId w:val="1"/>
         </w:numPr>
-        <w:rPr>
-          <w:rFonts w:ascii="Times New Roman" w:hAnsi="Times New Roman" w:eastAsia="" w:cs="Times New Roman" w:eastAsiaTheme="minorEastAsia"/>
-          <w:color w:val="0D0D0D" w:themeColor="text1" w:themeTint="f2"/>
-          <w:sz w:val="24"/>
-          <w:szCs w:val="24"/>
-        </w:rPr>
+        <w:spacing w:lineRule="auto" w:line="480"/>
+        <w:rPr/>
       </w:pPr>
       <w:r>
         <w:rPr>
@@ -1438,12 +1418,8 @@
           <w:ilvl w:val="0"/>
           <w:numId w:val="1"/>
         </w:numPr>
-        <w:rPr>
-          <w:rFonts w:ascii="Times New Roman" w:hAnsi="Times New Roman" w:eastAsia="" w:cs="Times New Roman" w:eastAsiaTheme="minorEastAsia"/>
-          <w:color w:val="0D0D0D" w:themeColor="text1" w:themeTint="f2"/>
-          <w:sz w:val="24"/>
-          <w:szCs w:val="24"/>
-        </w:rPr>
+        <w:spacing w:lineRule="auto" w:line="480"/>
+        <w:rPr/>
       </w:pPr>
       <w:r>
         <w:rPr>
@@ -1462,6 +1438,39 @@
           <w:ilvl w:val="0"/>
           <w:numId w:val="1"/>
         </w:numPr>
+        <w:spacing w:lineRule="auto" w:line="480"/>
+        <w:rPr/>
+      </w:pPr>
+      <w:r>
+        <w:rPr>
+          <w:rFonts w:eastAsia="" w:cs="Times New Roman" w:ascii="Times New Roman" w:hAnsi="Times New Roman" w:eastAsiaTheme="minorEastAsia"/>
+          <w:color w:val="0D0D0D" w:themeColor="text1" w:themeTint="f2"/>
+          <w:sz w:val="24"/>
+          <w:szCs w:val="24"/>
+        </w:rPr>
+        <w:t>Ticket Resolution and Closure</w:t>
+      </w:r>
+    </w:p>
+    <w:p>
+      <w:pPr>
+        <w:pStyle w:val="Normal"/>
+        <w:spacing w:lineRule="auto" w:line="480"/>
+        <w:rPr/>
+      </w:pPr>
+      <w:r>
+        <w:rPr>
+          <w:rFonts w:eastAsia="" w:cs="Times New Roman" w:ascii="Times New Roman" w:hAnsi="Times New Roman" w:eastAsiaTheme="minorEastAsia"/>
+          <w:color w:val="0D0D0D" w:themeColor="text1" w:themeTint="f2"/>
+          <w:sz w:val="24"/>
+          <w:szCs w:val="24"/>
+        </w:rPr>
+        <w:t>In addition, the steps to set up a VPN connection after the company addresses the ticket are also provided in this document.</w:t>
+      </w:r>
+    </w:p>
+    <w:p>
+      <w:pPr>
+        <w:pStyle w:val="Normal"/>
+        <w:spacing w:lineRule="auto" w:line="480"/>
         <w:rPr>
           <w:rFonts w:ascii="Times New Roman" w:hAnsi="Times New Roman" w:eastAsia="" w:cs="Times New Roman" w:eastAsiaTheme="minorEastAsia"/>
           <w:color w:val="0D0D0D" w:themeColor="text1" w:themeTint="f2"/>
@@ -1470,18 +1479,13 @@
         </w:rPr>
       </w:pPr>
       <w:r>
-        <w:rPr>
-          <w:rFonts w:eastAsia="" w:cs="Times New Roman" w:ascii="Times New Roman" w:hAnsi="Times New Roman" w:eastAsiaTheme="minorEastAsia"/>
-          <w:color w:val="0D0D0D" w:themeColor="text1" w:themeTint="f2"/>
-          <w:sz w:val="24"/>
-          <w:szCs w:val="24"/>
-        </w:rPr>
-        <w:t>Ticket Resolution and Closure</w:t>
-      </w:r>
-    </w:p>
-    <w:p>
-      <w:pPr>
-        <w:pStyle w:val="Normal"/>
+        <w:rPr/>
+      </w:r>
+    </w:p>
+    <w:p>
+      <w:pPr>
+        <w:pStyle w:val="Normal"/>
+        <w:spacing w:lineRule="auto" w:line="480"/>
         <w:rPr>
           <w:rFonts w:ascii="Times New Roman" w:hAnsi="Times New Roman" w:eastAsia="" w:cs="Times New Roman" w:eastAsiaTheme="minorEastAsia"/>
           <w:color w:val="0D0D0D" w:themeColor="text1" w:themeTint="f2"/>
@@ -1490,13 +1494,7 @@
         </w:rPr>
       </w:pPr>
       <w:r>
-        <w:rPr>
-          <w:rFonts w:eastAsia="" w:cs="Times New Roman" w:ascii="Times New Roman" w:hAnsi="Times New Roman" w:eastAsiaTheme="minorEastAsia"/>
-          <w:color w:val="0D0D0D" w:themeColor="text1" w:themeTint="f2"/>
-          <w:sz w:val="24"/>
-          <w:szCs w:val="24"/>
-        </w:rPr>
-        <w:t>In addition, the steps to set up a VPN connection after the company addresses the ticket are also provided in this document.</w:t>
+        <w:rPr/>
       </w:r>
     </w:p>
     <w:p>
@@ -2649,10 +2647,9 @@
           <w:ilvl w:val="0"/>
           <w:numId w:val="2"/>
         </w:numPr>
-        <w:spacing w:lineRule="auto" w:line="240"/>
-        <w:rPr>
-          <w:rFonts w:ascii="Times New Roman" w:hAnsi="Times New Roman" w:cs="Times New Roman"/>
-        </w:rPr>
+        <w:spacing w:lineRule="auto" w:line="480" w:before="57" w:after="217"/>
+        <w:contextualSpacing/>
+        <w:rPr/>
       </w:pPr>
       <w:r>
         <w:rPr>
@@ -2668,10 +2665,9 @@
           <w:ilvl w:val="0"/>
           <w:numId w:val="2"/>
         </w:numPr>
-        <w:spacing w:lineRule="auto" w:line="240"/>
-        <w:rPr>
-          <w:rFonts w:ascii="Times New Roman" w:hAnsi="Times New Roman" w:cs="Times New Roman"/>
-        </w:rPr>
+        <w:spacing w:lineRule="auto" w:line="480" w:before="57" w:after="217"/>
+        <w:contextualSpacing/>
+        <w:rPr/>
       </w:pPr>
       <w:r>
         <w:rPr>
@@ -2725,11 +2721,8 @@
           <w:ilvl w:val="0"/>
           <w:numId w:val="4"/>
         </w:numPr>
-        <w:rPr>
-          <w:rFonts w:ascii="Times New Roman" w:hAnsi="Times New Roman" w:cs="Times New Roman"/>
-          <w:sz w:val="24"/>
-          <w:szCs w:val="24"/>
-        </w:rPr>
+        <w:spacing w:lineRule="auto" w:line="480"/>
+        <w:rPr/>
       </w:pPr>
       <w:r>
         <w:rPr>
@@ -2757,11 +2750,8 @@
           <w:ilvl w:val="0"/>
           <w:numId w:val="4"/>
         </w:numPr>
-        <w:rPr>
-          <w:rFonts w:ascii="Times New Roman" w:hAnsi="Times New Roman" w:cs="Times New Roman"/>
-          <w:sz w:val="24"/>
-          <w:szCs w:val="24"/>
-        </w:rPr>
+        <w:spacing w:lineRule="auto" w:line="480"/>
+        <w:rPr/>
       </w:pPr>
       <w:r>
         <w:rPr>
@@ -2789,11 +2779,8 @@
           <w:ilvl w:val="0"/>
           <w:numId w:val="4"/>
         </w:numPr>
-        <w:rPr>
-          <w:rFonts w:ascii="Times New Roman" w:hAnsi="Times New Roman" w:cs="Times New Roman"/>
-          <w:sz w:val="24"/>
-          <w:szCs w:val="24"/>
-        </w:rPr>
+        <w:spacing w:lineRule="auto" w:line="480"/>
+        <w:rPr/>
       </w:pPr>
       <w:r>
         <w:rPr>
@@ -2821,11 +2808,8 @@
           <w:ilvl w:val="0"/>
           <w:numId w:val="4"/>
         </w:numPr>
-        <w:rPr>
-          <w:rFonts w:ascii="Times New Roman" w:hAnsi="Times New Roman" w:cs="Times New Roman"/>
-          <w:sz w:val="24"/>
-          <w:szCs w:val="24"/>
-        </w:rPr>
+        <w:spacing w:lineRule="auto" w:line="480"/>
+        <w:rPr/>
       </w:pPr>
       <w:r>
         <w:rPr>
@@ -2853,11 +2837,8 @@
           <w:ilvl w:val="0"/>
           <w:numId w:val="4"/>
         </w:numPr>
-        <w:rPr>
-          <w:rFonts w:ascii="Times New Roman" w:hAnsi="Times New Roman" w:cs="Times New Roman"/>
-          <w:sz w:val="24"/>
-          <w:szCs w:val="24"/>
-        </w:rPr>
+        <w:spacing w:lineRule="auto" w:line="480"/>
+        <w:rPr/>
       </w:pPr>
       <w:r>
         <w:rPr>
@@ -2876,30 +2857,6 @@
           <w:szCs w:val="24"/>
         </w:rPr>
         <w:t>: Basic understanding of how to set up a VPN connection on the local device. The company’s IT department or support team can also assist with this.</w:t>
-      </w:r>
-    </w:p>
-    <w:p>
-      <w:pPr>
-        <w:pStyle w:val="Normal"/>
-        <w:rPr>
-          <w:rFonts w:ascii="Times New Roman" w:hAnsi="Times New Roman" w:cs="Times New Roman"/>
-          <w:b/>
-          <w:b/>
-          <w:bCs/>
-          <w:color w:val="0D0D0D" w:themeColor="text1" w:themeTint="f2"/>
-          <w:sz w:val="32"/>
-          <w:szCs w:val="32"/>
-        </w:rPr>
-      </w:pPr>
-      <w:r>
-        <w:rPr>
-          <w:rFonts w:cs="Times New Roman" w:ascii="Times New Roman" w:hAnsi="Times New Roman"/>
-          <w:b/>
-          <w:bCs/>
-          <w:color w:val="0D0D0D" w:themeColor="text1" w:themeTint="f2"/>
-          <w:sz w:val="32"/>
-          <w:szCs w:val="32"/>
-        </w:rPr>
       </w:r>
     </w:p>
     <w:p>
@@ -2962,12 +2919,8 @@
           <w:ilvl w:val="0"/>
           <w:numId w:val="5"/>
         </w:numPr>
-        <w:rPr>
-          <w:rFonts w:ascii="Times New Roman" w:hAnsi="Times New Roman" w:cs="Times New Roman"/>
-          <w:color w:val="0D0D0D" w:themeColor="text1" w:themeTint="f2"/>
-          <w:sz w:val="24"/>
-          <w:szCs w:val="24"/>
-        </w:rPr>
+        <w:spacing w:lineRule="auto" w:line="480"/>
+        <w:rPr/>
       </w:pPr>
       <w:r>
         <w:rPr>
@@ -2997,12 +2950,8 @@
           <w:ilvl w:val="0"/>
           <w:numId w:val="6"/>
         </w:numPr>
-        <w:rPr>
-          <w:rFonts w:ascii="Times New Roman" w:hAnsi="Times New Roman" w:cs="Times New Roman"/>
-          <w:color w:val="0D0D0D" w:themeColor="text1" w:themeTint="f2"/>
-          <w:sz w:val="24"/>
-          <w:szCs w:val="24"/>
-        </w:rPr>
+        <w:spacing w:lineRule="auto" w:line="480"/>
+        <w:rPr/>
       </w:pPr>
       <w:r>
         <w:rPr>
@@ -3021,6 +2970,28 @@
           <w:ilvl w:val="0"/>
           <w:numId w:val="6"/>
         </w:numPr>
+        <w:spacing w:lineRule="auto" w:line="480"/>
+        <w:rPr/>
+      </w:pPr>
+      <w:r>
+        <w:rPr>
+          <w:rFonts w:cs="Times New Roman" w:ascii="Times New Roman" w:hAnsi="Times New Roman"/>
+          <w:color w:val="0D0D0D" w:themeColor="text1" w:themeTint="f2"/>
+          <w:sz w:val="24"/>
+          <w:szCs w:val="24"/>
+        </w:rPr>
+        <w:t>Enter your credentials (username and password) to access your Freshdesk dashboard.</w:t>
+      </w:r>
+    </w:p>
+    <w:p>
+      <w:pPr>
+        <w:pStyle w:val="ListParagraph"/>
+        <w:numPr>
+          <w:ilvl w:val="0"/>
+          <w:numId w:val="0"/>
+        </w:numPr>
+        <w:spacing w:lineRule="auto" w:line="480"/>
+        <w:ind w:left="2160" w:hanging="0"/>
         <w:rPr>
           <w:rFonts w:ascii="Times New Roman" w:hAnsi="Times New Roman" w:cs="Times New Roman"/>
           <w:color w:val="0D0D0D" w:themeColor="text1" w:themeTint="f2"/>
@@ -3029,33 +3000,7 @@
         </w:rPr>
       </w:pPr>
       <w:r>
-        <w:rPr>
-          <w:rFonts w:cs="Times New Roman" w:ascii="Times New Roman" w:hAnsi="Times New Roman"/>
-          <w:color w:val="0D0D0D" w:themeColor="text1" w:themeTint="f2"/>
-          <w:sz w:val="24"/>
-          <w:szCs w:val="24"/>
-        </w:rPr>
-        <w:t>Enter your credentials (username and password) to access your Freshdesk dashboard.</w:t>
-      </w:r>
-    </w:p>
-    <w:p>
-      <w:pPr>
-        <w:pStyle w:val="ListParagraph"/>
-        <w:ind w:left="1440" w:hanging="0"/>
-        <w:rPr>
-          <w:rFonts w:ascii="Times New Roman" w:hAnsi="Times New Roman" w:cs="Times New Roman"/>
-          <w:color w:val="0D0D0D" w:themeColor="text1" w:themeTint="f2"/>
-          <w:sz w:val="24"/>
-          <w:szCs w:val="24"/>
-        </w:rPr>
-      </w:pPr>
-      <w:r>
-        <w:rPr>
-          <w:rFonts w:cs="Times New Roman" w:ascii="Times New Roman" w:hAnsi="Times New Roman"/>
-          <w:color w:val="0D0D0D" w:themeColor="text1" w:themeTint="f2"/>
-          <w:sz w:val="24"/>
-          <w:szCs w:val="24"/>
-        </w:rPr>
+        <w:rPr/>
       </w:r>
     </w:p>
     <w:p>
@@ -3065,12 +3010,8 @@
           <w:ilvl w:val="0"/>
           <w:numId w:val="5"/>
         </w:numPr>
-        <w:rPr>
-          <w:rFonts w:ascii="Times New Roman" w:hAnsi="Times New Roman" w:cs="Times New Roman"/>
-          <w:color w:val="0D0D0D" w:themeColor="text1" w:themeTint="f2"/>
-          <w:sz w:val="24"/>
-          <w:szCs w:val="24"/>
-        </w:rPr>
+        <w:spacing w:lineRule="auto" w:line="480"/>
+        <w:rPr/>
       </w:pPr>
       <w:r>
         <w:rPr>
@@ -3100,12 +3041,8 @@
           <w:ilvl w:val="0"/>
           <w:numId w:val="7"/>
         </w:numPr>
-        <w:rPr>
-          <w:rFonts w:ascii="Times New Roman" w:hAnsi="Times New Roman" w:cs="Times New Roman"/>
-          <w:color w:val="0D0D0D" w:themeColor="text1" w:themeTint="f2"/>
-          <w:sz w:val="24"/>
-          <w:szCs w:val="24"/>
-        </w:rPr>
+        <w:spacing w:lineRule="auto" w:line="480"/>
+        <w:rPr/>
       </w:pPr>
       <w:r>
         <w:rPr>
@@ -3124,12 +3061,8 @@
           <w:ilvl w:val="0"/>
           <w:numId w:val="7"/>
         </w:numPr>
-        <w:rPr>
-          <w:rFonts w:ascii="Times New Roman" w:hAnsi="Times New Roman" w:cs="Times New Roman"/>
-          <w:color w:val="0D0D0D" w:themeColor="text1" w:themeTint="f2"/>
-          <w:sz w:val="24"/>
-          <w:szCs w:val="24"/>
-        </w:rPr>
+        <w:spacing w:lineRule="auto" w:line="480"/>
+        <w:rPr/>
       </w:pPr>
       <w:r>
         <w:rPr>
@@ -3164,6 +3097,12 @@
     <w:p>
       <w:pPr>
         <w:pStyle w:val="ListParagraph"/>
+        <w:numPr>
+          <w:ilvl w:val="0"/>
+          <w:numId w:val="0"/>
+        </w:numPr>
+        <w:spacing w:lineRule="auto" w:line="480"/>
+        <w:ind w:left="2160" w:hanging="0"/>
         <w:rPr>
           <w:rFonts w:ascii="Times New Roman" w:hAnsi="Times New Roman" w:cs="Times New Roman"/>
           <w:color w:val="0D0D0D" w:themeColor="text1" w:themeTint="f2"/>
@@ -3172,12 +3111,7 @@
         </w:rPr>
       </w:pPr>
       <w:r>
-        <w:rPr>
-          <w:rFonts w:cs="Times New Roman" w:ascii="Times New Roman" w:hAnsi="Times New Roman"/>
-          <w:color w:val="0D0D0D" w:themeColor="text1" w:themeTint="f2"/>
-          <w:sz w:val="24"/>
-          <w:szCs w:val="24"/>
-        </w:rPr>
+        <w:rPr/>
       </w:r>
     </w:p>
     <w:p>
@@ -3187,12 +3121,8 @@
           <w:ilvl w:val="0"/>
           <w:numId w:val="5"/>
         </w:numPr>
-        <w:rPr>
-          <w:rFonts w:ascii="Times New Roman" w:hAnsi="Times New Roman" w:cs="Times New Roman"/>
-          <w:color w:val="0D0D0D" w:themeColor="text1" w:themeTint="f2"/>
-          <w:sz w:val="24"/>
-          <w:szCs w:val="24"/>
-        </w:rPr>
+        <w:spacing w:lineRule="auto" w:line="480"/>
+        <w:rPr/>
       </w:pPr>
       <w:r>
         <w:rPr>
@@ -3222,12 +3152,8 @@
           <w:ilvl w:val="0"/>
           <w:numId w:val="14"/>
         </w:numPr>
-        <w:rPr>
-          <w:rFonts w:ascii="Times New Roman" w:hAnsi="Times New Roman" w:cs="Times New Roman"/>
-          <w:color w:val="0D0D0D" w:themeColor="text1" w:themeTint="f2"/>
-          <w:sz w:val="24"/>
-          <w:szCs w:val="24"/>
-        </w:rPr>
+        <w:spacing w:lineRule="auto" w:line="480"/>
+        <w:rPr/>
       </w:pPr>
       <w:r>
         <w:rPr>
@@ -3262,6 +3188,12 @@
     <w:p>
       <w:pPr>
         <w:pStyle w:val="ListParagraph"/>
+        <w:numPr>
+          <w:ilvl w:val="0"/>
+          <w:numId w:val="0"/>
+        </w:numPr>
+        <w:spacing w:lineRule="auto" w:line="480"/>
+        <w:ind w:left="2160" w:hanging="0"/>
         <w:rPr>
           <w:rFonts w:ascii="Times New Roman" w:hAnsi="Times New Roman" w:cs="Times New Roman"/>
           <w:color w:val="0D0D0D" w:themeColor="text1" w:themeTint="f2"/>
@@ -3270,12 +3202,7 @@
         </w:rPr>
       </w:pPr>
       <w:r>
-        <w:rPr>
-          <w:rFonts w:cs="Times New Roman" w:ascii="Times New Roman" w:hAnsi="Times New Roman"/>
-          <w:color w:val="0D0D0D" w:themeColor="text1" w:themeTint="f2"/>
-          <w:sz w:val="24"/>
-          <w:szCs w:val="24"/>
-        </w:rPr>
+        <w:rPr/>
       </w:r>
     </w:p>
     <w:p>
@@ -3285,12 +3212,8 @@
           <w:ilvl w:val="0"/>
           <w:numId w:val="5"/>
         </w:numPr>
-        <w:rPr>
-          <w:rFonts w:ascii="Times New Roman" w:hAnsi="Times New Roman" w:cs="Times New Roman"/>
-          <w:color w:val="0D0D0D" w:themeColor="text1" w:themeTint="f2"/>
-          <w:sz w:val="24"/>
-          <w:szCs w:val="24"/>
-        </w:rPr>
+        <w:spacing w:lineRule="auto" w:line="480"/>
+        <w:rPr/>
       </w:pPr>
       <w:r>
         <w:rPr>
@@ -3320,12 +3243,8 @@
           <w:ilvl w:val="0"/>
           <w:numId w:val="8"/>
         </w:numPr>
-        <w:rPr>
-          <w:rFonts w:ascii="Times New Roman" w:hAnsi="Times New Roman" w:cs="Times New Roman"/>
-          <w:color w:val="0D0D0D" w:themeColor="text1" w:themeTint="f2"/>
-          <w:sz w:val="24"/>
-          <w:szCs w:val="24"/>
-        </w:rPr>
+        <w:spacing w:lineRule="auto" w:line="480"/>
+        <w:rPr/>
       </w:pPr>
       <w:r>
         <w:rPr>
@@ -3346,26 +3265,6 @@
           <w:szCs w:val="24"/>
         </w:rPr>
         <w:t>: Provide a clear and concise subject for the ticket. For example, "Request to Establish VPN Connection for Remote Work".</w:t>
-      </w:r>
-    </w:p>
-    <w:p>
-      <w:pPr>
-        <w:pStyle w:val="ListParagraph"/>
-        <w:ind w:left="1440" w:hanging="0"/>
-        <w:rPr>
-          <w:rFonts w:ascii="Times New Roman" w:hAnsi="Times New Roman" w:cs="Times New Roman"/>
-          <w:color w:val="0D0D0D" w:themeColor="text1" w:themeTint="f2"/>
-          <w:sz w:val="16"/>
-          <w:szCs w:val="16"/>
-        </w:rPr>
-      </w:pPr>
-      <w:r>
-        <w:rPr>
-          <w:rFonts w:cs="Times New Roman" w:ascii="Times New Roman" w:hAnsi="Times New Roman"/>
-          <w:color w:val="0D0D0D" w:themeColor="text1" w:themeTint="f2"/>
-          <w:sz w:val="16"/>
-          <w:szCs w:val="16"/>
-        </w:rPr>
       </w:r>
     </w:p>
     <w:p>
@@ -3375,12 +3274,8 @@
           <w:ilvl w:val="0"/>
           <w:numId w:val="8"/>
         </w:numPr>
-        <w:rPr>
-          <w:rFonts w:ascii="Times New Roman" w:hAnsi="Times New Roman" w:cs="Times New Roman"/>
-          <w:color w:val="0D0D0D" w:themeColor="text1" w:themeTint="f2"/>
-          <w:sz w:val="24"/>
-          <w:szCs w:val="24"/>
-        </w:rPr>
+        <w:spacing w:lineRule="auto" w:line="480"/>
+        <w:rPr/>
       </w:pPr>
       <w:r>
         <w:rPr>
@@ -3410,12 +3305,8 @@
           <w:ilvl w:val="0"/>
           <w:numId w:val="8"/>
         </w:numPr>
-        <w:rPr>
-          <w:rFonts w:ascii="Times New Roman" w:hAnsi="Times New Roman" w:cs="Times New Roman"/>
-          <w:color w:val="0D0D0D" w:themeColor="text1" w:themeTint="f2"/>
-          <w:sz w:val="24"/>
-          <w:szCs w:val="24"/>
-        </w:rPr>
+        <w:spacing w:lineRule="auto" w:line="480"/>
+        <w:rPr/>
       </w:pPr>
       <w:r>
         <w:rPr>
@@ -3445,12 +3336,8 @@
           <w:ilvl w:val="0"/>
           <w:numId w:val="8"/>
         </w:numPr>
-        <w:rPr>
-          <w:rFonts w:ascii="Times New Roman" w:hAnsi="Times New Roman" w:cs="Times New Roman"/>
-          <w:color w:val="0D0D0D" w:themeColor="text1" w:themeTint="f2"/>
-          <w:sz w:val="24"/>
-          <w:szCs w:val="24"/>
-        </w:rPr>
+        <w:spacing w:lineRule="auto" w:line="480"/>
+        <w:rPr/>
       </w:pPr>
       <w:r>
         <w:rPr>
@@ -3480,12 +3367,8 @@
           <w:ilvl w:val="0"/>
           <w:numId w:val="8"/>
         </w:numPr>
-        <w:rPr>
-          <w:rFonts w:ascii="Times New Roman" w:hAnsi="Times New Roman" w:cs="Times New Roman"/>
-          <w:color w:val="0D0D0D" w:themeColor="text1" w:themeTint="f2"/>
-          <w:sz w:val="24"/>
-          <w:szCs w:val="24"/>
-        </w:rPr>
+        <w:spacing w:lineRule="auto" w:line="480"/>
+        <w:rPr/>
       </w:pPr>
       <w:r>
         <w:rPr>
@@ -3511,6 +3394,12 @@
     <w:p>
       <w:pPr>
         <w:pStyle w:val="ListParagraph"/>
+        <w:numPr>
+          <w:ilvl w:val="0"/>
+          <w:numId w:val="0"/>
+        </w:numPr>
+        <w:spacing w:lineRule="auto" w:line="480"/>
+        <w:ind w:left="2160" w:hanging="0"/>
         <w:rPr>
           <w:rFonts w:ascii="Times New Roman" w:hAnsi="Times New Roman" w:cs="Times New Roman"/>
           <w:color w:val="0D0D0D" w:themeColor="text1" w:themeTint="f2"/>
@@ -3519,12 +3408,7 @@
         </w:rPr>
       </w:pPr>
       <w:r>
-        <w:rPr>
-          <w:rFonts w:cs="Times New Roman" w:ascii="Times New Roman" w:hAnsi="Times New Roman"/>
-          <w:color w:val="0D0D0D" w:themeColor="text1" w:themeTint="f2"/>
-          <w:sz w:val="24"/>
-          <w:szCs w:val="24"/>
-        </w:rPr>
+        <w:rPr/>
       </w:r>
     </w:p>
     <w:p>
@@ -3534,12 +3418,8 @@
           <w:ilvl w:val="0"/>
           <w:numId w:val="5"/>
         </w:numPr>
-        <w:rPr>
-          <w:rFonts w:ascii="Times New Roman" w:hAnsi="Times New Roman" w:cs="Times New Roman"/>
-          <w:color w:val="0D0D0D" w:themeColor="text1" w:themeTint="f2"/>
-          <w:sz w:val="24"/>
-          <w:szCs w:val="24"/>
-        </w:rPr>
+        <w:spacing w:lineRule="auto" w:line="480"/>
+        <w:rPr/>
       </w:pPr>
       <w:r>
         <w:rPr>
@@ -3569,12 +3449,8 @@
           <w:ilvl w:val="0"/>
           <w:numId w:val="13"/>
         </w:numPr>
-        <w:rPr>
-          <w:rFonts w:ascii="Times New Roman" w:hAnsi="Times New Roman" w:cs="Times New Roman"/>
-          <w:color w:val="0D0D0D" w:themeColor="text1" w:themeTint="f2"/>
-          <w:sz w:val="24"/>
-          <w:szCs w:val="24"/>
-        </w:rPr>
+        <w:spacing w:lineRule="auto" w:line="480"/>
+        <w:rPr/>
       </w:pPr>
       <w:r>
         <w:rPr>
@@ -3589,6 +3465,7 @@
     <w:p>
       <w:pPr>
         <w:pStyle w:val="ListParagraph"/>
+        <w:spacing w:lineRule="auto" w:line="480"/>
         <w:rPr>
           <w:rFonts w:ascii="Times New Roman" w:hAnsi="Times New Roman" w:cs="Times New Roman"/>
           <w:color w:val="0D0D0D" w:themeColor="text1" w:themeTint="f2"/>
@@ -3612,12 +3489,8 @@
           <w:ilvl w:val="0"/>
           <w:numId w:val="5"/>
         </w:numPr>
-        <w:rPr>
-          <w:rFonts w:ascii="Times New Roman" w:hAnsi="Times New Roman" w:cs="Times New Roman"/>
-          <w:color w:val="0D0D0D" w:themeColor="text1" w:themeTint="f2"/>
-          <w:sz w:val="24"/>
-          <w:szCs w:val="24"/>
-        </w:rPr>
+        <w:spacing w:lineRule="auto" w:line="480"/>
+        <w:rPr/>
       </w:pPr>
       <w:r>
         <w:rPr>
@@ -3647,12 +3520,8 @@
           <w:ilvl w:val="0"/>
           <w:numId w:val="10"/>
         </w:numPr>
-        <w:rPr>
-          <w:rFonts w:ascii="Times New Roman" w:hAnsi="Times New Roman" w:cs="Times New Roman"/>
-          <w:color w:val="0D0D0D" w:themeColor="text1" w:themeTint="f2"/>
-          <w:sz w:val="24"/>
-          <w:szCs w:val="24"/>
-        </w:rPr>
+        <w:spacing w:lineRule="auto" w:line="480"/>
+        <w:rPr/>
       </w:pPr>
       <w:r>
         <w:rPr>
@@ -3671,12 +3540,8 @@
           <w:ilvl w:val="0"/>
           <w:numId w:val="10"/>
         </w:numPr>
-        <w:rPr>
-          <w:rFonts w:ascii="Times New Roman" w:hAnsi="Times New Roman" w:cs="Times New Roman"/>
-          <w:color w:val="0D0D0D" w:themeColor="text1" w:themeTint="f2"/>
-          <w:sz w:val="24"/>
-          <w:szCs w:val="24"/>
-        </w:rPr>
+        <w:spacing w:lineRule="auto" w:line="480"/>
+        <w:rPr/>
       </w:pPr>
       <w:r>
         <w:rPr>
@@ -3691,6 +3556,7 @@
     <w:p>
       <w:pPr>
         <w:pStyle w:val="ListParagraph"/>
+        <w:spacing w:lineRule="auto" w:line="480"/>
         <w:rPr>
           <w:rFonts w:ascii="Times New Roman" w:hAnsi="Times New Roman" w:cs="Times New Roman"/>
           <w:color w:val="0D0D0D" w:themeColor="text1" w:themeTint="f2"/>
@@ -3714,12 +3580,8 @@
           <w:ilvl w:val="0"/>
           <w:numId w:val="5"/>
         </w:numPr>
-        <w:rPr>
-          <w:rFonts w:ascii="Times New Roman" w:hAnsi="Times New Roman" w:cs="Times New Roman"/>
-          <w:color w:val="0D0D0D" w:themeColor="text1" w:themeTint="f2"/>
-          <w:sz w:val="24"/>
-          <w:szCs w:val="24"/>
-        </w:rPr>
+        <w:spacing w:lineRule="auto" w:line="480"/>
+        <w:rPr/>
       </w:pPr>
       <w:r>
         <w:rPr>
@@ -3749,12 +3611,8 @@
           <w:ilvl w:val="0"/>
           <w:numId w:val="11"/>
         </w:numPr>
-        <w:rPr>
-          <w:rFonts w:ascii="Times New Roman" w:hAnsi="Times New Roman" w:cs="Times New Roman"/>
-          <w:color w:val="0D0D0D" w:themeColor="text1" w:themeTint="f2"/>
-          <w:sz w:val="24"/>
-          <w:szCs w:val="24"/>
-        </w:rPr>
+        <w:spacing w:lineRule="auto" w:line="480"/>
+        <w:rPr/>
       </w:pPr>
       <w:r>
         <w:rPr>
@@ -3773,12 +3631,8 @@
           <w:ilvl w:val="0"/>
           <w:numId w:val="11"/>
         </w:numPr>
-        <w:rPr>
-          <w:rFonts w:ascii="Times New Roman" w:hAnsi="Times New Roman" w:cs="Times New Roman"/>
-          <w:color w:val="0D0D0D" w:themeColor="text1" w:themeTint="f2"/>
-          <w:sz w:val="24"/>
-          <w:szCs w:val="24"/>
-        </w:rPr>
+        <w:spacing w:lineRule="auto" w:line="480"/>
+        <w:rPr/>
       </w:pPr>
       <w:r>
         <w:rPr>
@@ -3793,6 +3647,7 @@
     <w:p>
       <w:pPr>
         <w:pStyle w:val="ListParagraph"/>
+        <w:spacing w:lineRule="auto" w:line="480"/>
         <w:rPr>
           <w:rFonts w:ascii="Times New Roman" w:hAnsi="Times New Roman" w:cs="Times New Roman"/>
           <w:color w:val="0D0D0D" w:themeColor="text1" w:themeTint="f2"/>
@@ -3816,15 +3671,8 @@
           <w:ilvl w:val="0"/>
           <w:numId w:val="5"/>
         </w:numPr>
-        <w:rPr>
-          <w:rFonts w:ascii="Times New Roman" w:hAnsi="Times New Roman" w:cs="Times New Roman"/>
-          <w:b/>
-          <w:b/>
-          <w:bCs/>
-          <w:color w:val="0D0D0D" w:themeColor="text1" w:themeTint="f2"/>
-          <w:sz w:val="24"/>
-          <w:szCs w:val="24"/>
-        </w:rPr>
+        <w:spacing w:lineRule="auto" w:line="480"/>
+        <w:rPr/>
       </w:pPr>
       <w:r>
         <w:rPr>
@@ -3854,12 +3702,8 @@
           <w:ilvl w:val="0"/>
           <w:numId w:val="12"/>
         </w:numPr>
-        <w:rPr>
-          <w:rFonts w:ascii="Times New Roman" w:hAnsi="Times New Roman" w:cs="Times New Roman"/>
-          <w:color w:val="0D0D0D" w:themeColor="text1" w:themeTint="f2"/>
-          <w:sz w:val="24"/>
-          <w:szCs w:val="24"/>
-        </w:rPr>
+        <w:spacing w:lineRule="auto" w:line="480"/>
+        <w:rPr/>
       </w:pPr>
       <w:r>
         <w:rPr>
@@ -3878,12 +3722,8 @@
           <w:ilvl w:val="0"/>
           <w:numId w:val="12"/>
         </w:numPr>
-        <w:rPr>
-          <w:rFonts w:ascii="Times New Roman" w:hAnsi="Times New Roman" w:cs="Times New Roman"/>
-          <w:color w:val="0D0D0D" w:themeColor="text1" w:themeTint="f2"/>
-          <w:sz w:val="24"/>
-          <w:szCs w:val="24"/>
-        </w:rPr>
+        <w:spacing w:lineRule="auto" w:line="480"/>
+        <w:rPr/>
       </w:pPr>
       <w:r>
         <w:rPr>
@@ -3898,6 +3738,7 @@
     <w:p>
       <w:pPr>
         <w:pStyle w:val="ListParagraph"/>
+        <w:spacing w:lineRule="auto" w:line="480"/>
         <w:rPr>
           <w:rFonts w:ascii="Times New Roman" w:hAnsi="Times New Roman" w:cs="Times New Roman"/>
           <w:color w:val="0D0D0D" w:themeColor="text1" w:themeTint="f2"/>
@@ -3921,12 +3762,8 @@
           <w:ilvl w:val="0"/>
           <w:numId w:val="5"/>
         </w:numPr>
-        <w:rPr>
-          <w:rFonts w:ascii="Times New Roman" w:hAnsi="Times New Roman" w:cs="Times New Roman"/>
-          <w:color w:val="0D0D0D" w:themeColor="text1" w:themeTint="f2"/>
-          <w:sz w:val="24"/>
-          <w:szCs w:val="24"/>
-        </w:rPr>
+        <w:spacing w:lineRule="auto" w:line="480"/>
+        <w:rPr/>
       </w:pPr>
       <w:r>
         <w:rPr>
@@ -3956,12 +3793,8 @@
           <w:ilvl w:val="0"/>
           <w:numId w:val="9"/>
         </w:numPr>
-        <w:rPr>
-          <w:rFonts w:ascii="Times New Roman" w:hAnsi="Times New Roman" w:cs="Times New Roman"/>
-          <w:color w:val="0D0D0D" w:themeColor="text1" w:themeTint="f2"/>
-          <w:sz w:val="24"/>
-          <w:szCs w:val="24"/>
-        </w:rPr>
+        <w:spacing w:lineRule="auto" w:line="480"/>
+        <w:rPr/>
       </w:pPr>
       <w:r>
         <w:rPr>
@@ -3980,12 +3813,8 @@
           <w:ilvl w:val="0"/>
           <w:numId w:val="9"/>
         </w:numPr>
-        <w:rPr>
-          <w:rFonts w:ascii="Times New Roman" w:hAnsi="Times New Roman" w:cs="Times New Roman"/>
-          <w:color w:val="0D0D0D" w:themeColor="text1" w:themeTint="f2"/>
-          <w:sz w:val="24"/>
-          <w:szCs w:val="24"/>
-        </w:rPr>
+        <w:spacing w:lineRule="auto" w:line="480"/>
+        <w:rPr/>
       </w:pPr>
       <w:r>
         <w:rPr>
@@ -4191,6 +4020,9 @@
         <w:pStyle w:val="Normal"/>
         <w:rPr>
           <w:rFonts w:ascii="Times New Roman" w:hAnsi="Times New Roman" w:cs="Times New Roman"/>
+          <w:b/>
+          <w:b/>
+          <w:bCs/>
           <w:i/>
           <w:i/>
           <w:iCs/>
@@ -4208,6 +4040,348 @@
           <w:sz w:val="32"/>
           <w:szCs w:val="32"/>
         </w:rPr>
+      </w:r>
+    </w:p>
+    <w:p>
+      <w:pPr>
+        <w:pStyle w:val="Normal"/>
+        <w:rPr>
+          <w:rFonts w:ascii="Times New Roman" w:hAnsi="Times New Roman" w:cs="Times New Roman"/>
+          <w:b/>
+          <w:b/>
+          <w:bCs/>
+          <w:i/>
+          <w:i/>
+          <w:iCs/>
+          <w:sz w:val="32"/>
+          <w:szCs w:val="32"/>
+        </w:rPr>
+      </w:pPr>
+      <w:r>
+        <w:rPr>
+          <w:rFonts w:cs="Times New Roman" w:ascii="Times New Roman" w:hAnsi="Times New Roman"/>
+          <w:b/>
+          <w:bCs/>
+          <w:i/>
+          <w:iCs/>
+          <w:sz w:val="32"/>
+          <w:szCs w:val="32"/>
+        </w:rPr>
+      </w:r>
+    </w:p>
+    <w:p>
+      <w:pPr>
+        <w:pStyle w:val="Normal"/>
+        <w:rPr>
+          <w:rFonts w:ascii="Times New Roman" w:hAnsi="Times New Roman" w:cs="Times New Roman"/>
+          <w:b/>
+          <w:b/>
+          <w:bCs/>
+          <w:i/>
+          <w:i/>
+          <w:iCs/>
+          <w:sz w:val="32"/>
+          <w:szCs w:val="32"/>
+        </w:rPr>
+      </w:pPr>
+      <w:r>
+        <w:rPr>
+          <w:rFonts w:cs="Times New Roman" w:ascii="Times New Roman" w:hAnsi="Times New Roman"/>
+          <w:b/>
+          <w:bCs/>
+          <w:i/>
+          <w:iCs/>
+          <w:sz w:val="32"/>
+          <w:szCs w:val="32"/>
+        </w:rPr>
+      </w:r>
+    </w:p>
+    <w:p>
+      <w:pPr>
+        <w:pStyle w:val="Normal"/>
+        <w:rPr>
+          <w:rFonts w:ascii="Times New Roman" w:hAnsi="Times New Roman" w:cs="Times New Roman"/>
+          <w:b/>
+          <w:b/>
+          <w:bCs/>
+          <w:i/>
+          <w:i/>
+          <w:iCs/>
+          <w:sz w:val="32"/>
+          <w:szCs w:val="32"/>
+        </w:rPr>
+      </w:pPr>
+      <w:r>
+        <w:rPr>
+          <w:rFonts w:cs="Times New Roman" w:ascii="Times New Roman" w:hAnsi="Times New Roman"/>
+          <w:b/>
+          <w:bCs/>
+          <w:i/>
+          <w:iCs/>
+          <w:sz w:val="32"/>
+          <w:szCs w:val="32"/>
+        </w:rPr>
+      </w:r>
+    </w:p>
+    <w:p>
+      <w:pPr>
+        <w:pStyle w:val="Normal"/>
+        <w:rPr>
+          <w:rFonts w:ascii="Times New Roman" w:hAnsi="Times New Roman" w:cs="Times New Roman"/>
+          <w:b/>
+          <w:b/>
+          <w:bCs/>
+          <w:i/>
+          <w:i/>
+          <w:iCs/>
+          <w:sz w:val="32"/>
+          <w:szCs w:val="32"/>
+        </w:rPr>
+      </w:pPr>
+      <w:r>
+        <w:rPr>
+          <w:rFonts w:cs="Times New Roman" w:ascii="Times New Roman" w:hAnsi="Times New Roman"/>
+          <w:b/>
+          <w:bCs/>
+          <w:i/>
+          <w:iCs/>
+          <w:sz w:val="32"/>
+          <w:szCs w:val="32"/>
+        </w:rPr>
+      </w:r>
+    </w:p>
+    <w:p>
+      <w:pPr>
+        <w:pStyle w:val="Normal"/>
+        <w:rPr>
+          <w:rFonts w:ascii="Times New Roman" w:hAnsi="Times New Roman" w:cs="Times New Roman"/>
+          <w:b/>
+          <w:b/>
+          <w:bCs/>
+          <w:i/>
+          <w:i/>
+          <w:iCs/>
+          <w:sz w:val="32"/>
+          <w:szCs w:val="32"/>
+        </w:rPr>
+      </w:pPr>
+      <w:r>
+        <w:rPr>
+          <w:rFonts w:cs="Times New Roman" w:ascii="Times New Roman" w:hAnsi="Times New Roman"/>
+          <w:b/>
+          <w:bCs/>
+          <w:i/>
+          <w:iCs/>
+          <w:sz w:val="32"/>
+          <w:szCs w:val="32"/>
+        </w:rPr>
+      </w:r>
+    </w:p>
+    <w:p>
+      <w:pPr>
+        <w:pStyle w:val="Normal"/>
+        <w:rPr>
+          <w:rFonts w:ascii="Times New Roman" w:hAnsi="Times New Roman" w:cs="Times New Roman"/>
+          <w:b/>
+          <w:b/>
+          <w:bCs/>
+          <w:i/>
+          <w:i/>
+          <w:iCs/>
+          <w:sz w:val="32"/>
+          <w:szCs w:val="32"/>
+        </w:rPr>
+      </w:pPr>
+      <w:r>
+        <w:rPr>
+          <w:rFonts w:cs="Times New Roman" w:ascii="Times New Roman" w:hAnsi="Times New Roman"/>
+          <w:b/>
+          <w:bCs/>
+          <w:i/>
+          <w:iCs/>
+          <w:sz w:val="32"/>
+          <w:szCs w:val="32"/>
+        </w:rPr>
+      </w:r>
+    </w:p>
+    <w:p>
+      <w:pPr>
+        <w:pStyle w:val="Normal"/>
+        <w:rPr>
+          <w:rFonts w:ascii="Times New Roman" w:hAnsi="Times New Roman" w:cs="Times New Roman"/>
+          <w:b/>
+          <w:b/>
+          <w:bCs/>
+          <w:i/>
+          <w:i/>
+          <w:iCs/>
+          <w:sz w:val="32"/>
+          <w:szCs w:val="32"/>
+        </w:rPr>
+      </w:pPr>
+      <w:r>
+        <w:rPr>
+          <w:rFonts w:cs="Times New Roman" w:ascii="Times New Roman" w:hAnsi="Times New Roman"/>
+          <w:b/>
+          <w:bCs/>
+          <w:i/>
+          <w:iCs/>
+          <w:sz w:val="32"/>
+          <w:szCs w:val="32"/>
+        </w:rPr>
+      </w:r>
+    </w:p>
+    <w:p>
+      <w:pPr>
+        <w:pStyle w:val="Normal"/>
+        <w:rPr>
+          <w:rFonts w:ascii="Times New Roman" w:hAnsi="Times New Roman" w:cs="Times New Roman"/>
+          <w:b/>
+          <w:b/>
+          <w:bCs/>
+          <w:i/>
+          <w:i/>
+          <w:iCs/>
+          <w:sz w:val="32"/>
+          <w:szCs w:val="32"/>
+        </w:rPr>
+      </w:pPr>
+      <w:r>
+        <w:rPr>
+          <w:rFonts w:cs="Times New Roman" w:ascii="Times New Roman" w:hAnsi="Times New Roman"/>
+          <w:b/>
+          <w:bCs/>
+          <w:i/>
+          <w:iCs/>
+          <w:sz w:val="32"/>
+          <w:szCs w:val="32"/>
+        </w:rPr>
+      </w:r>
+    </w:p>
+    <w:p>
+      <w:pPr>
+        <w:pStyle w:val="Normal"/>
+        <w:rPr>
+          <w:rFonts w:ascii="Times New Roman" w:hAnsi="Times New Roman" w:cs="Times New Roman"/>
+          <w:b/>
+          <w:b/>
+          <w:bCs/>
+          <w:i/>
+          <w:i/>
+          <w:iCs/>
+          <w:sz w:val="32"/>
+          <w:szCs w:val="32"/>
+        </w:rPr>
+      </w:pPr>
+      <w:r>
+        <w:rPr>
+          <w:rFonts w:cs="Times New Roman" w:ascii="Times New Roman" w:hAnsi="Times New Roman"/>
+          <w:b/>
+          <w:bCs/>
+          <w:i/>
+          <w:iCs/>
+          <w:sz w:val="32"/>
+          <w:szCs w:val="32"/>
+        </w:rPr>
+      </w:r>
+    </w:p>
+    <w:p>
+      <w:pPr>
+        <w:pStyle w:val="Normal"/>
+        <w:rPr>
+          <w:rFonts w:ascii="Times New Roman" w:hAnsi="Times New Roman" w:cs="Times New Roman"/>
+          <w:b/>
+          <w:b/>
+          <w:bCs/>
+          <w:i/>
+          <w:i/>
+          <w:iCs/>
+          <w:sz w:val="32"/>
+          <w:szCs w:val="32"/>
+        </w:rPr>
+      </w:pPr>
+      <w:r>
+        <w:rPr>
+          <w:rFonts w:cs="Times New Roman" w:ascii="Times New Roman" w:hAnsi="Times New Roman"/>
+          <w:b/>
+          <w:bCs/>
+          <w:i/>
+          <w:iCs/>
+          <w:sz w:val="32"/>
+          <w:szCs w:val="32"/>
+        </w:rPr>
+      </w:r>
+    </w:p>
+    <w:p>
+      <w:pPr>
+        <w:pStyle w:val="Normal"/>
+        <w:rPr>
+          <w:rFonts w:ascii="Times New Roman" w:hAnsi="Times New Roman" w:cs="Times New Roman"/>
+          <w:b/>
+          <w:b/>
+          <w:bCs/>
+          <w:i/>
+          <w:i/>
+          <w:iCs/>
+          <w:sz w:val="32"/>
+          <w:szCs w:val="32"/>
+        </w:rPr>
+      </w:pPr>
+      <w:r>
+        <w:rPr>
+          <w:rFonts w:cs="Times New Roman" w:ascii="Times New Roman" w:hAnsi="Times New Roman"/>
+          <w:b/>
+          <w:bCs/>
+          <w:i/>
+          <w:iCs/>
+          <w:sz w:val="32"/>
+          <w:szCs w:val="32"/>
+        </w:rPr>
+      </w:r>
+    </w:p>
+    <w:p>
+      <w:pPr>
+        <w:pStyle w:val="Normal"/>
+        <w:rPr>
+          <w:rFonts w:ascii="Times New Roman" w:hAnsi="Times New Roman" w:cs="Times New Roman"/>
+          <w:b/>
+          <w:b/>
+          <w:bCs/>
+          <w:i/>
+          <w:i/>
+          <w:iCs/>
+          <w:sz w:val="32"/>
+          <w:szCs w:val="32"/>
+        </w:rPr>
+      </w:pPr>
+      <w:r>
+        <w:rPr>
+          <w:rFonts w:cs="Times New Roman" w:ascii="Times New Roman" w:hAnsi="Times New Roman"/>
+          <w:b/>
+          <w:bCs/>
+          <w:i/>
+          <w:iCs/>
+          <w:sz w:val="32"/>
+          <w:szCs w:val="32"/>
+        </w:rPr>
+      </w:r>
+    </w:p>
+    <w:p>
+      <w:pPr>
+        <w:pStyle w:val="Normal"/>
+        <w:spacing w:lineRule="auto" w:line="480"/>
+        <w:rPr/>
+      </w:pPr>
+      <w:r>
+        <w:rPr>
+          <w:rFonts w:cs="Times New Roman" w:ascii="Times New Roman" w:hAnsi="Times New Roman"/>
+          <w:b/>
+          <w:bCs/>
+          <w:i/>
+          <w:iCs/>
+          <w:sz w:val="32"/>
+          <w:szCs w:val="32"/>
+        </w:rPr>
         <w:t>Steps for Establishing a VPN Connection</w:t>
       </w:r>
     </w:p>
@@ -4218,11 +4392,8 @@
           <w:ilvl w:val="0"/>
           <w:numId w:val="3"/>
         </w:numPr>
-        <w:rPr>
-          <w:rFonts w:ascii="Times New Roman" w:hAnsi="Times New Roman" w:cs="Times New Roman"/>
-          <w:sz w:val="24"/>
-          <w:szCs w:val="24"/>
-        </w:rPr>
+        <w:spacing w:lineRule="auto" w:line="480"/>
+        <w:rPr/>
       </w:pPr>
       <w:r>
         <w:rPr>
@@ -4272,6 +4443,7 @@
     <w:p>
       <w:pPr>
         <w:pStyle w:val="Normal"/>
+        <w:spacing w:lineRule="auto" w:line="480"/>
         <w:rPr>
           <w:rFonts w:ascii="Times New Roman" w:hAnsi="Times New Roman" w:cs="Times New Roman"/>
           <w:sz w:val="24"/>
@@ -4334,6 +4506,7 @@
     <w:p>
       <w:pPr>
         <w:pStyle w:val="Normal"/>
+        <w:spacing w:lineRule="auto" w:line="480"/>
         <w:rPr>
           <w:rFonts w:ascii="Times New Roman" w:hAnsi="Times New Roman" w:cs="Times New Roman"/>
           <w:sz w:val="24"/>
@@ -4351,6 +4524,7 @@
     <w:p>
       <w:pPr>
         <w:pStyle w:val="Normal"/>
+        <w:spacing w:lineRule="auto" w:line="480"/>
         <w:rPr>
           <w:rFonts w:ascii="Times New Roman" w:hAnsi="Times New Roman" w:cs="Times New Roman"/>
           <w:sz w:val="24"/>
@@ -4368,6 +4542,7 @@
     <w:p>
       <w:pPr>
         <w:pStyle w:val="Normal"/>
+        <w:spacing w:lineRule="auto" w:line="480"/>
         <w:rPr>
           <w:rFonts w:ascii="Times New Roman" w:hAnsi="Times New Roman" w:cs="Times New Roman"/>
           <w:sz w:val="24"/>
@@ -4385,6 +4560,7 @@
     <w:p>
       <w:pPr>
         <w:pStyle w:val="Normal"/>
+        <w:spacing w:lineRule="auto" w:line="480"/>
         <w:rPr>
           <w:rFonts w:ascii="Times New Roman" w:hAnsi="Times New Roman" w:cs="Times New Roman"/>
           <w:sz w:val="24"/>
@@ -4402,6 +4578,7 @@
     <w:p>
       <w:pPr>
         <w:pStyle w:val="Normal"/>
+        <w:spacing w:lineRule="auto" w:line="480"/>
         <w:rPr>
           <w:rFonts w:ascii="Times New Roman" w:hAnsi="Times New Roman" w:cs="Times New Roman"/>
           <w:sz w:val="24"/>
@@ -4419,6 +4596,7 @@
     <w:p>
       <w:pPr>
         <w:pStyle w:val="Normal"/>
+        <w:spacing w:lineRule="auto" w:line="480"/>
         <w:rPr>
           <w:rFonts w:ascii="Times New Roman" w:hAnsi="Times New Roman" w:cs="Times New Roman"/>
           <w:sz w:val="24"/>
@@ -4436,6 +4614,7 @@
     <w:p>
       <w:pPr>
         <w:pStyle w:val="Normal"/>
+        <w:spacing w:lineRule="auto" w:line="480"/>
         <w:rPr>
           <w:rFonts w:ascii="Times New Roman" w:hAnsi="Times New Roman" w:cs="Times New Roman"/>
           <w:sz w:val="24"/>
@@ -4453,91 +4632,7 @@
     <w:p>
       <w:pPr>
         <w:pStyle w:val="Normal"/>
-        <w:rPr>
-          <w:rFonts w:ascii="Times New Roman" w:hAnsi="Times New Roman" w:cs="Times New Roman"/>
-          <w:sz w:val="24"/>
-          <w:szCs w:val="24"/>
-        </w:rPr>
-      </w:pPr>
-      <w:r>
-        <w:rPr>
-          <w:rFonts w:cs="Times New Roman" w:ascii="Times New Roman" w:hAnsi="Times New Roman"/>
-          <w:sz w:val="24"/>
-          <w:szCs w:val="24"/>
-        </w:rPr>
-      </w:r>
-    </w:p>
-    <w:p>
-      <w:pPr>
-        <w:pStyle w:val="Normal"/>
-        <w:rPr>
-          <w:rFonts w:ascii="Times New Roman" w:hAnsi="Times New Roman" w:cs="Times New Roman"/>
-          <w:sz w:val="24"/>
-          <w:szCs w:val="24"/>
-        </w:rPr>
-      </w:pPr>
-      <w:r>
-        <w:rPr>
-          <w:rFonts w:cs="Times New Roman" w:ascii="Times New Roman" w:hAnsi="Times New Roman"/>
-          <w:sz w:val="24"/>
-          <w:szCs w:val="24"/>
-        </w:rPr>
-      </w:r>
-    </w:p>
-    <w:p>
-      <w:pPr>
-        <w:pStyle w:val="Normal"/>
-        <w:rPr>
-          <w:rFonts w:ascii="Times New Roman" w:hAnsi="Times New Roman" w:cs="Times New Roman"/>
-          <w:sz w:val="24"/>
-          <w:szCs w:val="24"/>
-        </w:rPr>
-      </w:pPr>
-      <w:r>
-        <w:rPr>
-          <w:rFonts w:cs="Times New Roman" w:ascii="Times New Roman" w:hAnsi="Times New Roman"/>
-          <w:sz w:val="24"/>
-          <w:szCs w:val="24"/>
-        </w:rPr>
-      </w:r>
-    </w:p>
-    <w:p>
-      <w:pPr>
-        <w:pStyle w:val="Normal"/>
-        <w:rPr>
-          <w:rFonts w:ascii="Times New Roman" w:hAnsi="Times New Roman" w:cs="Times New Roman"/>
-          <w:sz w:val="24"/>
-          <w:szCs w:val="24"/>
-        </w:rPr>
-      </w:pPr>
-      <w:r>
-        <w:rPr>
-          <w:rFonts w:cs="Times New Roman" w:ascii="Times New Roman" w:hAnsi="Times New Roman"/>
-          <w:sz w:val="24"/>
-          <w:szCs w:val="24"/>
-        </w:rPr>
-      </w:r>
-    </w:p>
-    <w:p>
-      <w:pPr>
-        <w:pStyle w:val="Normal"/>
-        <w:rPr>
-          <w:rFonts w:ascii="Times New Roman" w:hAnsi="Times New Roman" w:cs="Times New Roman"/>
-          <w:sz w:val="24"/>
-          <w:szCs w:val="24"/>
-        </w:rPr>
-      </w:pPr>
-      <w:r>
-        <w:rPr>
-          <w:rFonts w:cs="Times New Roman" w:ascii="Times New Roman" w:hAnsi="Times New Roman"/>
-          <w:sz w:val="24"/>
-          <w:szCs w:val="24"/>
-        </w:rPr>
-      </w:r>
-    </w:p>
-    <w:p>
-      <w:pPr>
-        <w:pStyle w:val="Normal"/>
+        <w:spacing w:lineRule="auto" w:line="480"/>
         <w:rPr>
           <w:rFonts w:ascii="Times New Roman" w:hAnsi="Times New Roman" w:cs="Times New Roman"/>
           <w:b/>
@@ -4564,11 +4659,8 @@
           <w:ilvl w:val="0"/>
           <w:numId w:val="3"/>
         </w:numPr>
-        <w:rPr>
-          <w:rFonts w:ascii="Times New Roman" w:hAnsi="Times New Roman" w:cs="Times New Roman"/>
-          <w:sz w:val="24"/>
-          <w:szCs w:val="24"/>
-        </w:rPr>
+        <w:spacing w:lineRule="auto" w:line="480"/>
+        <w:rPr/>
       </w:pPr>
       <w:r>
         <w:rPr>
@@ -4600,6 +4692,7 @@
     <w:p>
       <w:pPr>
         <w:pStyle w:val="Normal"/>
+        <w:spacing w:lineRule="auto" w:line="480"/>
         <w:rPr>
           <w:rFonts w:ascii="Times New Roman" w:hAnsi="Times New Roman" w:cs="Times New Roman"/>
           <w:b/>
@@ -4672,6 +4765,7 @@
     <w:p>
       <w:pPr>
         <w:pStyle w:val="Normal"/>
+        <w:spacing w:lineRule="auto" w:line="480"/>
         <w:rPr>
           <w:rFonts w:ascii="Times New Roman" w:hAnsi="Times New Roman" w:cs="Times New Roman"/>
           <w:b/>
@@ -4694,6 +4788,7 @@
     <w:p>
       <w:pPr>
         <w:pStyle w:val="Normal"/>
+        <w:spacing w:lineRule="auto" w:line="480"/>
         <w:rPr>
           <w:rFonts w:ascii="Times New Roman" w:hAnsi="Times New Roman" w:cs="Times New Roman"/>
           <w:b/>
@@ -4716,6 +4811,7 @@
     <w:p>
       <w:pPr>
         <w:pStyle w:val="Normal"/>
+        <w:spacing w:lineRule="auto" w:line="480"/>
         <w:rPr>
           <w:rFonts w:ascii="Times New Roman" w:hAnsi="Times New Roman" w:cs="Times New Roman"/>
           <w:b/>
@@ -4738,6 +4834,7 @@
     <w:p>
       <w:pPr>
         <w:pStyle w:val="Normal"/>
+        <w:spacing w:lineRule="auto" w:line="480"/>
         <w:rPr>
           <w:rFonts w:ascii="Times New Roman" w:hAnsi="Times New Roman" w:cs="Times New Roman"/>
           <w:b/>
@@ -4764,6 +4861,45 @@
           <w:ilvl w:val="0"/>
           <w:numId w:val="3"/>
         </w:numPr>
+        <w:spacing w:lineRule="auto" w:line="480"/>
+        <w:rPr/>
+      </w:pPr>
+      <w:r>
+        <w:rPr>
+          <w:rFonts w:cs="Times New Roman" w:ascii="Times New Roman" w:hAnsi="Times New Roman"/>
+          <w:sz w:val="24"/>
+          <w:szCs w:val="24"/>
+        </w:rPr>
+        <w:t xml:space="preserve">On the left-hand side, click </w:t>
+      </w:r>
+      <w:r>
+        <w:rPr>
+          <w:rFonts w:cs="Times New Roman" w:ascii="Times New Roman" w:hAnsi="Times New Roman"/>
+          <w:b/>
+          <w:bCs/>
+          <w:sz w:val="24"/>
+          <w:szCs w:val="24"/>
+        </w:rPr>
+        <w:t>VPN</w:t>
+      </w:r>
+      <w:r>
+        <w:rPr>
+          <w:rFonts w:cs="Times New Roman" w:ascii="Times New Roman" w:hAnsi="Times New Roman"/>
+          <w:sz w:val="24"/>
+          <w:szCs w:val="24"/>
+        </w:rPr>
+        <w:t>.</w:t>
+      </w:r>
+    </w:p>
+    <w:p>
+      <w:pPr>
+        <w:pStyle w:val="ListParagraph"/>
+        <w:numPr>
+          <w:ilvl w:val="0"/>
+          <w:numId w:val="0"/>
+        </w:numPr>
+        <w:spacing w:lineRule="auto" w:line="480"/>
+        <w:ind w:left="1440" w:hanging="0"/>
         <w:rPr>
           <w:rFonts w:ascii="Times New Roman" w:hAnsi="Times New Roman" w:cs="Times New Roman"/>
           <w:sz w:val="24"/>
@@ -4771,69 +4907,7 @@
         </w:rPr>
       </w:pPr>
       <w:r>
-        <w:rPr>
-          <w:rFonts w:cs="Times New Roman" w:ascii="Times New Roman" w:hAnsi="Times New Roman"/>
-          <w:sz w:val="24"/>
-          <w:szCs w:val="24"/>
-        </w:rPr>
-        <w:t xml:space="preserve">On the left-hand side, click </w:t>
-      </w:r>
-      <w:r>
-        <w:rPr>
-          <w:rFonts w:cs="Times New Roman" w:ascii="Times New Roman" w:hAnsi="Times New Roman"/>
-          <w:b/>
-          <w:bCs/>
-          <w:sz w:val="24"/>
-          <w:szCs w:val="24"/>
-        </w:rPr>
-        <w:t>VPN</w:t>
-      </w:r>
-      <w:r>
-        <w:rPr>
-          <w:rFonts w:cs="Times New Roman" w:ascii="Times New Roman" w:hAnsi="Times New Roman"/>
-          <w:sz w:val="24"/>
-          <w:szCs w:val="24"/>
-        </w:rPr>
-        <w:t>.</w:t>
-      </w:r>
-    </w:p>
-    <w:p>
-      <w:pPr>
-        <w:pStyle w:val="Normal"/>
-        <w:rPr>
-          <w:rFonts w:ascii="Times New Roman" w:hAnsi="Times New Roman" w:cs="Times New Roman"/>
-          <w:b/>
-          <w:b/>
-          <w:bCs/>
-          <w:sz w:val="24"/>
-          <w:szCs w:val="24"/>
-        </w:rPr>
-      </w:pPr>
-      <w:r>
-        <w:rPr>
-          <w:rFonts w:cs="Times New Roman" w:ascii="Times New Roman" w:hAnsi="Times New Roman"/>
-          <w:b/>
-          <w:bCs/>
-          <w:sz w:val="24"/>
-          <w:szCs w:val="24"/>
-        </w:rPr>
-      </w:r>
-    </w:p>
-    <w:p>
-      <w:pPr>
-        <w:pStyle w:val="Normal"/>
-        <w:rPr>
-          <w:rFonts w:ascii="Times New Roman" w:hAnsi="Times New Roman" w:cs="Times New Roman"/>
-          <w:sz w:val="24"/>
-          <w:szCs w:val="24"/>
-        </w:rPr>
-      </w:pPr>
-      <w:r>
-        <w:rPr>
-          <w:rFonts w:cs="Times New Roman" w:ascii="Times New Roman" w:hAnsi="Times New Roman"/>
-          <w:sz w:val="24"/>
-          <w:szCs w:val="24"/>
-        </w:rPr>
+        <w:rPr/>
         <w:drawing>
           <wp:anchor behindDoc="0" distT="0" distB="0" distL="0" distR="0" simplePos="0" locked="0" layoutInCell="0" allowOverlap="1" relativeHeight="4">
             <wp:simplePos x="0" y="0"/>
@@ -4889,6 +4963,7 @@
     <w:p>
       <w:pPr>
         <w:pStyle w:val="ListParagraph"/>
+        <w:spacing w:lineRule="auto" w:line="480"/>
         <w:rPr>
           <w:rFonts w:ascii="Times New Roman" w:hAnsi="Times New Roman" w:cs="Times New Roman"/>
           <w:sz w:val="24"/>
@@ -4906,6 +4981,7 @@
     <w:p>
       <w:pPr>
         <w:pStyle w:val="ListParagraph"/>
+        <w:spacing w:lineRule="auto" w:line="480"/>
         <w:rPr>
           <w:rFonts w:ascii="Times New Roman" w:hAnsi="Times New Roman" w:cs="Times New Roman"/>
           <w:sz w:val="24"/>
@@ -4923,6 +4999,7 @@
     <w:p>
       <w:pPr>
         <w:pStyle w:val="Normal"/>
+        <w:spacing w:lineRule="auto" w:line="480"/>
         <w:rPr>
           <w:rFonts w:ascii="Times New Roman" w:hAnsi="Times New Roman" w:cs="Times New Roman"/>
           <w:sz w:val="24"/>
@@ -4940,6 +5017,7 @@
     <w:p>
       <w:pPr>
         <w:pStyle w:val="Normal"/>
+        <w:spacing w:lineRule="auto" w:line="480"/>
         <w:rPr>
           <w:rFonts w:ascii="Times New Roman" w:hAnsi="Times New Roman" w:cs="Times New Roman"/>
           <w:b/>
@@ -4962,6 +5040,7 @@
     <w:p>
       <w:pPr>
         <w:pStyle w:val="Normal"/>
+        <w:spacing w:lineRule="auto" w:line="480"/>
         <w:rPr>
           <w:rFonts w:ascii="Times New Roman" w:hAnsi="Times New Roman" w:cs="Times New Roman"/>
           <w:b/>
@@ -4984,6 +5063,7 @@
     <w:p>
       <w:pPr>
         <w:pStyle w:val="Normal"/>
+        <w:spacing w:lineRule="auto" w:line="480"/>
         <w:rPr>
           <w:rFonts w:ascii="Times New Roman" w:hAnsi="Times New Roman" w:cs="Times New Roman"/>
           <w:b/>
@@ -5006,6 +5086,7 @@
     <w:p>
       <w:pPr>
         <w:pStyle w:val="Normal"/>
+        <w:spacing w:lineRule="auto" w:line="480"/>
         <w:rPr>
           <w:rFonts w:ascii="Times New Roman" w:hAnsi="Times New Roman" w:cs="Times New Roman"/>
           <w:b/>
@@ -5028,6 +5109,7 @@
     <w:p>
       <w:pPr>
         <w:pStyle w:val="Normal"/>
+        <w:spacing w:lineRule="auto" w:line="480"/>
         <w:rPr>
           <w:rFonts w:ascii="Times New Roman" w:hAnsi="Times New Roman" w:cs="Times New Roman"/>
           <w:b/>
@@ -5050,128 +5132,7 @@
     <w:p>
       <w:pPr>
         <w:pStyle w:val="Normal"/>
-        <w:rPr>
-          <w:rFonts w:ascii="Times New Roman" w:hAnsi="Times New Roman" w:cs="Times New Roman"/>
-          <w:b/>
-          <w:b/>
-          <w:bCs/>
-          <w:sz w:val="24"/>
-          <w:szCs w:val="24"/>
-        </w:rPr>
-      </w:pPr>
-      <w:r>
-        <w:rPr>
-          <w:rFonts w:cs="Times New Roman" w:ascii="Times New Roman" w:hAnsi="Times New Roman"/>
-          <w:b/>
-          <w:bCs/>
-          <w:sz w:val="24"/>
-          <w:szCs w:val="24"/>
-        </w:rPr>
-      </w:r>
-    </w:p>
-    <w:p>
-      <w:pPr>
-        <w:pStyle w:val="Normal"/>
-        <w:rPr>
-          <w:rFonts w:ascii="Times New Roman" w:hAnsi="Times New Roman" w:cs="Times New Roman"/>
-          <w:b/>
-          <w:b/>
-          <w:bCs/>
-          <w:sz w:val="24"/>
-          <w:szCs w:val="24"/>
-        </w:rPr>
-      </w:pPr>
-      <w:r>
-        <w:rPr>
-          <w:rFonts w:cs="Times New Roman" w:ascii="Times New Roman" w:hAnsi="Times New Roman"/>
-          <w:b/>
-          <w:bCs/>
-          <w:sz w:val="24"/>
-          <w:szCs w:val="24"/>
-        </w:rPr>
-      </w:r>
-    </w:p>
-    <w:p>
-      <w:pPr>
-        <w:pStyle w:val="Normal"/>
-        <w:rPr>
-          <w:rFonts w:ascii="Times New Roman" w:hAnsi="Times New Roman" w:cs="Times New Roman"/>
-          <w:b/>
-          <w:b/>
-          <w:bCs/>
-          <w:sz w:val="24"/>
-          <w:szCs w:val="24"/>
-        </w:rPr>
-      </w:pPr>
-      <w:r>
-        <w:rPr>
-          <w:rFonts w:cs="Times New Roman" w:ascii="Times New Roman" w:hAnsi="Times New Roman"/>
-          <w:b/>
-          <w:bCs/>
-          <w:sz w:val="24"/>
-          <w:szCs w:val="24"/>
-        </w:rPr>
-      </w:r>
-    </w:p>
-    <w:p>
-      <w:pPr>
-        <w:pStyle w:val="Normal"/>
-        <w:rPr>
-          <w:rFonts w:ascii="Times New Roman" w:hAnsi="Times New Roman" w:cs="Times New Roman"/>
-          <w:b/>
-          <w:b/>
-          <w:bCs/>
-          <w:sz w:val="24"/>
-          <w:szCs w:val="24"/>
-        </w:rPr>
-      </w:pPr>
-      <w:r>
-        <w:rPr>
-          <w:rFonts w:cs="Times New Roman" w:ascii="Times New Roman" w:hAnsi="Times New Roman"/>
-          <w:b/>
-          <w:bCs/>
-          <w:sz w:val="24"/>
-          <w:szCs w:val="24"/>
-        </w:rPr>
-      </w:r>
-    </w:p>
-    <w:p>
-      <w:pPr>
-        <w:pStyle w:val="Normal"/>
-        <w:rPr>
-          <w:rFonts w:ascii="Times New Roman" w:hAnsi="Times New Roman" w:cs="Times New Roman"/>
-          <w:sz w:val="24"/>
-          <w:szCs w:val="24"/>
-        </w:rPr>
-      </w:pPr>
-      <w:r>
-        <w:rPr>
-          <w:rFonts w:cs="Times New Roman" w:ascii="Times New Roman" w:hAnsi="Times New Roman"/>
-          <w:sz w:val="24"/>
-          <w:szCs w:val="24"/>
-        </w:rPr>
-      </w:r>
-    </w:p>
-    <w:p>
-      <w:pPr>
-        <w:pStyle w:val="Normal"/>
-        <w:rPr>
-          <w:rFonts w:ascii="Times New Roman" w:hAnsi="Times New Roman" w:cs="Times New Roman"/>
-          <w:sz w:val="24"/>
-          <w:szCs w:val="24"/>
-        </w:rPr>
-      </w:pPr>
-      <w:r>
-        <w:rPr>
-          <w:rFonts w:cs="Times New Roman" w:ascii="Times New Roman" w:hAnsi="Times New Roman"/>
-          <w:sz w:val="24"/>
-          <w:szCs w:val="24"/>
-        </w:rPr>
-      </w:r>
-    </w:p>
-    <w:p>
-      <w:pPr>
-        <w:pStyle w:val="ListParagraph"/>
+        <w:spacing w:lineRule="auto" w:line="480"/>
         <w:rPr>
           <w:rFonts w:ascii="Times New Roman" w:hAnsi="Times New Roman" w:cs="Times New Roman"/>
           <w:sz w:val="36"/>
@@ -5193,11 +5154,8 @@
           <w:ilvl w:val="0"/>
           <w:numId w:val="3"/>
         </w:numPr>
-        <w:rPr>
-          <w:rFonts w:ascii="Times New Roman" w:hAnsi="Times New Roman" w:cs="Times New Roman"/>
-          <w:sz w:val="24"/>
-          <w:szCs w:val="24"/>
-        </w:rPr>
+        <w:spacing w:lineRule="auto" w:line="480"/>
+        <w:rPr/>
       </w:pPr>
       <w:r>
         <w:rPr>
@@ -5211,6 +5169,7 @@
     <w:p>
       <w:pPr>
         <w:pStyle w:val="ListParagraph"/>
+        <w:spacing w:lineRule="auto" w:line="480"/>
         <w:rPr>
           <w:rFonts w:ascii="Times New Roman" w:hAnsi="Times New Roman" w:cs="Times New Roman"/>
           <w:sz w:val="16"/>
@@ -5228,6 +5187,7 @@
     <w:p>
       <w:pPr>
         <w:pStyle w:val="Normal"/>
+        <w:spacing w:lineRule="auto" w:line="480"/>
         <w:rPr>
           <w:rFonts w:ascii="Times New Roman" w:hAnsi="Times New Roman" w:cs="Times New Roman"/>
           <w:sz w:val="24"/>
@@ -5296,6 +5256,7 @@
     <w:p>
       <w:pPr>
         <w:pStyle w:val="Normal"/>
+        <w:spacing w:lineRule="auto" w:line="480"/>
         <w:rPr>
           <w:rFonts w:ascii="Times New Roman" w:hAnsi="Times New Roman" w:cs="Times New Roman"/>
           <w:sz w:val="24"/>
@@ -5313,6 +5274,7 @@
     <w:p>
       <w:pPr>
         <w:pStyle w:val="Normal"/>
+        <w:spacing w:lineRule="auto" w:line="480"/>
         <w:rPr>
           <w:rFonts w:ascii="Times New Roman" w:hAnsi="Times New Roman" w:cs="Times New Roman"/>
           <w:sz w:val="24"/>
@@ -5330,6 +5292,7 @@
     <w:p>
       <w:pPr>
         <w:pStyle w:val="Normal"/>
+        <w:spacing w:lineRule="auto" w:line="480"/>
         <w:rPr>
           <w:rFonts w:ascii="Times New Roman" w:hAnsi="Times New Roman" w:cs="Times New Roman"/>
           <w:sz w:val="24"/>
@@ -5347,6 +5310,43 @@
     <w:p>
       <w:pPr>
         <w:pStyle w:val="Normal"/>
+        <w:spacing w:lineRule="auto" w:line="480"/>
+        <w:rPr>
+          <w:rFonts w:ascii="Times New Roman" w:hAnsi="Times New Roman" w:cs="Times New Roman"/>
+          <w:sz w:val="32"/>
+          <w:szCs w:val="32"/>
+        </w:rPr>
+      </w:pPr>
+      <w:r>
+        <w:rPr>
+          <w:rFonts w:cs="Times New Roman" w:ascii="Times New Roman" w:hAnsi="Times New Roman"/>
+          <w:sz w:val="32"/>
+          <w:szCs w:val="32"/>
+        </w:rPr>
+      </w:r>
+    </w:p>
+    <w:p>
+      <w:pPr>
+        <w:pStyle w:val="Normal"/>
+        <w:spacing w:lineRule="auto" w:line="480"/>
+        <w:rPr>
+          <w:rFonts w:ascii="Times New Roman" w:hAnsi="Times New Roman" w:cs="Times New Roman"/>
+          <w:sz w:val="32"/>
+          <w:szCs w:val="32"/>
+        </w:rPr>
+      </w:pPr>
+      <w:r>
+        <w:rPr>
+          <w:rFonts w:cs="Times New Roman" w:ascii="Times New Roman" w:hAnsi="Times New Roman"/>
+          <w:sz w:val="32"/>
+          <w:szCs w:val="32"/>
+        </w:rPr>
+      </w:r>
+    </w:p>
+    <w:p>
+      <w:pPr>
+        <w:pStyle w:val="Normal"/>
+        <w:spacing w:lineRule="auto" w:line="480"/>
         <w:rPr>
           <w:rFonts w:ascii="Times New Roman" w:hAnsi="Times New Roman" w:cs="Times New Roman"/>
           <w:sz w:val="32"/>
@@ -5368,11 +5368,8 @@
           <w:ilvl w:val="0"/>
           <w:numId w:val="3"/>
         </w:numPr>
-        <w:rPr>
-          <w:rFonts w:ascii="Times New Roman" w:hAnsi="Times New Roman" w:cs="Times New Roman"/>
-          <w:sz w:val="24"/>
-          <w:szCs w:val="24"/>
-        </w:rPr>
+        <w:spacing w:lineRule="auto" w:line="480"/>
+        <w:rPr/>
       </w:pPr>
       <w:r>
         <w:rPr>
@@ -5386,6 +5383,7 @@
     <w:p>
       <w:pPr>
         <w:pStyle w:val="Normal"/>
+        <w:spacing w:lineRule="auto" w:line="480"/>
         <w:rPr>
           <w:rFonts w:ascii="Times New Roman" w:hAnsi="Times New Roman" w:cs="Times New Roman"/>
           <w:sz w:val="24"/>
@@ -5448,6 +5446,7 @@
     <w:p>
       <w:pPr>
         <w:pStyle w:val="Normal"/>
+        <w:spacing w:lineRule="auto" w:line="480"/>
         <w:rPr>
           <w:rFonts w:ascii="Times New Roman" w:hAnsi="Times New Roman" w:cs="Times New Roman"/>
           <w:sz w:val="24"/>
@@ -5465,6 +5464,7 @@
     <w:p>
       <w:pPr>
         <w:pStyle w:val="Normal"/>
+        <w:spacing w:lineRule="auto" w:line="480"/>
         <w:rPr>
           <w:rFonts w:ascii="Times New Roman" w:hAnsi="Times New Roman" w:cs="Times New Roman"/>
           <w:sz w:val="24"/>
@@ -5482,6 +5482,7 @@
     <w:p>
       <w:pPr>
         <w:pStyle w:val="Normal"/>
+        <w:spacing w:lineRule="auto" w:line="480"/>
         <w:rPr>
           <w:rFonts w:ascii="Times New Roman" w:hAnsi="Times New Roman" w:cs="Times New Roman"/>
           <w:sz w:val="24"/>
@@ -5499,6 +5500,7 @@
     <w:p>
       <w:pPr>
         <w:pStyle w:val="Normal"/>
+        <w:spacing w:lineRule="auto" w:line="480"/>
         <w:rPr>
           <w:rFonts w:ascii="Times New Roman" w:hAnsi="Times New Roman" w:cs="Times New Roman"/>
           <w:sz w:val="24"/>
@@ -5516,6 +5518,7 @@
     <w:p>
       <w:pPr>
         <w:pStyle w:val="Normal"/>
+        <w:spacing w:lineRule="auto" w:line="480"/>
         <w:rPr>
           <w:rFonts w:ascii="Times New Roman" w:hAnsi="Times New Roman" w:cs="Times New Roman"/>
           <w:sz w:val="24"/>
@@ -5533,6 +5536,7 @@
     <w:p>
       <w:pPr>
         <w:pStyle w:val="Normal"/>
+        <w:spacing w:lineRule="auto" w:line="480"/>
         <w:rPr>
           <w:rFonts w:ascii="Times New Roman" w:hAnsi="Times New Roman" w:cs="Times New Roman"/>
           <w:sz w:val="24"/>
@@ -5550,6 +5554,7 @@
     <w:p>
       <w:pPr>
         <w:pStyle w:val="Normal"/>
+        <w:spacing w:lineRule="auto" w:line="480"/>
         <w:rPr>
           <w:rFonts w:ascii="Times New Roman" w:hAnsi="Times New Roman" w:cs="Times New Roman"/>
           <w:sz w:val="24"/>
@@ -5567,91 +5572,7 @@
     <w:p>
       <w:pPr>
         <w:pStyle w:val="Normal"/>
-        <w:rPr>
-          <w:rFonts w:ascii="Times New Roman" w:hAnsi="Times New Roman" w:cs="Times New Roman"/>
-          <w:sz w:val="24"/>
-          <w:szCs w:val="24"/>
-        </w:rPr>
-      </w:pPr>
-      <w:r>
-        <w:rPr>
-          <w:rFonts w:cs="Times New Roman" w:ascii="Times New Roman" w:hAnsi="Times New Roman"/>
-          <w:sz w:val="24"/>
-          <w:szCs w:val="24"/>
-        </w:rPr>
-      </w:r>
-    </w:p>
-    <w:p>
-      <w:pPr>
-        <w:pStyle w:val="Normal"/>
-        <w:rPr>
-          <w:rFonts w:ascii="Times New Roman" w:hAnsi="Times New Roman" w:cs="Times New Roman"/>
-          <w:sz w:val="24"/>
-          <w:szCs w:val="24"/>
-        </w:rPr>
-      </w:pPr>
-      <w:r>
-        <w:rPr>
-          <w:rFonts w:cs="Times New Roman" w:ascii="Times New Roman" w:hAnsi="Times New Roman"/>
-          <w:sz w:val="24"/>
-          <w:szCs w:val="24"/>
-        </w:rPr>
-      </w:r>
-    </w:p>
-    <w:p>
-      <w:pPr>
-        <w:pStyle w:val="Normal"/>
-        <w:rPr>
-          <w:rFonts w:ascii="Times New Roman" w:hAnsi="Times New Roman" w:cs="Times New Roman"/>
-          <w:sz w:val="24"/>
-          <w:szCs w:val="24"/>
-        </w:rPr>
-      </w:pPr>
-      <w:r>
-        <w:rPr>
-          <w:rFonts w:cs="Times New Roman" w:ascii="Times New Roman" w:hAnsi="Times New Roman"/>
-          <w:sz w:val="24"/>
-          <w:szCs w:val="24"/>
-        </w:rPr>
-      </w:r>
-    </w:p>
-    <w:p>
-      <w:pPr>
-        <w:pStyle w:val="Normal"/>
-        <w:rPr>
-          <w:rFonts w:ascii="Times New Roman" w:hAnsi="Times New Roman" w:cs="Times New Roman"/>
-          <w:sz w:val="24"/>
-          <w:szCs w:val="24"/>
-        </w:rPr>
-      </w:pPr>
-      <w:r>
-        <w:rPr>
-          <w:rFonts w:cs="Times New Roman" w:ascii="Times New Roman" w:hAnsi="Times New Roman"/>
-          <w:sz w:val="24"/>
-          <w:szCs w:val="24"/>
-        </w:rPr>
-      </w:r>
-    </w:p>
-    <w:p>
-      <w:pPr>
-        <w:pStyle w:val="Normal"/>
-        <w:rPr>
-          <w:rFonts w:ascii="Times New Roman" w:hAnsi="Times New Roman" w:cs="Times New Roman"/>
-          <w:sz w:val="24"/>
-          <w:szCs w:val="24"/>
-        </w:rPr>
-      </w:pPr>
-      <w:r>
-        <w:rPr>
-          <w:rFonts w:cs="Times New Roman" w:ascii="Times New Roman" w:hAnsi="Times New Roman"/>
-          <w:sz w:val="24"/>
-          <w:szCs w:val="24"/>
-        </w:rPr>
-      </w:r>
-    </w:p>
-    <w:p>
-      <w:pPr>
-        <w:pStyle w:val="Normal"/>
+        <w:spacing w:lineRule="auto" w:line="480"/>
         <w:rPr>
           <w:rFonts w:ascii="Times New Roman" w:hAnsi="Times New Roman" w:cs="Times New Roman"/>
           <w:sz w:val="24"/>
@@ -5673,11 +5594,8 @@
           <w:ilvl w:val="0"/>
           <w:numId w:val="3"/>
         </w:numPr>
-        <w:rPr>
-          <w:rFonts w:ascii="Times New Roman" w:hAnsi="Times New Roman" w:cs="Times New Roman"/>
-          <w:sz w:val="24"/>
-          <w:szCs w:val="24"/>
-        </w:rPr>
+        <w:spacing w:lineRule="auto" w:line="480"/>
+        <w:rPr/>
       </w:pPr>
       <w:r>
         <w:rPr>
@@ -5878,24 +5796,14 @@
         </w:rPr>
       </w:pPr>
       <w:r>
-        <w:rPr/>
-      </w:r>
-    </w:p>
-    <w:p>
-      <w:pPr>
-        <w:pStyle w:val="Normal"/>
-        <w:rPr>
-          <w:rFonts w:ascii="Times New Roman" w:hAnsi="Times New Roman" w:cs="Times New Roman"/>
-          <w:b/>
+        <w:rPr>
+          <w:rFonts w:cs="Times New Roman" w:ascii="Times New Roman" w:hAnsi="Times New Roman"/>
           <w:b/>
           <w:bCs/>
           <w:color w:val="0D0D0D" w:themeColor="text1" w:themeTint="f2"/>
           <w:sz w:val="32"/>
           <w:szCs w:val="32"/>
         </w:rPr>
-      </w:pPr>
-      <w:r>
-        <w:rPr/>
       </w:r>
     </w:p>
     <w:p>
@@ -5912,75 +5820,14 @@
         </w:rPr>
       </w:pPr>
       <w:r>
-        <w:rPr/>
-      </w:r>
-    </w:p>
-    <w:p>
-      <w:pPr>
-        <w:pStyle w:val="Normal"/>
-        <w:rPr>
-          <w:rFonts w:ascii="Times New Roman" w:hAnsi="Times New Roman" w:cs="Times New Roman"/>
-          <w:b/>
+        <w:rPr>
+          <w:rFonts w:cs="Times New Roman" w:ascii="Times New Roman" w:hAnsi="Times New Roman"/>
           <w:b/>
           <w:bCs/>
           <w:color w:val="0D0D0D" w:themeColor="text1" w:themeTint="f2"/>
           <w:sz w:val="32"/>
           <w:szCs w:val="32"/>
         </w:rPr>
-      </w:pPr>
-      <w:r>
-        <w:rPr/>
-      </w:r>
-    </w:p>
-    <w:p>
-      <w:pPr>
-        <w:pStyle w:val="Normal"/>
-        <w:rPr>
-          <w:rFonts w:ascii="Times New Roman" w:hAnsi="Times New Roman" w:cs="Times New Roman"/>
-          <w:b/>
-          <w:b/>
-          <w:bCs/>
-          <w:color w:val="0D0D0D" w:themeColor="text1" w:themeTint="f2"/>
-          <w:sz w:val="32"/>
-          <w:szCs w:val="32"/>
-        </w:rPr>
-      </w:pPr>
-      <w:r>
-        <w:rPr/>
-      </w:r>
-    </w:p>
-    <w:p>
-      <w:pPr>
-        <w:pStyle w:val="Normal"/>
-        <w:rPr>
-          <w:rFonts w:ascii="Times New Roman" w:hAnsi="Times New Roman" w:cs="Times New Roman"/>
-          <w:b/>
-          <w:b/>
-          <w:bCs/>
-          <w:color w:val="0D0D0D" w:themeColor="text1" w:themeTint="f2"/>
-          <w:sz w:val="32"/>
-          <w:szCs w:val="32"/>
-        </w:rPr>
-      </w:pPr>
-      <w:r>
-        <w:rPr/>
-      </w:r>
-    </w:p>
-    <w:p>
-      <w:pPr>
-        <w:pStyle w:val="Normal"/>
-        <w:rPr>
-          <w:rFonts w:ascii="Times New Roman" w:hAnsi="Times New Roman" w:cs="Times New Roman"/>
-          <w:b/>
-          <w:b/>
-          <w:bCs/>
-          <w:color w:val="0D0D0D" w:themeColor="text1" w:themeTint="f2"/>
-          <w:sz w:val="32"/>
-          <w:szCs w:val="32"/>
-        </w:rPr>
-      </w:pPr>
-      <w:r>
-        <w:rPr/>
       </w:r>
     </w:p>
     <w:p>
@@ -6674,19 +6521,7 @@
                 <w:szCs w:val="24"/>
                 <w:lang w:eastAsia="en-US" w:bidi="ar-SA"/>
               </w:rPr>
-              <w:t>1.</w:t>
-            </w:r>
-            <w:r>
-              <w:rPr>
-                <w:rFonts w:eastAsia="Calibri" w:cs="Times New Roman" w:ascii="Times New Roman" w:hAnsi="Times New Roman"/>
-                <w:b/>
-                <w:bCs/>
-                <w:color w:val="0D0D0D" w:themeColor="text1" w:themeTint="f2"/>
-                <w:sz w:val="24"/>
-                <w:szCs w:val="24"/>
-                <w:lang w:eastAsia="en-US" w:bidi="ar-SA"/>
-              </w:rPr>
-              <w:t>2</w:t>
+              <w:t>1.2</w:t>
             </w:r>
           </w:p>
         </w:tc>
@@ -6821,6 +6656,163 @@
                 <w:lang w:val="en-US" w:eastAsia="en-US" w:bidi="ar-SA"/>
               </w:rPr>
               <w:t>Minor edits.</w:t>
+            </w:r>
+          </w:p>
+        </w:tc>
+      </w:tr>
+      <w:tr>
+        <w:trPr/>
+        <w:tc>
+          <w:tcPr>
+            <w:tcW w:w="1412" w:type="dxa"/>
+            <w:cnfStyle w:val="001000000000" w:firstRow="0" w:lastRow="0" w:firstColumn="1" w:lastColumn="0" w:oddVBand="0" w:evenVBand="0" w:oddHBand="0" w:evenHBand="0" w:firstRowFirstColumn="0" w:firstRowLastColumn="0" w:lastRowFirstColumn="0" w:lastRowLastColumn="0"/>
+            <w:tcBorders>
+              <w:top w:val="nil"/>
+            </w:tcBorders>
+            <w:shd w:fill="FFFFFF" w:val="clear"/>
+          </w:tcPr>
+          <w:p>
+            <w:pPr>
+              <w:pStyle w:val="Normal"/>
+              <w:widowControl w:val="false"/>
+              <w:suppressAutoHyphens w:val="true"/>
+              <w:spacing w:lineRule="auto" w:line="240" w:before="0" w:after="0"/>
+              <w:jc w:val="left"/>
+              <w:rPr>
+                <w:rFonts w:ascii="Times New Roman" w:hAnsi="Times New Roman" w:cs="Times New Roman"/>
+                <w:color w:val="0D0D0D"/>
+                <w:sz w:val="24"/>
+                <w:szCs w:val="24"/>
+              </w:rPr>
+            </w:pPr>
+            <w:r>
+              <w:rPr>
+                <w:rFonts w:cs="Times New Roman" w:ascii="Times New Roman" w:hAnsi="Times New Roman"/>
+                <w:color w:val="0D0D0D"/>
+                <w:sz w:val="24"/>
+                <w:szCs w:val="24"/>
+              </w:rPr>
+              <w:t>1.3</w:t>
+            </w:r>
+          </w:p>
+        </w:tc>
+        <w:tc>
+          <w:tcPr>
+            <w:tcW w:w="1984" w:type="dxa"/>
+            <w:tcBorders>
+              <w:top w:val="nil"/>
+            </w:tcBorders>
+            <w:shd w:fill="FFFFFF" w:val="clear"/>
+          </w:tcPr>
+          <w:p>
+            <w:pPr>
+              <w:pStyle w:val="Normal"/>
+              <w:widowControl w:val="false"/>
+              <w:suppressAutoHyphens w:val="true"/>
+              <w:spacing w:lineRule="auto" w:line="240" w:before="0" w:after="0"/>
+              <w:jc w:val="left"/>
+              <w:cnfStyle w:val="000000100000" w:firstRow="0" w:lastRow="0" w:firstColumn="0" w:lastColumn="0" w:oddVBand="0" w:evenVBand="0" w:oddHBand="1" w:evenHBand="0" w:firstRowFirstColumn="0" w:firstRowLastColumn="0" w:lastRowFirstColumn="0" w:lastRowLastColumn="0"/>
+              <w:rPr>
+                <w:rFonts w:ascii="Times New Roman" w:hAnsi="Times New Roman" w:cs="Times New Roman"/>
+                <w:i/>
+                <w:i/>
+                <w:iCs/>
+                <w:color w:val="0D0D0D"/>
+                <w:sz w:val="24"/>
+                <w:szCs w:val="24"/>
+              </w:rPr>
+            </w:pPr>
+            <w:r>
+              <w:rPr>
+                <w:rFonts w:cs="Times New Roman" w:ascii="Times New Roman" w:hAnsi="Times New Roman"/>
+                <w:i/>
+                <w:iCs/>
+                <w:color w:val="0D0D0D"/>
+                <w:sz w:val="24"/>
+                <w:szCs w:val="24"/>
+              </w:rPr>
+              <w:t>24-02-19</w:t>
+            </w:r>
+          </w:p>
+        </w:tc>
+        <w:tc>
+          <w:tcPr>
+            <w:tcW w:w="2127" w:type="dxa"/>
+            <w:tcBorders>
+              <w:top w:val="nil"/>
+            </w:tcBorders>
+            <w:shd w:fill="FFFFFF" w:val="clear"/>
+          </w:tcPr>
+          <w:p>
+            <w:pPr>
+              <w:pStyle w:val="Normal"/>
+              <w:widowControl w:val="false"/>
+              <w:suppressAutoHyphens w:val="true"/>
+              <w:spacing w:lineRule="auto" w:line="240" w:before="0" w:after="0"/>
+              <w:jc w:val="left"/>
+              <w:cnfStyle w:val="000000100000" w:firstRow="0" w:lastRow="0" w:firstColumn="0" w:lastColumn="0" w:oddVBand="0" w:evenVBand="0" w:oddHBand="1" w:evenHBand="0" w:firstRowFirstColumn="0" w:firstRowLastColumn="0" w:lastRowFirstColumn="0" w:lastRowLastColumn="0"/>
+              <w:rPr>
+                <w:rFonts w:ascii="Times New Roman" w:hAnsi="Times New Roman" w:cs="Times New Roman"/>
+                <w:i/>
+                <w:i/>
+                <w:iCs/>
+                <w:sz w:val="24"/>
+                <w:szCs w:val="24"/>
+              </w:rPr>
+            </w:pPr>
+            <w:r>
+              <w:rPr>
+                <w:rFonts w:eastAsia="Calibri" w:cs="Times New Roman" w:ascii="Times New Roman" w:hAnsi="Times New Roman"/>
+                <w:i/>
+                <w:iCs/>
+                <w:sz w:val="24"/>
+                <w:szCs w:val="24"/>
+                <w:lang w:eastAsia="en-US" w:bidi="ar-SA"/>
+              </w:rPr>
+              <w:t>Gabriel Linski</w:t>
+            </w:r>
+          </w:p>
+        </w:tc>
+        <w:tc>
+          <w:tcPr>
+            <w:tcW w:w="3969" w:type="dxa"/>
+            <w:tcBorders>
+              <w:top w:val="nil"/>
+            </w:tcBorders>
+            <w:shd w:fill="FFFFFF" w:val="clear"/>
+          </w:tcPr>
+          <w:p>
+            <w:pPr>
+              <w:pStyle w:val="Normal"/>
+              <w:widowControl w:val="false"/>
+              <w:suppressAutoHyphens w:val="true"/>
+              <w:spacing w:lineRule="auto" w:line="240" w:before="0" w:after="0"/>
+              <w:jc w:val="left"/>
+              <w:cnfStyle w:val="000000100000" w:firstRow="0" w:lastRow="0" w:firstColumn="0" w:lastColumn="0" w:oddVBand="0" w:evenVBand="0" w:oddHBand="1" w:evenHBand="0" w:firstRowFirstColumn="0" w:firstRowLastColumn="0" w:lastRowFirstColumn="0" w:lastRowLastColumn="0"/>
+              <w:rPr>
+                <w:rFonts w:ascii="Times New Roman" w:hAnsi="Times New Roman" w:eastAsia="Calibri" w:cs="Times New Roman"/>
+                <w:i/>
+                <w:i/>
+                <w:iCs/>
+                <w:color w:val="0D0D0D" w:themeColor="text1" w:themeTint="f2"/>
+                <w:kern w:val="0"/>
+                <w:sz w:val="24"/>
+                <w:szCs w:val="24"/>
+                <w:lang w:val="en-US" w:eastAsia="en-US" w:bidi="ar-SA"/>
+              </w:rPr>
+            </w:pPr>
+            <w:r>
+              <w:rPr>
+                <w:rFonts w:eastAsia="Calibri" w:cs="Times New Roman" w:ascii="Times New Roman" w:hAnsi="Times New Roman"/>
+                <w:i/>
+                <w:iCs/>
+                <w:color w:val="0D0D0D"/>
+                <w:kern w:val="0"/>
+                <w:sz w:val="24"/>
+                <w:szCs w:val="24"/>
+                <w:lang w:val="en-US" w:eastAsia="en-US" w:bidi="ar-SA"/>
+              </w:rPr>
+              <w:t>Increased Line Spacing, minor edits.</w:t>
             </w:r>
           </w:p>
         </w:tc>

</xml_diff>

<commit_message>
Added pictures from presentation slides to document.
</commit_message>
<xml_diff>
--- a/Process_Doc_Navjot_Kaur.docx
+++ b/Process_Doc_Navjot_Kaur.docx
@@ -386,8 +386,11 @@
     <w:p>
       <w:pPr>
         <w:pStyle w:val="Normal"/>
-        <w:spacing w:lineRule="auto" w:line="480"/>
-        <w:rPr/>
+        <w:rPr>
+          <w:rFonts w:ascii="Times New Roman" w:hAnsi="Times New Roman" w:cs="Times New Roman"/>
+          <w:sz w:val="24"/>
+          <w:szCs w:val="24"/>
+        </w:rPr>
       </w:pPr>
       <w:r>
         <w:rPr>
@@ -410,7 +413,7 @@
     <w:p>
       <w:pPr>
         <w:pStyle w:val="Normal"/>
-        <w:spacing w:lineRule="auto" w:line="480" w:before="0" w:after="0"/>
+        <w:spacing w:before="0" w:after="0"/>
         <w:ind w:right="4" w:hanging="0"/>
         <w:rPr>
           <w:rFonts w:ascii="Times New Roman" w:hAnsi="Times New Roman" w:eastAsia="" w:cs="Times New Roman" w:eastAsiaTheme="minorEastAsia"/>
@@ -1338,8 +1341,13 @@
     <w:p>
       <w:pPr>
         <w:pStyle w:val="Normal"/>
-        <w:spacing w:lineRule="auto" w:line="480" w:before="0" w:after="0"/>
-        <w:rPr/>
+        <w:spacing w:before="0" w:after="0"/>
+        <w:rPr>
+          <w:rFonts w:ascii="Times New Roman" w:hAnsi="Times New Roman" w:eastAsia="" w:cs="Times New Roman" w:eastAsiaTheme="minorEastAsia"/>
+          <w:color w:val="0D0D0D" w:themeColor="text1" w:themeTint="f2"/>
+          <w:sz w:val="24"/>
+          <w:szCs w:val="24"/>
+        </w:rPr>
       </w:pPr>
       <w:r>
         <w:rPr>
@@ -1358,8 +1366,12 @@
           <w:ilvl w:val="0"/>
           <w:numId w:val="1"/>
         </w:numPr>
-        <w:spacing w:lineRule="auto" w:line="480"/>
-        <w:rPr/>
+        <w:rPr>
+          <w:rFonts w:ascii="Times New Roman" w:hAnsi="Times New Roman" w:eastAsia="" w:cs="Times New Roman" w:eastAsiaTheme="minorEastAsia"/>
+          <w:color w:val="0D0D0D" w:themeColor="text1" w:themeTint="f2"/>
+          <w:sz w:val="24"/>
+          <w:szCs w:val="24"/>
+        </w:rPr>
       </w:pPr>
       <w:r>
         <w:rPr>
@@ -1378,8 +1390,12 @@
           <w:ilvl w:val="0"/>
           <w:numId w:val="1"/>
         </w:numPr>
-        <w:spacing w:lineRule="auto" w:line="480"/>
-        <w:rPr/>
+        <w:rPr>
+          <w:rFonts w:ascii="Times New Roman" w:hAnsi="Times New Roman" w:eastAsia="" w:cs="Times New Roman" w:eastAsiaTheme="minorEastAsia"/>
+          <w:color w:val="0D0D0D" w:themeColor="text1" w:themeTint="f2"/>
+          <w:sz w:val="24"/>
+          <w:szCs w:val="24"/>
+        </w:rPr>
       </w:pPr>
       <w:r>
         <w:rPr>
@@ -1398,8 +1414,12 @@
           <w:ilvl w:val="0"/>
           <w:numId w:val="1"/>
         </w:numPr>
-        <w:spacing w:lineRule="auto" w:line="480"/>
-        <w:rPr/>
+        <w:rPr>
+          <w:rFonts w:ascii="Times New Roman" w:hAnsi="Times New Roman" w:eastAsia="" w:cs="Times New Roman" w:eastAsiaTheme="minorEastAsia"/>
+          <w:color w:val="0D0D0D" w:themeColor="text1" w:themeTint="f2"/>
+          <w:sz w:val="24"/>
+          <w:szCs w:val="24"/>
+        </w:rPr>
       </w:pPr>
       <w:r>
         <w:rPr>
@@ -1418,8 +1438,12 @@
           <w:ilvl w:val="0"/>
           <w:numId w:val="1"/>
         </w:numPr>
-        <w:spacing w:lineRule="auto" w:line="480"/>
-        <w:rPr/>
+        <w:rPr>
+          <w:rFonts w:ascii="Times New Roman" w:hAnsi="Times New Roman" w:eastAsia="" w:cs="Times New Roman" w:eastAsiaTheme="minorEastAsia"/>
+          <w:color w:val="0D0D0D" w:themeColor="text1" w:themeTint="f2"/>
+          <w:sz w:val="24"/>
+          <w:szCs w:val="24"/>
+        </w:rPr>
       </w:pPr>
       <w:r>
         <w:rPr>
@@ -1438,8 +1462,12 @@
           <w:ilvl w:val="0"/>
           <w:numId w:val="1"/>
         </w:numPr>
-        <w:spacing w:lineRule="auto" w:line="480"/>
-        <w:rPr/>
+        <w:rPr>
+          <w:rFonts w:ascii="Times New Roman" w:hAnsi="Times New Roman" w:eastAsia="" w:cs="Times New Roman" w:eastAsiaTheme="minorEastAsia"/>
+          <w:color w:val="0D0D0D" w:themeColor="text1" w:themeTint="f2"/>
+          <w:sz w:val="24"/>
+          <w:szCs w:val="24"/>
+        </w:rPr>
       </w:pPr>
       <w:r>
         <w:rPr>
@@ -1454,8 +1482,12 @@
     <w:p>
       <w:pPr>
         <w:pStyle w:val="Normal"/>
-        <w:spacing w:lineRule="auto" w:line="480"/>
-        <w:rPr/>
+        <w:rPr>
+          <w:rFonts w:ascii="Times New Roman" w:hAnsi="Times New Roman" w:eastAsia="" w:cs="Times New Roman" w:eastAsiaTheme="minorEastAsia"/>
+          <w:color w:val="0D0D0D" w:themeColor="text1" w:themeTint="f2"/>
+          <w:sz w:val="24"/>
+          <w:szCs w:val="24"/>
+        </w:rPr>
       </w:pPr>
       <w:r>
         <w:rPr>
@@ -1465,36 +1497,6 @@
           <w:szCs w:val="24"/>
         </w:rPr>
         <w:t>In addition, the steps to set up a VPN connection after the company addresses the ticket are also provided in this document.</w:t>
-      </w:r>
-    </w:p>
-    <w:p>
-      <w:pPr>
-        <w:pStyle w:val="Normal"/>
-        <w:spacing w:lineRule="auto" w:line="480"/>
-        <w:rPr>
-          <w:rFonts w:ascii="Times New Roman" w:hAnsi="Times New Roman" w:eastAsia="" w:cs="Times New Roman" w:eastAsiaTheme="minorEastAsia"/>
-          <w:color w:val="0D0D0D" w:themeColor="text1" w:themeTint="f2"/>
-          <w:sz w:val="24"/>
-          <w:szCs w:val="24"/>
-        </w:rPr>
-      </w:pPr>
-      <w:r>
-        <w:rPr/>
-      </w:r>
-    </w:p>
-    <w:p>
-      <w:pPr>
-        <w:pStyle w:val="Normal"/>
-        <w:spacing w:lineRule="auto" w:line="480"/>
-        <w:rPr>
-          <w:rFonts w:ascii="Times New Roman" w:hAnsi="Times New Roman" w:eastAsia="" w:cs="Times New Roman" w:eastAsiaTheme="minorEastAsia"/>
-          <w:color w:val="0D0D0D" w:themeColor="text1" w:themeTint="f2"/>
-          <w:sz w:val="24"/>
-          <w:szCs w:val="24"/>
-        </w:rPr>
-      </w:pPr>
-      <w:r>
-        <w:rPr/>
       </w:r>
     </w:p>
     <w:p>
@@ -2647,9 +2649,10 @@
           <w:ilvl w:val="0"/>
           <w:numId w:val="2"/>
         </w:numPr>
-        <w:spacing w:lineRule="auto" w:line="480" w:before="57" w:after="217"/>
-        <w:contextualSpacing/>
-        <w:rPr/>
+        <w:spacing w:lineRule="auto" w:line="240"/>
+        <w:rPr>
+          <w:rFonts w:ascii="Times New Roman" w:hAnsi="Times New Roman" w:cs="Times New Roman"/>
+        </w:rPr>
       </w:pPr>
       <w:r>
         <w:rPr>
@@ -2665,9 +2668,10 @@
           <w:ilvl w:val="0"/>
           <w:numId w:val="2"/>
         </w:numPr>
-        <w:spacing w:lineRule="auto" w:line="480" w:before="57" w:after="217"/>
-        <w:contextualSpacing/>
-        <w:rPr/>
+        <w:spacing w:lineRule="auto" w:line="240"/>
+        <w:rPr>
+          <w:rFonts w:ascii="Times New Roman" w:hAnsi="Times New Roman" w:cs="Times New Roman"/>
+        </w:rPr>
       </w:pPr>
       <w:r>
         <w:rPr>
@@ -2721,8 +2725,11 @@
           <w:ilvl w:val="0"/>
           <w:numId w:val="4"/>
         </w:numPr>
-        <w:spacing w:lineRule="auto" w:line="480"/>
-        <w:rPr/>
+        <w:rPr>
+          <w:rFonts w:ascii="Times New Roman" w:hAnsi="Times New Roman" w:cs="Times New Roman"/>
+          <w:sz w:val="24"/>
+          <w:szCs w:val="24"/>
+        </w:rPr>
       </w:pPr>
       <w:r>
         <w:rPr>
@@ -2750,8 +2757,11 @@
           <w:ilvl w:val="0"/>
           <w:numId w:val="4"/>
         </w:numPr>
-        <w:spacing w:lineRule="auto" w:line="480"/>
-        <w:rPr/>
+        <w:rPr>
+          <w:rFonts w:ascii="Times New Roman" w:hAnsi="Times New Roman" w:cs="Times New Roman"/>
+          <w:sz w:val="24"/>
+          <w:szCs w:val="24"/>
+        </w:rPr>
       </w:pPr>
       <w:r>
         <w:rPr>
@@ -2779,8 +2789,11 @@
           <w:ilvl w:val="0"/>
           <w:numId w:val="4"/>
         </w:numPr>
-        <w:spacing w:lineRule="auto" w:line="480"/>
-        <w:rPr/>
+        <w:rPr>
+          <w:rFonts w:ascii="Times New Roman" w:hAnsi="Times New Roman" w:cs="Times New Roman"/>
+          <w:sz w:val="24"/>
+          <w:szCs w:val="24"/>
+        </w:rPr>
       </w:pPr>
       <w:r>
         <w:rPr>
@@ -2808,8 +2821,11 @@
           <w:ilvl w:val="0"/>
           <w:numId w:val="4"/>
         </w:numPr>
-        <w:spacing w:lineRule="auto" w:line="480"/>
-        <w:rPr/>
+        <w:rPr>
+          <w:rFonts w:ascii="Times New Roman" w:hAnsi="Times New Roman" w:cs="Times New Roman"/>
+          <w:sz w:val="24"/>
+          <w:szCs w:val="24"/>
+        </w:rPr>
       </w:pPr>
       <w:r>
         <w:rPr>
@@ -2837,8 +2853,11 @@
           <w:ilvl w:val="0"/>
           <w:numId w:val="4"/>
         </w:numPr>
-        <w:spacing w:lineRule="auto" w:line="480"/>
-        <w:rPr/>
+        <w:rPr>
+          <w:rFonts w:ascii="Times New Roman" w:hAnsi="Times New Roman" w:cs="Times New Roman"/>
+          <w:sz w:val="24"/>
+          <w:szCs w:val="24"/>
+        </w:rPr>
       </w:pPr>
       <w:r>
         <w:rPr>
@@ -2857,6 +2876,30 @@
           <w:szCs w:val="24"/>
         </w:rPr>
         <w:t>: Basic understanding of how to set up a VPN connection on the local device. The company’s IT department or support team can also assist with this.</w:t>
+      </w:r>
+    </w:p>
+    <w:p>
+      <w:pPr>
+        <w:pStyle w:val="Normal"/>
+        <w:rPr>
+          <w:rFonts w:ascii="Times New Roman" w:hAnsi="Times New Roman" w:cs="Times New Roman"/>
+          <w:b/>
+          <w:b/>
+          <w:bCs/>
+          <w:color w:val="0D0D0D" w:themeColor="text1" w:themeTint="f2"/>
+          <w:sz w:val="32"/>
+          <w:szCs w:val="32"/>
+        </w:rPr>
+      </w:pPr>
+      <w:r>
+        <w:rPr>
+          <w:rFonts w:cs="Times New Roman" w:ascii="Times New Roman" w:hAnsi="Times New Roman"/>
+          <w:b/>
+          <w:bCs/>
+          <w:color w:val="0D0D0D" w:themeColor="text1" w:themeTint="f2"/>
+          <w:sz w:val="32"/>
+          <w:szCs w:val="32"/>
+        </w:rPr>
       </w:r>
     </w:p>
     <w:p>
@@ -2919,8 +2962,12 @@
           <w:ilvl w:val="0"/>
           <w:numId w:val="5"/>
         </w:numPr>
-        <w:spacing w:lineRule="auto" w:line="480"/>
-        <w:rPr/>
+        <w:rPr>
+          <w:rFonts w:ascii="Times New Roman" w:hAnsi="Times New Roman" w:cs="Times New Roman"/>
+          <w:color w:val="0D0D0D" w:themeColor="text1" w:themeTint="f2"/>
+          <w:sz w:val="24"/>
+          <w:szCs w:val="24"/>
+        </w:rPr>
       </w:pPr>
       <w:r>
         <w:rPr>
@@ -2950,8 +2997,12 @@
           <w:ilvl w:val="0"/>
           <w:numId w:val="6"/>
         </w:numPr>
-        <w:spacing w:lineRule="auto" w:line="480"/>
-        <w:rPr/>
+        <w:rPr>
+          <w:rFonts w:ascii="Times New Roman" w:hAnsi="Times New Roman" w:cs="Times New Roman"/>
+          <w:color w:val="0D0D0D" w:themeColor="text1" w:themeTint="f2"/>
+          <w:sz w:val="24"/>
+          <w:szCs w:val="24"/>
+        </w:rPr>
       </w:pPr>
       <w:r>
         <w:rPr>
@@ -2970,8 +3021,12 @@
           <w:ilvl w:val="0"/>
           <w:numId w:val="6"/>
         </w:numPr>
-        <w:spacing w:lineRule="auto" w:line="480"/>
-        <w:rPr/>
+        <w:rPr>
+          <w:rFonts w:ascii="Times New Roman" w:hAnsi="Times New Roman" w:cs="Times New Roman"/>
+          <w:color w:val="0D0D0D" w:themeColor="text1" w:themeTint="f2"/>
+          <w:sz w:val="24"/>
+          <w:szCs w:val="24"/>
+        </w:rPr>
       </w:pPr>
       <w:r>
         <w:rPr>
@@ -2986,21 +3041,21 @@
     <w:p>
       <w:pPr>
         <w:pStyle w:val="ListParagraph"/>
-        <w:numPr>
-          <w:ilvl w:val="0"/>
-          <w:numId w:val="0"/>
-        </w:numPr>
-        <w:spacing w:lineRule="auto" w:line="480"/>
-        <w:ind w:left="2160" w:hanging="0"/>
-        <w:rPr>
-          <w:rFonts w:ascii="Times New Roman" w:hAnsi="Times New Roman" w:cs="Times New Roman"/>
-          <w:color w:val="0D0D0D" w:themeColor="text1" w:themeTint="f2"/>
-          <w:sz w:val="24"/>
-          <w:szCs w:val="24"/>
-        </w:rPr>
-      </w:pPr>
-      <w:r>
-        <w:rPr/>
+        <w:ind w:left="1440" w:hanging="0"/>
+        <w:rPr>
+          <w:rFonts w:ascii="Times New Roman" w:hAnsi="Times New Roman" w:cs="Times New Roman"/>
+          <w:color w:val="0D0D0D" w:themeColor="text1" w:themeTint="f2"/>
+          <w:sz w:val="24"/>
+          <w:szCs w:val="24"/>
+        </w:rPr>
+      </w:pPr>
+      <w:r>
+        <w:rPr>
+          <w:rFonts w:cs="Times New Roman" w:ascii="Times New Roman" w:hAnsi="Times New Roman"/>
+          <w:color w:val="0D0D0D" w:themeColor="text1" w:themeTint="f2"/>
+          <w:sz w:val="24"/>
+          <w:szCs w:val="24"/>
+        </w:rPr>
       </w:r>
     </w:p>
     <w:p>
@@ -3010,8 +3065,12 @@
           <w:ilvl w:val="0"/>
           <w:numId w:val="5"/>
         </w:numPr>
-        <w:spacing w:lineRule="auto" w:line="480"/>
-        <w:rPr/>
+        <w:rPr>
+          <w:rFonts w:ascii="Times New Roman" w:hAnsi="Times New Roman" w:cs="Times New Roman"/>
+          <w:color w:val="0D0D0D" w:themeColor="text1" w:themeTint="f2"/>
+          <w:sz w:val="24"/>
+          <w:szCs w:val="24"/>
+        </w:rPr>
       </w:pPr>
       <w:r>
         <w:rPr>
@@ -3041,8 +3100,12 @@
           <w:ilvl w:val="0"/>
           <w:numId w:val="7"/>
         </w:numPr>
-        <w:spacing w:lineRule="auto" w:line="480"/>
-        <w:rPr/>
+        <w:rPr>
+          <w:rFonts w:ascii="Times New Roman" w:hAnsi="Times New Roman" w:cs="Times New Roman"/>
+          <w:color w:val="0D0D0D" w:themeColor="text1" w:themeTint="f2"/>
+          <w:sz w:val="24"/>
+          <w:szCs w:val="24"/>
+        </w:rPr>
       </w:pPr>
       <w:r>
         <w:rPr>
@@ -3061,8 +3124,12 @@
           <w:ilvl w:val="0"/>
           <w:numId w:val="7"/>
         </w:numPr>
-        <w:spacing w:lineRule="auto" w:line="480"/>
-        <w:rPr/>
+        <w:rPr>
+          <w:rFonts w:ascii="Times New Roman" w:hAnsi="Times New Roman" w:cs="Times New Roman"/>
+          <w:color w:val="0D0D0D" w:themeColor="text1" w:themeTint="f2"/>
+          <w:sz w:val="24"/>
+          <w:szCs w:val="24"/>
+        </w:rPr>
       </w:pPr>
       <w:r>
         <w:rPr>
@@ -3097,21 +3164,191 @@
     <w:p>
       <w:pPr>
         <w:pStyle w:val="ListParagraph"/>
-        <w:numPr>
-          <w:ilvl w:val="0"/>
-          <w:numId w:val="0"/>
-        </w:numPr>
-        <w:spacing w:lineRule="auto" w:line="480"/>
-        <w:ind w:left="2160" w:hanging="0"/>
-        <w:rPr>
-          <w:rFonts w:ascii="Times New Roman" w:hAnsi="Times New Roman" w:cs="Times New Roman"/>
-          <w:color w:val="0D0D0D" w:themeColor="text1" w:themeTint="f2"/>
-          <w:sz w:val="24"/>
-          <w:szCs w:val="24"/>
-        </w:rPr>
-      </w:pPr>
-      <w:r>
-        <w:rPr/>
+        <w:rPr>
+          <w:rFonts w:ascii="Times New Roman" w:hAnsi="Times New Roman" w:cs="Times New Roman"/>
+          <w:color w:val="0D0D0D" w:themeColor="text1" w:themeTint="f2"/>
+          <w:sz w:val="24"/>
+          <w:szCs w:val="24"/>
+        </w:rPr>
+      </w:pPr>
+      <w:r>
+        <w:rPr>
+          <w:rFonts w:cs="Times New Roman" w:ascii="Times New Roman" w:hAnsi="Times New Roman"/>
+          <w:color w:val="0D0D0D" w:themeColor="text1" w:themeTint="f2"/>
+          <w:sz w:val="24"/>
+          <w:szCs w:val="24"/>
+        </w:rPr>
+      </w:r>
+    </w:p>
+    <w:p>
+      <w:pPr>
+        <w:pStyle w:val="ListParagraph"/>
+        <w:rPr>
+          <w:rFonts w:ascii="Times New Roman" w:hAnsi="Times New Roman" w:cs="Times New Roman"/>
+          <w:color w:val="0D0D0D" w:themeColor="text1" w:themeTint="f2"/>
+          <w:sz w:val="24"/>
+          <w:szCs w:val="24"/>
+        </w:rPr>
+      </w:pPr>
+      <w:r>
+        <w:rPr>
+          <w:rFonts w:cs="Times New Roman" w:ascii="Times New Roman" w:hAnsi="Times New Roman"/>
+          <w:color w:val="0D0D0D" w:themeColor="text1" w:themeTint="f2"/>
+          <w:sz w:val="24"/>
+          <w:szCs w:val="24"/>
+        </w:rPr>
+      </w:r>
+    </w:p>
+    <w:p>
+      <w:pPr>
+        <w:pStyle w:val="ListParagraph"/>
+        <w:rPr>
+          <w:rFonts w:ascii="Times New Roman" w:hAnsi="Times New Roman" w:cs="Times New Roman"/>
+          <w:color w:val="0D0D0D" w:themeColor="text1" w:themeTint="f2"/>
+          <w:sz w:val="24"/>
+          <w:szCs w:val="24"/>
+        </w:rPr>
+      </w:pPr>
+      <w:r>
+        <w:rPr>
+          <w:rFonts w:cs="Times New Roman" w:ascii="Times New Roman" w:hAnsi="Times New Roman"/>
+          <w:color w:val="0D0D0D" w:themeColor="text1" w:themeTint="f2"/>
+          <w:sz w:val="24"/>
+          <w:szCs w:val="24"/>
+        </w:rPr>
+      </w:r>
+    </w:p>
+    <w:p>
+      <w:pPr>
+        <w:pStyle w:val="ListParagraph"/>
+        <w:rPr>
+          <w:rFonts w:ascii="Times New Roman" w:hAnsi="Times New Roman" w:cs="Times New Roman"/>
+          <w:color w:val="0D0D0D" w:themeColor="text1" w:themeTint="f2"/>
+          <w:sz w:val="24"/>
+          <w:szCs w:val="24"/>
+        </w:rPr>
+      </w:pPr>
+      <w:r>
+        <w:rPr>
+          <w:rFonts w:cs="Times New Roman" w:ascii="Times New Roman" w:hAnsi="Times New Roman"/>
+          <w:color w:val="0D0D0D" w:themeColor="text1" w:themeTint="f2"/>
+          <w:sz w:val="24"/>
+          <w:szCs w:val="24"/>
+        </w:rPr>
+      </w:r>
+    </w:p>
+    <w:p>
+      <w:pPr>
+        <w:pStyle w:val="ListParagraph"/>
+        <w:rPr>
+          <w:rFonts w:ascii="Times New Roman" w:hAnsi="Times New Roman" w:cs="Times New Roman"/>
+          <w:color w:val="0D0D0D" w:themeColor="text1" w:themeTint="f2"/>
+          <w:sz w:val="24"/>
+          <w:szCs w:val="24"/>
+        </w:rPr>
+      </w:pPr>
+      <w:r>
+        <w:rPr>
+          <w:rFonts w:cs="Times New Roman" w:ascii="Times New Roman" w:hAnsi="Times New Roman"/>
+          <w:color w:val="0D0D0D" w:themeColor="text1" w:themeTint="f2"/>
+          <w:sz w:val="24"/>
+          <w:szCs w:val="24"/>
+        </w:rPr>
+      </w:r>
+    </w:p>
+    <w:p>
+      <w:pPr>
+        <w:pStyle w:val="ListParagraph"/>
+        <w:rPr>
+          <w:rFonts w:ascii="Times New Roman" w:hAnsi="Times New Roman" w:cs="Times New Roman"/>
+          <w:color w:val="0D0D0D" w:themeColor="text1" w:themeTint="f2"/>
+          <w:sz w:val="24"/>
+          <w:szCs w:val="24"/>
+        </w:rPr>
+      </w:pPr>
+      <w:r>
+        <w:rPr>
+          <w:rFonts w:cs="Times New Roman" w:ascii="Times New Roman" w:hAnsi="Times New Roman"/>
+          <w:color w:val="0D0D0D" w:themeColor="text1" w:themeTint="f2"/>
+          <w:sz w:val="24"/>
+          <w:szCs w:val="24"/>
+        </w:rPr>
+      </w:r>
+    </w:p>
+    <w:p>
+      <w:pPr>
+        <w:pStyle w:val="ListParagraph"/>
+        <w:rPr>
+          <w:rFonts w:ascii="Times New Roman" w:hAnsi="Times New Roman" w:cs="Times New Roman"/>
+          <w:color w:val="0D0D0D" w:themeColor="text1" w:themeTint="f2"/>
+          <w:sz w:val="24"/>
+          <w:szCs w:val="24"/>
+        </w:rPr>
+      </w:pPr>
+      <w:r>
+        <w:rPr>
+          <w:rFonts w:cs="Times New Roman" w:ascii="Times New Roman" w:hAnsi="Times New Roman"/>
+          <w:color w:val="0D0D0D" w:themeColor="text1" w:themeTint="f2"/>
+          <w:sz w:val="24"/>
+          <w:szCs w:val="24"/>
+        </w:rPr>
+      </w:r>
+    </w:p>
+    <w:p>
+      <w:pPr>
+        <w:pStyle w:val="ListParagraph"/>
+        <w:rPr>
+          <w:rFonts w:ascii="Times New Roman" w:hAnsi="Times New Roman" w:cs="Times New Roman"/>
+          <w:color w:val="0D0D0D" w:themeColor="text1" w:themeTint="f2"/>
+          <w:sz w:val="24"/>
+          <w:szCs w:val="24"/>
+        </w:rPr>
+      </w:pPr>
+      <w:r>
+        <w:rPr>
+          <w:rFonts w:cs="Times New Roman" w:ascii="Times New Roman" w:hAnsi="Times New Roman"/>
+          <w:color w:val="0D0D0D" w:themeColor="text1" w:themeTint="f2"/>
+          <w:sz w:val="24"/>
+          <w:szCs w:val="24"/>
+        </w:rPr>
+      </w:r>
+    </w:p>
+    <w:p>
+      <w:pPr>
+        <w:pStyle w:val="ListParagraph"/>
+        <w:rPr>
+          <w:rFonts w:ascii="Times New Roman" w:hAnsi="Times New Roman" w:cs="Times New Roman"/>
+          <w:color w:val="0D0D0D" w:themeColor="text1" w:themeTint="f2"/>
+          <w:sz w:val="24"/>
+          <w:szCs w:val="24"/>
+        </w:rPr>
+      </w:pPr>
+      <w:r>
+        <w:rPr>
+          <w:rFonts w:cs="Times New Roman" w:ascii="Times New Roman" w:hAnsi="Times New Roman"/>
+          <w:color w:val="0D0D0D" w:themeColor="text1" w:themeTint="f2"/>
+          <w:sz w:val="24"/>
+          <w:szCs w:val="24"/>
+        </w:rPr>
+      </w:r>
+    </w:p>
+    <w:p>
+      <w:pPr>
+        <w:pStyle w:val="ListParagraph"/>
+        <w:rPr>
+          <w:rFonts w:ascii="Times New Roman" w:hAnsi="Times New Roman" w:cs="Times New Roman"/>
+          <w:color w:val="0D0D0D" w:themeColor="text1" w:themeTint="f2"/>
+          <w:sz w:val="24"/>
+          <w:szCs w:val="24"/>
+        </w:rPr>
+      </w:pPr>
+      <w:r>
+        <w:rPr>
+          <w:rFonts w:cs="Times New Roman" w:ascii="Times New Roman" w:hAnsi="Times New Roman"/>
+          <w:color w:val="0D0D0D" w:themeColor="text1" w:themeTint="f2"/>
+          <w:sz w:val="24"/>
+          <w:szCs w:val="24"/>
+        </w:rPr>
       </w:r>
     </w:p>
     <w:p>
@@ -3121,8 +3358,12 @@
           <w:ilvl w:val="0"/>
           <w:numId w:val="5"/>
         </w:numPr>
-        <w:spacing w:lineRule="auto" w:line="480"/>
-        <w:rPr/>
+        <w:rPr>
+          <w:rFonts w:ascii="Times New Roman" w:hAnsi="Times New Roman" w:cs="Times New Roman"/>
+          <w:color w:val="0D0D0D" w:themeColor="text1" w:themeTint="f2"/>
+          <w:sz w:val="24"/>
+          <w:szCs w:val="24"/>
+        </w:rPr>
       </w:pPr>
       <w:r>
         <w:rPr>
@@ -3152,8 +3393,12 @@
           <w:ilvl w:val="0"/>
           <w:numId w:val="14"/>
         </w:numPr>
-        <w:spacing w:lineRule="auto" w:line="480"/>
-        <w:rPr/>
+        <w:rPr>
+          <w:rFonts w:ascii="Times New Roman" w:hAnsi="Times New Roman" w:cs="Times New Roman"/>
+          <w:color w:val="0D0D0D" w:themeColor="text1" w:themeTint="f2"/>
+          <w:sz w:val="24"/>
+          <w:szCs w:val="24"/>
+        </w:rPr>
       </w:pPr>
       <w:r>
         <w:rPr>
@@ -3188,21 +3433,455 @@
     <w:p>
       <w:pPr>
         <w:pStyle w:val="ListParagraph"/>
-        <w:numPr>
-          <w:ilvl w:val="0"/>
-          <w:numId w:val="0"/>
-        </w:numPr>
-        <w:spacing w:lineRule="auto" w:line="480"/>
-        <w:ind w:left="2160" w:hanging="0"/>
-        <w:rPr>
-          <w:rFonts w:ascii="Times New Roman" w:hAnsi="Times New Roman" w:cs="Times New Roman"/>
-          <w:color w:val="0D0D0D" w:themeColor="text1" w:themeTint="f2"/>
-          <w:sz w:val="24"/>
-          <w:szCs w:val="24"/>
-        </w:rPr>
-      </w:pPr>
-      <w:r>
-        <w:rPr/>
+        <w:rPr>
+          <w:rFonts w:ascii="Times New Roman" w:hAnsi="Times New Roman" w:cs="Times New Roman"/>
+          <w:color w:val="0D0D0D" w:themeColor="text1" w:themeTint="f2"/>
+          <w:sz w:val="24"/>
+          <w:szCs w:val="24"/>
+        </w:rPr>
+      </w:pPr>
+      <w:r>
+        <w:rPr>
+          <w:rFonts w:cs="Times New Roman" w:ascii="Times New Roman" w:hAnsi="Times New Roman"/>
+          <w:color w:val="0D0D0D" w:themeColor="text1" w:themeTint="f2"/>
+          <w:sz w:val="24"/>
+          <w:szCs w:val="24"/>
+        </w:rPr>
+      </w:r>
+    </w:p>
+    <w:p>
+      <w:pPr>
+        <w:pStyle w:val="ListParagraph"/>
+        <w:rPr>
+          <w:rFonts w:ascii="Times New Roman" w:hAnsi="Times New Roman" w:cs="Times New Roman"/>
+          <w:color w:val="0D0D0D" w:themeColor="text1" w:themeTint="f2"/>
+          <w:sz w:val="24"/>
+          <w:szCs w:val="24"/>
+        </w:rPr>
+      </w:pPr>
+      <w:r>
+        <w:rPr>
+          <w:rFonts w:cs="Times New Roman" w:ascii="Times New Roman" w:hAnsi="Times New Roman"/>
+          <w:color w:val="0D0D0D" w:themeColor="text1" w:themeTint="f2"/>
+          <w:sz w:val="24"/>
+          <w:szCs w:val="24"/>
+        </w:rPr>
+        <mc:AlternateContent>
+          <mc:Choice Requires="wps">
+            <w:drawing>
+              <wp:anchor behindDoc="0" distT="0" distB="0" distL="0" distR="0" simplePos="0" locked="0" layoutInCell="0" allowOverlap="1" relativeHeight="9">
+                <wp:simplePos x="0" y="0"/>
+                <wp:positionH relativeFrom="column">
+                  <wp:posOffset>457200</wp:posOffset>
+                </wp:positionH>
+                <wp:positionV relativeFrom="paragraph">
+                  <wp:posOffset>14605</wp:posOffset>
+                </wp:positionV>
+                <wp:extent cx="6360795" cy="3064510"/>
+                <wp:effectExtent l="0" t="0" r="0" b="0"/>
+                <wp:wrapNone/>
+                <wp:docPr id="1" name="Image with transparency 1"/>
+                <a:graphic xmlns:a="http://schemas.openxmlformats.org/drawingml/2006/main">
+                  <a:graphicData uri="http://schemas.openxmlformats.org/drawingml/2006/picture">
+                    <pic:pic xmlns:pic="http://schemas.openxmlformats.org/drawingml/2006/picture">
+                      <pic:nvPicPr>
+                        <pic:cNvPr id="0" name="Image with transparency 1" descr=""/>
+                        <pic:cNvPicPr/>
+                      </pic:nvPicPr>
+                      <pic:blipFill>
+                        <a:blip r:embed="rId8"/>
+                        <a:stretch/>
+                      </pic:blipFill>
+                      <pic:spPr>
+                        <a:xfrm>
+                          <a:off x="0" y="0"/>
+                          <a:ext cx="6360120" cy="3063960"/>
+                        </a:xfrm>
+                        <a:prstGeom prst="rect">
+                          <a:avLst/>
+                        </a:prstGeom>
+                        <a:ln w="0">
+                          <a:noFill/>
+                        </a:ln>
+                      </pic:spPr>
+                    </pic:pic>
+                  </a:graphicData>
+                </a:graphic>
+              </wp:anchor>
+            </w:drawing>
+          </mc:Choice>
+          <mc:Fallback>
+            <w:pict>
+              <v:shapetype id="_x0000_t75" coordsize="21600,21600" o:spt="75" o:preferrelative="t" path="m@4@5l@4@11@9@11@9@5xe" filled="f" stroked="f">
+                <v:stroke joinstyle="miter"/>
+                <v:formulas>
+                  <v:f eqn="if lineDrawn pixelLineWidth 0"/>
+                  <v:f eqn="sum @0 1 0"/>
+                  <v:f eqn="sum 0 0 @1"/>
+                  <v:f eqn="prod @2 1 2"/>
+                  <v:f eqn="prod @3 21600 pixelWidth"/>
+                  <v:f eqn="prod @3 21600 pixelHeight"/>
+                  <v:f eqn="sum @0 0 1"/>
+                  <v:f eqn="prod @6 1 2"/>
+                  <v:f eqn="prod @7 21600 pixelWidth"/>
+                  <v:f eqn="sum @8 21600 0"/>
+                  <v:f eqn="prod @7 21600 pixelHeight"/>
+                  <v:f eqn="sum @10 21600 0"/>
+                </v:formulas>
+                <v:path o:extrusionok="f" gradientshapeok="t" o:connecttype="rect"/>
+                <o:lock v:ext="edit" aspectratio="t"/>
+              </v:shapetype>
+              <v:shape id="shape_0" ID="Image with transparency 1" stroked="f" o:allowincell="f" style="position:absolute;margin-left:36pt;margin-top:1.15pt;width:500.75pt;height:241.2pt;mso-wrap-style:none;v-text-anchor:middle" type="_x0000_t75">
+                <v:imagedata r:id="rId8" o:detectmouseclick="t"/>
+                <v:stroke color="#3465a4" joinstyle="round" endcap="flat"/>
+                <w10:wrap type="none"/>
+              </v:shape>
+            </w:pict>
+          </mc:Fallback>
+        </mc:AlternateContent>
+      </w:r>
+    </w:p>
+    <w:p>
+      <w:pPr>
+        <w:pStyle w:val="ListParagraph"/>
+        <w:rPr>
+          <w:rFonts w:ascii="Times New Roman" w:hAnsi="Times New Roman" w:cs="Times New Roman"/>
+          <w:color w:val="0D0D0D" w:themeColor="text1" w:themeTint="f2"/>
+          <w:sz w:val="24"/>
+          <w:szCs w:val="24"/>
+        </w:rPr>
+      </w:pPr>
+      <w:r>
+        <w:rPr>
+          <w:rFonts w:cs="Times New Roman" w:ascii="Times New Roman" w:hAnsi="Times New Roman"/>
+          <w:color w:val="0D0D0D" w:themeColor="text1" w:themeTint="f2"/>
+          <w:sz w:val="24"/>
+          <w:szCs w:val="24"/>
+        </w:rPr>
+      </w:r>
+    </w:p>
+    <w:p>
+      <w:pPr>
+        <w:pStyle w:val="ListParagraph"/>
+        <w:rPr>
+          <w:rFonts w:ascii="Times New Roman" w:hAnsi="Times New Roman" w:cs="Times New Roman"/>
+          <w:color w:val="0D0D0D" w:themeColor="text1" w:themeTint="f2"/>
+          <w:sz w:val="24"/>
+          <w:szCs w:val="24"/>
+        </w:rPr>
+      </w:pPr>
+      <w:r>
+        <w:rPr>
+          <w:rFonts w:cs="Times New Roman" w:ascii="Times New Roman" w:hAnsi="Times New Roman"/>
+          <w:color w:val="0D0D0D" w:themeColor="text1" w:themeTint="f2"/>
+          <w:sz w:val="24"/>
+          <w:szCs w:val="24"/>
+        </w:rPr>
+      </w:r>
+    </w:p>
+    <w:p>
+      <w:pPr>
+        <w:pStyle w:val="ListParagraph"/>
+        <w:rPr>
+          <w:rFonts w:ascii="Times New Roman" w:hAnsi="Times New Roman" w:cs="Times New Roman"/>
+          <w:color w:val="0D0D0D" w:themeColor="text1" w:themeTint="f2"/>
+          <w:sz w:val="24"/>
+          <w:szCs w:val="24"/>
+        </w:rPr>
+      </w:pPr>
+      <w:r>
+        <w:rPr>
+          <w:rFonts w:cs="Times New Roman" w:ascii="Times New Roman" w:hAnsi="Times New Roman"/>
+          <w:color w:val="0D0D0D" w:themeColor="text1" w:themeTint="f2"/>
+          <w:sz w:val="24"/>
+          <w:szCs w:val="24"/>
+        </w:rPr>
+      </w:r>
+    </w:p>
+    <w:p>
+      <w:pPr>
+        <w:pStyle w:val="ListParagraph"/>
+        <w:rPr>
+          <w:rFonts w:ascii="Times New Roman" w:hAnsi="Times New Roman" w:cs="Times New Roman"/>
+          <w:color w:val="0D0D0D" w:themeColor="text1" w:themeTint="f2"/>
+          <w:sz w:val="24"/>
+          <w:szCs w:val="24"/>
+        </w:rPr>
+      </w:pPr>
+      <w:r>
+        <w:rPr>
+          <w:rFonts w:cs="Times New Roman" w:ascii="Times New Roman" w:hAnsi="Times New Roman"/>
+          <w:color w:val="0D0D0D" w:themeColor="text1" w:themeTint="f2"/>
+          <w:sz w:val="24"/>
+          <w:szCs w:val="24"/>
+        </w:rPr>
+      </w:r>
+    </w:p>
+    <w:p>
+      <w:pPr>
+        <w:pStyle w:val="ListParagraph"/>
+        <w:rPr>
+          <w:rFonts w:ascii="Times New Roman" w:hAnsi="Times New Roman" w:cs="Times New Roman"/>
+          <w:color w:val="0D0D0D" w:themeColor="text1" w:themeTint="f2"/>
+          <w:sz w:val="24"/>
+          <w:szCs w:val="24"/>
+        </w:rPr>
+      </w:pPr>
+      <w:r>
+        <w:rPr>
+          <w:rFonts w:cs="Times New Roman" w:ascii="Times New Roman" w:hAnsi="Times New Roman"/>
+          <w:color w:val="0D0D0D" w:themeColor="text1" w:themeTint="f2"/>
+          <w:sz w:val="24"/>
+          <w:szCs w:val="24"/>
+        </w:rPr>
+      </w:r>
+    </w:p>
+    <w:p>
+      <w:pPr>
+        <w:pStyle w:val="ListParagraph"/>
+        <w:rPr>
+          <w:rFonts w:ascii="Times New Roman" w:hAnsi="Times New Roman" w:cs="Times New Roman"/>
+          <w:color w:val="0D0D0D" w:themeColor="text1" w:themeTint="f2"/>
+          <w:sz w:val="24"/>
+          <w:szCs w:val="24"/>
+        </w:rPr>
+      </w:pPr>
+      <w:r>
+        <w:rPr>
+          <w:rFonts w:cs="Times New Roman" w:ascii="Times New Roman" w:hAnsi="Times New Roman"/>
+          <w:color w:val="0D0D0D" w:themeColor="text1" w:themeTint="f2"/>
+          <w:sz w:val="24"/>
+          <w:szCs w:val="24"/>
+        </w:rPr>
+      </w:r>
+    </w:p>
+    <w:p>
+      <w:pPr>
+        <w:pStyle w:val="ListParagraph"/>
+        <w:rPr>
+          <w:rFonts w:ascii="Times New Roman" w:hAnsi="Times New Roman" w:cs="Times New Roman"/>
+          <w:color w:val="0D0D0D" w:themeColor="text1" w:themeTint="f2"/>
+          <w:sz w:val="24"/>
+          <w:szCs w:val="24"/>
+        </w:rPr>
+      </w:pPr>
+      <w:r>
+        <w:rPr>
+          <w:rFonts w:cs="Times New Roman" w:ascii="Times New Roman" w:hAnsi="Times New Roman"/>
+          <w:color w:val="0D0D0D" w:themeColor="text1" w:themeTint="f2"/>
+          <w:sz w:val="24"/>
+          <w:szCs w:val="24"/>
+        </w:rPr>
+      </w:r>
+    </w:p>
+    <w:p>
+      <w:pPr>
+        <w:pStyle w:val="ListParagraph"/>
+        <w:rPr>
+          <w:rFonts w:ascii="Times New Roman" w:hAnsi="Times New Roman" w:cs="Times New Roman"/>
+          <w:color w:val="0D0D0D" w:themeColor="text1" w:themeTint="f2"/>
+          <w:sz w:val="24"/>
+          <w:szCs w:val="24"/>
+        </w:rPr>
+      </w:pPr>
+      <w:r>
+        <w:rPr>
+          <w:rFonts w:cs="Times New Roman" w:ascii="Times New Roman" w:hAnsi="Times New Roman"/>
+          <w:color w:val="0D0D0D" w:themeColor="text1" w:themeTint="f2"/>
+          <w:sz w:val="24"/>
+          <w:szCs w:val="24"/>
+        </w:rPr>
+      </w:r>
+    </w:p>
+    <w:p>
+      <w:pPr>
+        <w:pStyle w:val="ListParagraph"/>
+        <w:rPr>
+          <w:rFonts w:ascii="Times New Roman" w:hAnsi="Times New Roman" w:cs="Times New Roman"/>
+          <w:color w:val="0D0D0D" w:themeColor="text1" w:themeTint="f2"/>
+          <w:sz w:val="24"/>
+          <w:szCs w:val="24"/>
+        </w:rPr>
+      </w:pPr>
+      <w:r>
+        <w:rPr>
+          <w:rFonts w:cs="Times New Roman" w:ascii="Times New Roman" w:hAnsi="Times New Roman"/>
+          <w:color w:val="0D0D0D" w:themeColor="text1" w:themeTint="f2"/>
+          <w:sz w:val="24"/>
+          <w:szCs w:val="24"/>
+        </w:rPr>
+      </w:r>
+    </w:p>
+    <w:p>
+      <w:pPr>
+        <w:pStyle w:val="ListParagraph"/>
+        <w:rPr>
+          <w:rFonts w:ascii="Times New Roman" w:hAnsi="Times New Roman" w:cs="Times New Roman"/>
+          <w:color w:val="0D0D0D" w:themeColor="text1" w:themeTint="f2"/>
+          <w:sz w:val="24"/>
+          <w:szCs w:val="24"/>
+        </w:rPr>
+      </w:pPr>
+      <w:r>
+        <w:rPr>
+          <w:rFonts w:cs="Times New Roman" w:ascii="Times New Roman" w:hAnsi="Times New Roman"/>
+          <w:color w:val="0D0D0D" w:themeColor="text1" w:themeTint="f2"/>
+          <w:sz w:val="24"/>
+          <w:szCs w:val="24"/>
+        </w:rPr>
+      </w:r>
+    </w:p>
+    <w:p>
+      <w:pPr>
+        <w:pStyle w:val="ListParagraph"/>
+        <w:rPr>
+          <w:rFonts w:ascii="Times New Roman" w:hAnsi="Times New Roman" w:cs="Times New Roman"/>
+          <w:color w:val="0D0D0D" w:themeColor="text1" w:themeTint="f2"/>
+          <w:sz w:val="24"/>
+          <w:szCs w:val="24"/>
+        </w:rPr>
+      </w:pPr>
+      <w:r>
+        <w:rPr>
+          <w:rFonts w:cs="Times New Roman" w:ascii="Times New Roman" w:hAnsi="Times New Roman"/>
+          <w:color w:val="0D0D0D" w:themeColor="text1" w:themeTint="f2"/>
+          <w:sz w:val="24"/>
+          <w:szCs w:val="24"/>
+        </w:rPr>
+      </w:r>
+    </w:p>
+    <w:p>
+      <w:pPr>
+        <w:pStyle w:val="ListParagraph"/>
+        <w:rPr>
+          <w:rFonts w:ascii="Times New Roman" w:hAnsi="Times New Roman" w:cs="Times New Roman"/>
+          <w:color w:val="0D0D0D" w:themeColor="text1" w:themeTint="f2"/>
+          <w:sz w:val="24"/>
+          <w:szCs w:val="24"/>
+        </w:rPr>
+      </w:pPr>
+      <w:r>
+        <w:rPr>
+          <w:rFonts w:cs="Times New Roman" w:ascii="Times New Roman" w:hAnsi="Times New Roman"/>
+          <w:color w:val="0D0D0D" w:themeColor="text1" w:themeTint="f2"/>
+          <w:sz w:val="24"/>
+          <w:szCs w:val="24"/>
+        </w:rPr>
+      </w:r>
+    </w:p>
+    <w:p>
+      <w:pPr>
+        <w:pStyle w:val="ListParagraph"/>
+        <w:rPr>
+          <w:rFonts w:ascii="Times New Roman" w:hAnsi="Times New Roman" w:cs="Times New Roman"/>
+          <w:color w:val="0D0D0D" w:themeColor="text1" w:themeTint="f2"/>
+          <w:sz w:val="24"/>
+          <w:szCs w:val="24"/>
+        </w:rPr>
+      </w:pPr>
+      <w:r>
+        <w:rPr>
+          <w:rFonts w:cs="Times New Roman" w:ascii="Times New Roman" w:hAnsi="Times New Roman"/>
+          <w:color w:val="0D0D0D" w:themeColor="text1" w:themeTint="f2"/>
+          <w:sz w:val="24"/>
+          <w:szCs w:val="24"/>
+        </w:rPr>
+      </w:r>
+    </w:p>
+    <w:p>
+      <w:pPr>
+        <w:pStyle w:val="ListParagraph"/>
+        <w:rPr>
+          <w:rFonts w:ascii="Times New Roman" w:hAnsi="Times New Roman" w:cs="Times New Roman"/>
+          <w:color w:val="0D0D0D" w:themeColor="text1" w:themeTint="f2"/>
+          <w:sz w:val="24"/>
+          <w:szCs w:val="24"/>
+        </w:rPr>
+      </w:pPr>
+      <w:r>
+        <w:rPr>
+          <w:rFonts w:cs="Times New Roman" w:ascii="Times New Roman" w:hAnsi="Times New Roman"/>
+          <w:color w:val="0D0D0D" w:themeColor="text1" w:themeTint="f2"/>
+          <w:sz w:val="24"/>
+          <w:szCs w:val="24"/>
+        </w:rPr>
+      </w:r>
+    </w:p>
+    <w:p>
+      <w:pPr>
+        <w:pStyle w:val="ListParagraph"/>
+        <w:rPr>
+          <w:rFonts w:ascii="Times New Roman" w:hAnsi="Times New Roman" w:cs="Times New Roman"/>
+          <w:color w:val="0D0D0D" w:themeColor="text1" w:themeTint="f2"/>
+          <w:sz w:val="24"/>
+          <w:szCs w:val="24"/>
+        </w:rPr>
+      </w:pPr>
+      <w:r>
+        <w:rPr>
+          <w:rFonts w:cs="Times New Roman" w:ascii="Times New Roman" w:hAnsi="Times New Roman"/>
+          <w:color w:val="0D0D0D" w:themeColor="text1" w:themeTint="f2"/>
+          <w:sz w:val="24"/>
+          <w:szCs w:val="24"/>
+        </w:rPr>
+      </w:r>
+    </w:p>
+    <w:p>
+      <w:pPr>
+        <w:pStyle w:val="ListParagraph"/>
+        <w:rPr>
+          <w:rFonts w:ascii="Times New Roman" w:hAnsi="Times New Roman" w:cs="Times New Roman"/>
+          <w:color w:val="0D0D0D" w:themeColor="text1" w:themeTint="f2"/>
+          <w:sz w:val="24"/>
+          <w:szCs w:val="24"/>
+        </w:rPr>
+      </w:pPr>
+      <w:r>
+        <w:rPr>
+          <w:rFonts w:cs="Times New Roman" w:ascii="Times New Roman" w:hAnsi="Times New Roman"/>
+          <w:color w:val="0D0D0D" w:themeColor="text1" w:themeTint="f2"/>
+          <w:sz w:val="24"/>
+          <w:szCs w:val="24"/>
+        </w:rPr>
+      </w:r>
+    </w:p>
+    <w:p>
+      <w:pPr>
+        <w:pStyle w:val="ListParagraph"/>
+        <w:ind w:hanging="0"/>
+        <w:rPr>
+          <w:rFonts w:ascii="Times New Roman" w:hAnsi="Times New Roman" w:cs="Times New Roman"/>
+          <w:color w:val="0D0D0D" w:themeColor="text1" w:themeTint="f2"/>
+          <w:sz w:val="24"/>
+          <w:szCs w:val="24"/>
+        </w:rPr>
+      </w:pPr>
+      <w:r>
+        <w:rPr>
+          <w:rFonts w:cs="Times New Roman" w:ascii="Times New Roman" w:hAnsi="Times New Roman"/>
+          <w:color w:val="0D0D0D" w:themeColor="text1" w:themeTint="f2"/>
+          <w:sz w:val="24"/>
+          <w:szCs w:val="24"/>
+        </w:rPr>
+      </w:r>
+    </w:p>
+    <w:p>
+      <w:pPr>
+        <w:pStyle w:val="ListParagraph"/>
+        <w:rPr>
+          <w:rFonts w:ascii="Times New Roman" w:hAnsi="Times New Roman" w:cs="Times New Roman"/>
+          <w:color w:val="0D0D0D" w:themeColor="text1" w:themeTint="f2"/>
+          <w:sz w:val="24"/>
+          <w:szCs w:val="24"/>
+        </w:rPr>
+      </w:pPr>
+      <w:r>
+        <w:rPr>
+          <w:rFonts w:cs="Times New Roman" w:ascii="Times New Roman" w:hAnsi="Times New Roman"/>
+          <w:color w:val="0D0D0D" w:themeColor="text1" w:themeTint="f2"/>
+          <w:sz w:val="24"/>
+          <w:szCs w:val="24"/>
+        </w:rPr>
       </w:r>
     </w:p>
     <w:p>
@@ -3212,8 +3891,12 @@
           <w:ilvl w:val="0"/>
           <w:numId w:val="5"/>
         </w:numPr>
-        <w:spacing w:lineRule="auto" w:line="480"/>
-        <w:rPr/>
+        <w:rPr>
+          <w:rFonts w:ascii="Times New Roman" w:hAnsi="Times New Roman" w:cs="Times New Roman"/>
+          <w:color w:val="0D0D0D" w:themeColor="text1" w:themeTint="f2"/>
+          <w:sz w:val="24"/>
+          <w:szCs w:val="24"/>
+        </w:rPr>
       </w:pPr>
       <w:r>
         <w:rPr>
@@ -3243,8 +3926,12 @@
           <w:ilvl w:val="0"/>
           <w:numId w:val="8"/>
         </w:numPr>
-        <w:spacing w:lineRule="auto" w:line="480"/>
-        <w:rPr/>
+        <w:rPr>
+          <w:rFonts w:ascii="Times New Roman" w:hAnsi="Times New Roman" w:cs="Times New Roman"/>
+          <w:color w:val="0D0D0D" w:themeColor="text1" w:themeTint="f2"/>
+          <w:sz w:val="24"/>
+          <w:szCs w:val="24"/>
+        </w:rPr>
       </w:pPr>
       <w:r>
         <w:rPr>
@@ -3274,8 +3961,12 @@
           <w:ilvl w:val="0"/>
           <w:numId w:val="8"/>
         </w:numPr>
-        <w:spacing w:lineRule="auto" w:line="480"/>
-        <w:rPr/>
+        <w:rPr>
+          <w:rFonts w:ascii="Times New Roman" w:hAnsi="Times New Roman" w:cs="Times New Roman"/>
+          <w:color w:val="0D0D0D" w:themeColor="text1" w:themeTint="f2"/>
+          <w:sz w:val="24"/>
+          <w:szCs w:val="24"/>
+        </w:rPr>
       </w:pPr>
       <w:r>
         <w:rPr>
@@ -3305,8 +3996,12 @@
           <w:ilvl w:val="0"/>
           <w:numId w:val="8"/>
         </w:numPr>
-        <w:spacing w:lineRule="auto" w:line="480"/>
-        <w:rPr/>
+        <w:rPr>
+          <w:rFonts w:ascii="Times New Roman" w:hAnsi="Times New Roman" w:cs="Times New Roman"/>
+          <w:color w:val="0D0D0D" w:themeColor="text1" w:themeTint="f2"/>
+          <w:sz w:val="24"/>
+          <w:szCs w:val="24"/>
+        </w:rPr>
       </w:pPr>
       <w:r>
         <w:rPr>
@@ -3336,8 +4031,12 @@
           <w:ilvl w:val="0"/>
           <w:numId w:val="8"/>
         </w:numPr>
-        <w:spacing w:lineRule="auto" w:line="480"/>
-        <w:rPr/>
+        <w:rPr>
+          <w:rFonts w:ascii="Times New Roman" w:hAnsi="Times New Roman" w:cs="Times New Roman"/>
+          <w:color w:val="0D0D0D" w:themeColor="text1" w:themeTint="f2"/>
+          <w:sz w:val="24"/>
+          <w:szCs w:val="24"/>
+        </w:rPr>
       </w:pPr>
       <w:r>
         <w:rPr>
@@ -3367,8 +4066,12 @@
           <w:ilvl w:val="0"/>
           <w:numId w:val="8"/>
         </w:numPr>
-        <w:spacing w:lineRule="auto" w:line="480"/>
-        <w:rPr/>
+        <w:rPr>
+          <w:rFonts w:ascii="Times New Roman" w:hAnsi="Times New Roman" w:cs="Times New Roman"/>
+          <w:color w:val="0D0D0D" w:themeColor="text1" w:themeTint="f2"/>
+          <w:sz w:val="24"/>
+          <w:szCs w:val="24"/>
+        </w:rPr>
       </w:pPr>
       <w:r>
         <w:rPr>
@@ -3394,21 +4097,20 @@
     <w:p>
       <w:pPr>
         <w:pStyle w:val="ListParagraph"/>
-        <w:numPr>
-          <w:ilvl w:val="0"/>
-          <w:numId w:val="0"/>
-        </w:numPr>
-        <w:spacing w:lineRule="auto" w:line="480"/>
-        <w:ind w:left="2160" w:hanging="0"/>
-        <w:rPr>
-          <w:rFonts w:ascii="Times New Roman" w:hAnsi="Times New Roman" w:cs="Times New Roman"/>
-          <w:color w:val="0D0D0D" w:themeColor="text1" w:themeTint="f2"/>
-          <w:sz w:val="24"/>
-          <w:szCs w:val="24"/>
-        </w:rPr>
-      </w:pPr>
-      <w:r>
-        <w:rPr/>
+        <w:rPr>
+          <w:rFonts w:ascii="Times New Roman" w:hAnsi="Times New Roman" w:cs="Times New Roman"/>
+          <w:color w:val="0D0D0D" w:themeColor="text1" w:themeTint="f2"/>
+          <w:sz w:val="24"/>
+          <w:szCs w:val="24"/>
+        </w:rPr>
+      </w:pPr>
+      <w:r>
+        <w:rPr>
+          <w:rFonts w:cs="Times New Roman" w:ascii="Times New Roman" w:hAnsi="Times New Roman"/>
+          <w:color w:val="0D0D0D" w:themeColor="text1" w:themeTint="f2"/>
+          <w:sz w:val="24"/>
+          <w:szCs w:val="24"/>
+        </w:rPr>
       </w:r>
     </w:p>
     <w:p>
@@ -3418,8 +4120,12 @@
           <w:ilvl w:val="0"/>
           <w:numId w:val="5"/>
         </w:numPr>
-        <w:spacing w:lineRule="auto" w:line="480"/>
-        <w:rPr/>
+        <w:rPr>
+          <w:rFonts w:ascii="Times New Roman" w:hAnsi="Times New Roman" w:cs="Times New Roman"/>
+          <w:color w:val="0D0D0D" w:themeColor="text1" w:themeTint="f2"/>
+          <w:sz w:val="24"/>
+          <w:szCs w:val="24"/>
+        </w:rPr>
       </w:pPr>
       <w:r>
         <w:rPr>
@@ -3449,8 +4155,12 @@
           <w:ilvl w:val="0"/>
           <w:numId w:val="13"/>
         </w:numPr>
-        <w:spacing w:lineRule="auto" w:line="480"/>
-        <w:rPr/>
+        <w:rPr>
+          <w:rFonts w:ascii="Times New Roman" w:hAnsi="Times New Roman" w:cs="Times New Roman"/>
+          <w:color w:val="0D0D0D" w:themeColor="text1" w:themeTint="f2"/>
+          <w:sz w:val="24"/>
+          <w:szCs w:val="24"/>
+        </w:rPr>
       </w:pPr>
       <w:r>
         <w:rPr>
@@ -3465,7 +4175,497 @@
     <w:p>
       <w:pPr>
         <w:pStyle w:val="ListParagraph"/>
-        <w:spacing w:lineRule="auto" w:line="480"/>
+        <w:rPr>
+          <w:rFonts w:ascii="Times New Roman" w:hAnsi="Times New Roman" w:cs="Times New Roman"/>
+          <w:color w:val="0D0D0D" w:themeColor="text1" w:themeTint="f2"/>
+          <w:sz w:val="24"/>
+          <w:szCs w:val="24"/>
+        </w:rPr>
+      </w:pPr>
+      <w:r>
+        <w:rPr>
+          <w:rFonts w:cs="Times New Roman" w:ascii="Times New Roman" w:hAnsi="Times New Roman"/>
+          <w:color w:val="0D0D0D" w:themeColor="text1" w:themeTint="f2"/>
+          <w:sz w:val="24"/>
+          <w:szCs w:val="24"/>
+        </w:rPr>
+      </w:r>
+    </w:p>
+    <w:p>
+      <w:pPr>
+        <w:pStyle w:val="ListParagraph"/>
+        <w:rPr>
+          <w:rFonts w:ascii="Times New Roman" w:hAnsi="Times New Roman" w:cs="Times New Roman"/>
+          <w:color w:val="0D0D0D" w:themeColor="text1" w:themeTint="f2"/>
+          <w:sz w:val="24"/>
+          <w:szCs w:val="24"/>
+        </w:rPr>
+      </w:pPr>
+      <w:r>
+        <w:rPr>
+          <w:rFonts w:cs="Times New Roman" w:ascii="Times New Roman" w:hAnsi="Times New Roman"/>
+          <w:color w:val="0D0D0D" w:themeColor="text1" w:themeTint="f2"/>
+          <w:sz w:val="24"/>
+          <w:szCs w:val="24"/>
+        </w:rPr>
+      </w:r>
+    </w:p>
+    <w:p>
+      <w:pPr>
+        <w:pStyle w:val="ListParagraph"/>
+        <w:rPr>
+          <w:rFonts w:ascii="Times New Roman" w:hAnsi="Times New Roman" w:cs="Times New Roman"/>
+          <w:color w:val="0D0D0D" w:themeColor="text1" w:themeTint="f2"/>
+          <w:sz w:val="24"/>
+          <w:szCs w:val="24"/>
+        </w:rPr>
+      </w:pPr>
+      <w:r>
+        <w:rPr>
+          <w:rFonts w:cs="Times New Roman" w:ascii="Times New Roman" w:hAnsi="Times New Roman"/>
+          <w:color w:val="0D0D0D" w:themeColor="text1" w:themeTint="f2"/>
+          <w:sz w:val="24"/>
+          <w:szCs w:val="24"/>
+        </w:rPr>
+      </w:r>
+    </w:p>
+    <w:p>
+      <w:pPr>
+        <w:pStyle w:val="ListParagraph"/>
+        <w:rPr>
+          <w:rFonts w:ascii="Times New Roman" w:hAnsi="Times New Roman" w:cs="Times New Roman"/>
+          <w:color w:val="0D0D0D" w:themeColor="text1" w:themeTint="f2"/>
+          <w:sz w:val="24"/>
+          <w:szCs w:val="24"/>
+        </w:rPr>
+      </w:pPr>
+      <w:r>
+        <w:rPr>
+          <w:rFonts w:cs="Times New Roman" w:ascii="Times New Roman" w:hAnsi="Times New Roman"/>
+          <w:color w:val="0D0D0D" w:themeColor="text1" w:themeTint="f2"/>
+          <w:sz w:val="24"/>
+          <w:szCs w:val="24"/>
+        </w:rPr>
+      </w:r>
+    </w:p>
+    <w:p>
+      <w:pPr>
+        <w:pStyle w:val="ListParagraph"/>
+        <w:rPr>
+          <w:rFonts w:ascii="Times New Roman" w:hAnsi="Times New Roman" w:cs="Times New Roman"/>
+          <w:color w:val="0D0D0D" w:themeColor="text1" w:themeTint="f2"/>
+          <w:sz w:val="24"/>
+          <w:szCs w:val="24"/>
+        </w:rPr>
+      </w:pPr>
+      <w:r>
+        <w:rPr>
+          <w:rFonts w:cs="Times New Roman" w:ascii="Times New Roman" w:hAnsi="Times New Roman"/>
+          <w:color w:val="0D0D0D" w:themeColor="text1" w:themeTint="f2"/>
+          <w:sz w:val="24"/>
+          <w:szCs w:val="24"/>
+        </w:rPr>
+      </w:r>
+    </w:p>
+    <w:p>
+      <w:pPr>
+        <w:pStyle w:val="ListParagraph"/>
+        <w:rPr>
+          <w:rFonts w:ascii="Times New Roman" w:hAnsi="Times New Roman" w:cs="Times New Roman"/>
+          <w:color w:val="0D0D0D" w:themeColor="text1" w:themeTint="f2"/>
+          <w:sz w:val="24"/>
+          <w:szCs w:val="24"/>
+        </w:rPr>
+      </w:pPr>
+      <w:r>
+        <w:rPr>
+          <w:rFonts w:cs="Times New Roman" w:ascii="Times New Roman" w:hAnsi="Times New Roman"/>
+          <w:color w:val="0D0D0D" w:themeColor="text1" w:themeTint="f2"/>
+          <w:sz w:val="24"/>
+          <w:szCs w:val="24"/>
+        </w:rPr>
+      </w:r>
+    </w:p>
+    <w:p>
+      <w:pPr>
+        <w:pStyle w:val="ListParagraph"/>
+        <w:rPr>
+          <w:rFonts w:ascii="Times New Roman" w:hAnsi="Times New Roman" w:cs="Times New Roman"/>
+          <w:color w:val="0D0D0D" w:themeColor="text1" w:themeTint="f2"/>
+          <w:sz w:val="24"/>
+          <w:szCs w:val="24"/>
+        </w:rPr>
+      </w:pPr>
+      <w:r>
+        <w:rPr>
+          <w:rFonts w:cs="Times New Roman" w:ascii="Times New Roman" w:hAnsi="Times New Roman"/>
+          <w:color w:val="0D0D0D" w:themeColor="text1" w:themeTint="f2"/>
+          <w:sz w:val="24"/>
+          <w:szCs w:val="24"/>
+        </w:rPr>
+      </w:r>
+    </w:p>
+    <w:p>
+      <w:pPr>
+        <w:pStyle w:val="ListParagraph"/>
+        <w:rPr>
+          <w:rFonts w:ascii="Times New Roman" w:hAnsi="Times New Roman" w:cs="Times New Roman"/>
+          <w:color w:val="0D0D0D" w:themeColor="text1" w:themeTint="f2"/>
+          <w:sz w:val="24"/>
+          <w:szCs w:val="24"/>
+        </w:rPr>
+      </w:pPr>
+      <w:r>
+        <w:rPr>
+          <w:rFonts w:cs="Times New Roman" w:ascii="Times New Roman" w:hAnsi="Times New Roman"/>
+          <w:color w:val="0D0D0D" w:themeColor="text1" w:themeTint="f2"/>
+          <w:sz w:val="24"/>
+          <w:szCs w:val="24"/>
+        </w:rPr>
+        <mc:AlternateContent>
+          <mc:Choice Requires="wps">
+            <w:drawing>
+              <wp:anchor behindDoc="0" distT="0" distB="0" distL="0" distR="0" simplePos="0" locked="0" layoutInCell="0" allowOverlap="1" relativeHeight="10">
+                <wp:simplePos x="0" y="0"/>
+                <wp:positionH relativeFrom="column">
+                  <wp:posOffset>274955</wp:posOffset>
+                </wp:positionH>
+                <wp:positionV relativeFrom="paragraph">
+                  <wp:posOffset>158750</wp:posOffset>
+                </wp:positionV>
+                <wp:extent cx="5095875" cy="2659380"/>
+                <wp:effectExtent l="0" t="0" r="0" b="0"/>
+                <wp:wrapNone/>
+                <wp:docPr id="2" name="Image with transparency 2"/>
+                <a:graphic xmlns:a="http://schemas.openxmlformats.org/drawingml/2006/main">
+                  <a:graphicData uri="http://schemas.openxmlformats.org/drawingml/2006/picture">
+                    <pic:pic xmlns:pic="http://schemas.openxmlformats.org/drawingml/2006/picture">
+                      <pic:nvPicPr>
+                        <pic:cNvPr id="1" name="Image with transparency 2" descr=""/>
+                        <pic:cNvPicPr/>
+                      </pic:nvPicPr>
+                      <pic:blipFill>
+                        <a:blip r:embed="rId9"/>
+                        <a:stretch/>
+                      </pic:blipFill>
+                      <pic:spPr>
+                        <a:xfrm>
+                          <a:off x="0" y="0"/>
+                          <a:ext cx="5095080" cy="2658600"/>
+                        </a:xfrm>
+                        <a:prstGeom prst="rect">
+                          <a:avLst/>
+                        </a:prstGeom>
+                        <a:ln w="0">
+                          <a:noFill/>
+                        </a:ln>
+                      </pic:spPr>
+                    </pic:pic>
+                  </a:graphicData>
+                </a:graphic>
+              </wp:anchor>
+            </w:drawing>
+          </mc:Choice>
+          <mc:Fallback>
+            <w:pict>
+              <v:shape id="shape_0" ID="Image with transparency 2" stroked="f" o:allowincell="f" style="position:absolute;margin-left:21.65pt;margin-top:12.5pt;width:401.15pt;height:209.3pt;mso-wrap-style:none;v-text-anchor:middle" type="_x0000_t75">
+                <v:imagedata r:id="rId9" o:detectmouseclick="t"/>
+                <v:stroke color="#3465a4" joinstyle="round" endcap="flat"/>
+                <w10:wrap type="none"/>
+              </v:shape>
+            </w:pict>
+          </mc:Fallback>
+        </mc:AlternateContent>
+      </w:r>
+    </w:p>
+    <w:p>
+      <w:pPr>
+        <w:pStyle w:val="ListParagraph"/>
+        <w:rPr>
+          <w:rFonts w:ascii="Times New Roman" w:hAnsi="Times New Roman" w:cs="Times New Roman"/>
+          <w:color w:val="0D0D0D" w:themeColor="text1" w:themeTint="f2"/>
+          <w:sz w:val="24"/>
+          <w:szCs w:val="24"/>
+        </w:rPr>
+      </w:pPr>
+      <w:r>
+        <w:rPr>
+          <w:rFonts w:cs="Times New Roman" w:ascii="Times New Roman" w:hAnsi="Times New Roman"/>
+          <w:color w:val="0D0D0D" w:themeColor="text1" w:themeTint="f2"/>
+          <w:sz w:val="24"/>
+          <w:szCs w:val="24"/>
+        </w:rPr>
+      </w:r>
+    </w:p>
+    <w:p>
+      <w:pPr>
+        <w:pStyle w:val="ListParagraph"/>
+        <w:rPr>
+          <w:rFonts w:ascii="Times New Roman" w:hAnsi="Times New Roman" w:cs="Times New Roman"/>
+          <w:color w:val="0D0D0D" w:themeColor="text1" w:themeTint="f2"/>
+          <w:sz w:val="24"/>
+          <w:szCs w:val="24"/>
+        </w:rPr>
+      </w:pPr>
+      <w:r>
+        <w:rPr>
+          <w:rFonts w:cs="Times New Roman" w:ascii="Times New Roman" w:hAnsi="Times New Roman"/>
+          <w:color w:val="0D0D0D" w:themeColor="text1" w:themeTint="f2"/>
+          <w:sz w:val="24"/>
+          <w:szCs w:val="24"/>
+        </w:rPr>
+      </w:r>
+    </w:p>
+    <w:p>
+      <w:pPr>
+        <w:pStyle w:val="ListParagraph"/>
+        <w:rPr>
+          <w:rFonts w:ascii="Times New Roman" w:hAnsi="Times New Roman" w:cs="Times New Roman"/>
+          <w:color w:val="0D0D0D" w:themeColor="text1" w:themeTint="f2"/>
+          <w:sz w:val="24"/>
+          <w:szCs w:val="24"/>
+        </w:rPr>
+      </w:pPr>
+      <w:r>
+        <w:rPr>
+          <w:rFonts w:cs="Times New Roman" w:ascii="Times New Roman" w:hAnsi="Times New Roman"/>
+          <w:color w:val="0D0D0D" w:themeColor="text1" w:themeTint="f2"/>
+          <w:sz w:val="24"/>
+          <w:szCs w:val="24"/>
+        </w:rPr>
+      </w:r>
+    </w:p>
+    <w:p>
+      <w:pPr>
+        <w:pStyle w:val="ListParagraph"/>
+        <w:rPr>
+          <w:rFonts w:ascii="Times New Roman" w:hAnsi="Times New Roman" w:cs="Times New Roman"/>
+          <w:color w:val="0D0D0D" w:themeColor="text1" w:themeTint="f2"/>
+          <w:sz w:val="24"/>
+          <w:szCs w:val="24"/>
+        </w:rPr>
+      </w:pPr>
+      <w:r>
+        <w:rPr>
+          <w:rFonts w:cs="Times New Roman" w:ascii="Times New Roman" w:hAnsi="Times New Roman"/>
+          <w:color w:val="0D0D0D" w:themeColor="text1" w:themeTint="f2"/>
+          <w:sz w:val="24"/>
+          <w:szCs w:val="24"/>
+        </w:rPr>
+      </w:r>
+    </w:p>
+    <w:p>
+      <w:pPr>
+        <w:pStyle w:val="ListParagraph"/>
+        <w:rPr>
+          <w:rFonts w:ascii="Times New Roman" w:hAnsi="Times New Roman" w:cs="Times New Roman"/>
+          <w:color w:val="0D0D0D" w:themeColor="text1" w:themeTint="f2"/>
+          <w:sz w:val="24"/>
+          <w:szCs w:val="24"/>
+        </w:rPr>
+      </w:pPr>
+      <w:r>
+        <w:rPr>
+          <w:rFonts w:cs="Times New Roman" w:ascii="Times New Roman" w:hAnsi="Times New Roman"/>
+          <w:color w:val="0D0D0D" w:themeColor="text1" w:themeTint="f2"/>
+          <w:sz w:val="24"/>
+          <w:szCs w:val="24"/>
+        </w:rPr>
+      </w:r>
+    </w:p>
+    <w:p>
+      <w:pPr>
+        <w:pStyle w:val="ListParagraph"/>
+        <w:rPr>
+          <w:rFonts w:ascii="Times New Roman" w:hAnsi="Times New Roman" w:cs="Times New Roman"/>
+          <w:color w:val="0D0D0D" w:themeColor="text1" w:themeTint="f2"/>
+          <w:sz w:val="24"/>
+          <w:szCs w:val="24"/>
+        </w:rPr>
+      </w:pPr>
+      <w:r>
+        <w:rPr>
+          <w:rFonts w:cs="Times New Roman" w:ascii="Times New Roman" w:hAnsi="Times New Roman"/>
+          <w:color w:val="0D0D0D" w:themeColor="text1" w:themeTint="f2"/>
+          <w:sz w:val="24"/>
+          <w:szCs w:val="24"/>
+        </w:rPr>
+      </w:r>
+    </w:p>
+    <w:p>
+      <w:pPr>
+        <w:pStyle w:val="ListParagraph"/>
+        <w:rPr>
+          <w:rFonts w:ascii="Times New Roman" w:hAnsi="Times New Roman" w:cs="Times New Roman"/>
+          <w:color w:val="0D0D0D" w:themeColor="text1" w:themeTint="f2"/>
+          <w:sz w:val="24"/>
+          <w:szCs w:val="24"/>
+        </w:rPr>
+      </w:pPr>
+      <w:r>
+        <w:rPr>
+          <w:rFonts w:cs="Times New Roman" w:ascii="Times New Roman" w:hAnsi="Times New Roman"/>
+          <w:color w:val="0D0D0D" w:themeColor="text1" w:themeTint="f2"/>
+          <w:sz w:val="24"/>
+          <w:szCs w:val="24"/>
+        </w:rPr>
+      </w:r>
+    </w:p>
+    <w:p>
+      <w:pPr>
+        <w:pStyle w:val="ListParagraph"/>
+        <w:rPr>
+          <w:rFonts w:ascii="Times New Roman" w:hAnsi="Times New Roman" w:cs="Times New Roman"/>
+          <w:color w:val="0D0D0D" w:themeColor="text1" w:themeTint="f2"/>
+          <w:sz w:val="24"/>
+          <w:szCs w:val="24"/>
+        </w:rPr>
+      </w:pPr>
+      <w:r>
+        <w:rPr>
+          <w:rFonts w:cs="Times New Roman" w:ascii="Times New Roman" w:hAnsi="Times New Roman"/>
+          <w:color w:val="0D0D0D" w:themeColor="text1" w:themeTint="f2"/>
+          <w:sz w:val="24"/>
+          <w:szCs w:val="24"/>
+        </w:rPr>
+      </w:r>
+    </w:p>
+    <w:p>
+      <w:pPr>
+        <w:pStyle w:val="ListParagraph"/>
+        <w:rPr>
+          <w:rFonts w:ascii="Times New Roman" w:hAnsi="Times New Roman" w:cs="Times New Roman"/>
+          <w:color w:val="0D0D0D" w:themeColor="text1" w:themeTint="f2"/>
+          <w:sz w:val="24"/>
+          <w:szCs w:val="24"/>
+        </w:rPr>
+      </w:pPr>
+      <w:r>
+        <w:rPr>
+          <w:rFonts w:cs="Times New Roman" w:ascii="Times New Roman" w:hAnsi="Times New Roman"/>
+          <w:color w:val="0D0D0D" w:themeColor="text1" w:themeTint="f2"/>
+          <w:sz w:val="24"/>
+          <w:szCs w:val="24"/>
+        </w:rPr>
+      </w:r>
+    </w:p>
+    <w:p>
+      <w:pPr>
+        <w:pStyle w:val="ListParagraph"/>
+        <w:rPr>
+          <w:rFonts w:ascii="Times New Roman" w:hAnsi="Times New Roman" w:cs="Times New Roman"/>
+          <w:color w:val="0D0D0D" w:themeColor="text1" w:themeTint="f2"/>
+          <w:sz w:val="24"/>
+          <w:szCs w:val="24"/>
+        </w:rPr>
+      </w:pPr>
+      <w:r>
+        <w:rPr>
+          <w:rFonts w:cs="Times New Roman" w:ascii="Times New Roman" w:hAnsi="Times New Roman"/>
+          <w:color w:val="0D0D0D" w:themeColor="text1" w:themeTint="f2"/>
+          <w:sz w:val="24"/>
+          <w:szCs w:val="24"/>
+        </w:rPr>
+      </w:r>
+    </w:p>
+    <w:p>
+      <w:pPr>
+        <w:pStyle w:val="ListParagraph"/>
+        <w:rPr>
+          <w:rFonts w:ascii="Times New Roman" w:hAnsi="Times New Roman" w:cs="Times New Roman"/>
+          <w:color w:val="0D0D0D" w:themeColor="text1" w:themeTint="f2"/>
+          <w:sz w:val="24"/>
+          <w:szCs w:val="24"/>
+        </w:rPr>
+      </w:pPr>
+      <w:r>
+        <w:rPr>
+          <w:rFonts w:cs="Times New Roman" w:ascii="Times New Roman" w:hAnsi="Times New Roman"/>
+          <w:color w:val="0D0D0D" w:themeColor="text1" w:themeTint="f2"/>
+          <w:sz w:val="24"/>
+          <w:szCs w:val="24"/>
+        </w:rPr>
+      </w:r>
+    </w:p>
+    <w:p>
+      <w:pPr>
+        <w:pStyle w:val="ListParagraph"/>
+        <w:rPr>
+          <w:rFonts w:ascii="Times New Roman" w:hAnsi="Times New Roman" w:cs="Times New Roman"/>
+          <w:color w:val="0D0D0D" w:themeColor="text1" w:themeTint="f2"/>
+          <w:sz w:val="24"/>
+          <w:szCs w:val="24"/>
+        </w:rPr>
+      </w:pPr>
+      <w:r>
+        <w:rPr>
+          <w:rFonts w:cs="Times New Roman" w:ascii="Times New Roman" w:hAnsi="Times New Roman"/>
+          <w:color w:val="0D0D0D" w:themeColor="text1" w:themeTint="f2"/>
+          <w:sz w:val="24"/>
+          <w:szCs w:val="24"/>
+        </w:rPr>
+      </w:r>
+    </w:p>
+    <w:p>
+      <w:pPr>
+        <w:pStyle w:val="ListParagraph"/>
+        <w:rPr>
+          <w:rFonts w:ascii="Times New Roman" w:hAnsi="Times New Roman" w:cs="Times New Roman"/>
+          <w:color w:val="0D0D0D" w:themeColor="text1" w:themeTint="f2"/>
+          <w:sz w:val="24"/>
+          <w:szCs w:val="24"/>
+        </w:rPr>
+      </w:pPr>
+      <w:r>
+        <w:rPr>
+          <w:rFonts w:cs="Times New Roman" w:ascii="Times New Roman" w:hAnsi="Times New Roman"/>
+          <w:color w:val="0D0D0D" w:themeColor="text1" w:themeTint="f2"/>
+          <w:sz w:val="24"/>
+          <w:szCs w:val="24"/>
+        </w:rPr>
+      </w:r>
+    </w:p>
+    <w:p>
+      <w:pPr>
+        <w:pStyle w:val="ListParagraph"/>
+        <w:rPr>
+          <w:rFonts w:ascii="Times New Roman" w:hAnsi="Times New Roman" w:cs="Times New Roman"/>
+          <w:color w:val="0D0D0D" w:themeColor="text1" w:themeTint="f2"/>
+          <w:sz w:val="24"/>
+          <w:szCs w:val="24"/>
+        </w:rPr>
+      </w:pPr>
+      <w:r>
+        <w:rPr>
+          <w:rFonts w:cs="Times New Roman" w:ascii="Times New Roman" w:hAnsi="Times New Roman"/>
+          <w:color w:val="0D0D0D" w:themeColor="text1" w:themeTint="f2"/>
+          <w:sz w:val="24"/>
+          <w:szCs w:val="24"/>
+        </w:rPr>
+      </w:r>
+    </w:p>
+    <w:p>
+      <w:pPr>
+        <w:pStyle w:val="ListParagraph"/>
+        <w:rPr>
+          <w:rFonts w:ascii="Times New Roman" w:hAnsi="Times New Roman" w:cs="Times New Roman"/>
+          <w:color w:val="0D0D0D" w:themeColor="text1" w:themeTint="f2"/>
+          <w:sz w:val="24"/>
+          <w:szCs w:val="24"/>
+        </w:rPr>
+      </w:pPr>
+      <w:r>
+        <w:rPr>
+          <w:rFonts w:cs="Times New Roman" w:ascii="Times New Roman" w:hAnsi="Times New Roman"/>
+          <w:color w:val="0D0D0D" w:themeColor="text1" w:themeTint="f2"/>
+          <w:sz w:val="24"/>
+          <w:szCs w:val="24"/>
+        </w:rPr>
+      </w:r>
+    </w:p>
+    <w:p>
+      <w:pPr>
+        <w:pStyle w:val="ListParagraph"/>
         <w:rPr>
           <w:rFonts w:ascii="Times New Roman" w:hAnsi="Times New Roman" w:cs="Times New Roman"/>
           <w:color w:val="0D0D0D" w:themeColor="text1" w:themeTint="f2"/>
@@ -3489,8 +4689,12 @@
           <w:ilvl w:val="0"/>
           <w:numId w:val="5"/>
         </w:numPr>
-        <w:spacing w:lineRule="auto" w:line="480"/>
-        <w:rPr/>
+        <w:rPr>
+          <w:rFonts w:ascii="Times New Roman" w:hAnsi="Times New Roman" w:cs="Times New Roman"/>
+          <w:color w:val="0D0D0D" w:themeColor="text1" w:themeTint="f2"/>
+          <w:sz w:val="24"/>
+          <w:szCs w:val="24"/>
+        </w:rPr>
       </w:pPr>
       <w:r>
         <w:rPr>
@@ -3520,8 +4724,12 @@
           <w:ilvl w:val="0"/>
           <w:numId w:val="10"/>
         </w:numPr>
-        <w:spacing w:lineRule="auto" w:line="480"/>
-        <w:rPr/>
+        <w:rPr>
+          <w:rFonts w:ascii="Times New Roman" w:hAnsi="Times New Roman" w:cs="Times New Roman"/>
+          <w:color w:val="0D0D0D" w:themeColor="text1" w:themeTint="f2"/>
+          <w:sz w:val="24"/>
+          <w:szCs w:val="24"/>
+        </w:rPr>
       </w:pPr>
       <w:r>
         <w:rPr>
@@ -3540,8 +4748,12 @@
           <w:ilvl w:val="0"/>
           <w:numId w:val="10"/>
         </w:numPr>
-        <w:spacing w:lineRule="auto" w:line="480"/>
-        <w:rPr/>
+        <w:rPr>
+          <w:rFonts w:ascii="Times New Roman" w:hAnsi="Times New Roman" w:cs="Times New Roman"/>
+          <w:color w:val="0D0D0D" w:themeColor="text1" w:themeTint="f2"/>
+          <w:sz w:val="24"/>
+          <w:szCs w:val="24"/>
+        </w:rPr>
       </w:pPr>
       <w:r>
         <w:rPr>
@@ -3556,7 +4768,6 @@
     <w:p>
       <w:pPr>
         <w:pStyle w:val="ListParagraph"/>
-        <w:spacing w:lineRule="auto" w:line="480"/>
         <w:rPr>
           <w:rFonts w:ascii="Times New Roman" w:hAnsi="Times New Roman" w:cs="Times New Roman"/>
           <w:color w:val="0D0D0D" w:themeColor="text1" w:themeTint="f2"/>
@@ -3580,8 +4791,12 @@
           <w:ilvl w:val="0"/>
           <w:numId w:val="5"/>
         </w:numPr>
-        <w:spacing w:lineRule="auto" w:line="480"/>
-        <w:rPr/>
+        <w:rPr>
+          <w:rFonts w:ascii="Times New Roman" w:hAnsi="Times New Roman" w:cs="Times New Roman"/>
+          <w:color w:val="0D0D0D" w:themeColor="text1" w:themeTint="f2"/>
+          <w:sz w:val="24"/>
+          <w:szCs w:val="24"/>
+        </w:rPr>
       </w:pPr>
       <w:r>
         <w:rPr>
@@ -3611,8 +4826,12 @@
           <w:ilvl w:val="0"/>
           <w:numId w:val="11"/>
         </w:numPr>
-        <w:spacing w:lineRule="auto" w:line="480"/>
-        <w:rPr/>
+        <w:rPr>
+          <w:rFonts w:ascii="Times New Roman" w:hAnsi="Times New Roman" w:cs="Times New Roman"/>
+          <w:color w:val="0D0D0D" w:themeColor="text1" w:themeTint="f2"/>
+          <w:sz w:val="24"/>
+          <w:szCs w:val="24"/>
+        </w:rPr>
       </w:pPr>
       <w:r>
         <w:rPr>
@@ -3631,8 +4850,12 @@
           <w:ilvl w:val="0"/>
           <w:numId w:val="11"/>
         </w:numPr>
-        <w:spacing w:lineRule="auto" w:line="480"/>
-        <w:rPr/>
+        <w:rPr>
+          <w:rFonts w:ascii="Times New Roman" w:hAnsi="Times New Roman" w:cs="Times New Roman"/>
+          <w:color w:val="0D0D0D" w:themeColor="text1" w:themeTint="f2"/>
+          <w:sz w:val="24"/>
+          <w:szCs w:val="24"/>
+        </w:rPr>
       </w:pPr>
       <w:r>
         <w:rPr>
@@ -3647,7 +4870,440 @@
     <w:p>
       <w:pPr>
         <w:pStyle w:val="ListParagraph"/>
-        <w:spacing w:lineRule="auto" w:line="480"/>
+        <w:rPr>
+          <w:rFonts w:ascii="Times New Roman" w:hAnsi="Times New Roman" w:cs="Times New Roman"/>
+          <w:color w:val="0D0D0D" w:themeColor="text1" w:themeTint="f2"/>
+          <w:sz w:val="24"/>
+          <w:szCs w:val="24"/>
+        </w:rPr>
+      </w:pPr>
+      <w:r>
+        <w:rPr>
+          <w:rFonts w:cs="Times New Roman" w:ascii="Times New Roman" w:hAnsi="Times New Roman"/>
+          <w:color w:val="0D0D0D" w:themeColor="text1" w:themeTint="f2"/>
+          <w:sz w:val="24"/>
+          <w:szCs w:val="24"/>
+        </w:rPr>
+        <mc:AlternateContent>
+          <mc:Choice Requires="wps">
+            <w:drawing>
+              <wp:anchor behindDoc="0" distT="0" distB="0" distL="0" distR="0" simplePos="0" locked="0" layoutInCell="0" allowOverlap="1" relativeHeight="11">
+                <wp:simplePos x="0" y="0"/>
+                <wp:positionH relativeFrom="column">
+                  <wp:posOffset>405130</wp:posOffset>
+                </wp:positionH>
+                <wp:positionV relativeFrom="paragraph">
+                  <wp:posOffset>153035</wp:posOffset>
+                </wp:positionV>
+                <wp:extent cx="4895215" cy="2871470"/>
+                <wp:effectExtent l="0" t="0" r="0" b="0"/>
+                <wp:wrapNone/>
+                <wp:docPr id="3" name="Image with transparency 3"/>
+                <a:graphic xmlns:a="http://schemas.openxmlformats.org/drawingml/2006/main">
+                  <a:graphicData uri="http://schemas.openxmlformats.org/drawingml/2006/picture">
+                    <pic:pic xmlns:pic="http://schemas.openxmlformats.org/drawingml/2006/picture">
+                      <pic:nvPicPr>
+                        <pic:cNvPr id="2" name="Image with transparency 3" descr=""/>
+                        <pic:cNvPicPr/>
+                      </pic:nvPicPr>
+                      <pic:blipFill>
+                        <a:blip r:embed="rId10"/>
+                        <a:stretch/>
+                      </pic:blipFill>
+                      <pic:spPr>
+                        <a:xfrm>
+                          <a:off x="0" y="0"/>
+                          <a:ext cx="4894560" cy="2871000"/>
+                        </a:xfrm>
+                        <a:prstGeom prst="rect">
+                          <a:avLst/>
+                        </a:prstGeom>
+                        <a:ln w="0">
+                          <a:noFill/>
+                        </a:ln>
+                      </pic:spPr>
+                    </pic:pic>
+                  </a:graphicData>
+                </a:graphic>
+              </wp:anchor>
+            </w:drawing>
+          </mc:Choice>
+          <mc:Fallback>
+            <w:pict>
+              <v:shape id="shape_0" ID="Image with transparency 3" stroked="f" o:allowincell="f" style="position:absolute;margin-left:31.9pt;margin-top:12.05pt;width:385.35pt;height:226pt;mso-wrap-style:none;v-text-anchor:middle" type="_x0000_t75">
+                <v:imagedata r:id="rId10" o:detectmouseclick="t"/>
+                <v:stroke color="#3465a4" joinstyle="round" endcap="flat"/>
+                <w10:wrap type="none"/>
+              </v:shape>
+            </w:pict>
+          </mc:Fallback>
+        </mc:AlternateContent>
+      </w:r>
+    </w:p>
+    <w:p>
+      <w:pPr>
+        <w:pStyle w:val="ListParagraph"/>
+        <w:rPr>
+          <w:rFonts w:ascii="Times New Roman" w:hAnsi="Times New Roman" w:cs="Times New Roman"/>
+          <w:color w:val="0D0D0D" w:themeColor="text1" w:themeTint="f2"/>
+          <w:sz w:val="24"/>
+          <w:szCs w:val="24"/>
+        </w:rPr>
+      </w:pPr>
+      <w:r>
+        <w:rPr>
+          <w:rFonts w:cs="Times New Roman" w:ascii="Times New Roman" w:hAnsi="Times New Roman"/>
+          <w:color w:val="0D0D0D" w:themeColor="text1" w:themeTint="f2"/>
+          <w:sz w:val="24"/>
+          <w:szCs w:val="24"/>
+        </w:rPr>
+      </w:r>
+    </w:p>
+    <w:p>
+      <w:pPr>
+        <w:pStyle w:val="ListParagraph"/>
+        <w:rPr>
+          <w:rFonts w:ascii="Times New Roman" w:hAnsi="Times New Roman" w:cs="Times New Roman"/>
+          <w:color w:val="0D0D0D" w:themeColor="text1" w:themeTint="f2"/>
+          <w:sz w:val="24"/>
+          <w:szCs w:val="24"/>
+        </w:rPr>
+      </w:pPr>
+      <w:r>
+        <w:rPr>
+          <w:rFonts w:cs="Times New Roman" w:ascii="Times New Roman" w:hAnsi="Times New Roman"/>
+          <w:color w:val="0D0D0D" w:themeColor="text1" w:themeTint="f2"/>
+          <w:sz w:val="24"/>
+          <w:szCs w:val="24"/>
+        </w:rPr>
+      </w:r>
+    </w:p>
+    <w:p>
+      <w:pPr>
+        <w:pStyle w:val="ListParagraph"/>
+        <w:rPr>
+          <w:rFonts w:ascii="Times New Roman" w:hAnsi="Times New Roman" w:cs="Times New Roman"/>
+          <w:color w:val="0D0D0D" w:themeColor="text1" w:themeTint="f2"/>
+          <w:sz w:val="24"/>
+          <w:szCs w:val="24"/>
+        </w:rPr>
+      </w:pPr>
+      <w:r>
+        <w:rPr>
+          <w:rFonts w:cs="Times New Roman" w:ascii="Times New Roman" w:hAnsi="Times New Roman"/>
+          <w:color w:val="0D0D0D" w:themeColor="text1" w:themeTint="f2"/>
+          <w:sz w:val="24"/>
+          <w:szCs w:val="24"/>
+        </w:rPr>
+      </w:r>
+    </w:p>
+    <w:p>
+      <w:pPr>
+        <w:pStyle w:val="ListParagraph"/>
+        <w:rPr>
+          <w:rFonts w:ascii="Times New Roman" w:hAnsi="Times New Roman" w:cs="Times New Roman"/>
+          <w:color w:val="0D0D0D" w:themeColor="text1" w:themeTint="f2"/>
+          <w:sz w:val="24"/>
+          <w:szCs w:val="24"/>
+        </w:rPr>
+      </w:pPr>
+      <w:r>
+        <w:rPr>
+          <w:rFonts w:cs="Times New Roman" w:ascii="Times New Roman" w:hAnsi="Times New Roman"/>
+          <w:color w:val="0D0D0D" w:themeColor="text1" w:themeTint="f2"/>
+          <w:sz w:val="24"/>
+          <w:szCs w:val="24"/>
+        </w:rPr>
+      </w:r>
+    </w:p>
+    <w:p>
+      <w:pPr>
+        <w:pStyle w:val="ListParagraph"/>
+        <w:rPr>
+          <w:rFonts w:ascii="Times New Roman" w:hAnsi="Times New Roman" w:cs="Times New Roman"/>
+          <w:color w:val="0D0D0D" w:themeColor="text1" w:themeTint="f2"/>
+          <w:sz w:val="24"/>
+          <w:szCs w:val="24"/>
+        </w:rPr>
+      </w:pPr>
+      <w:r>
+        <w:rPr>
+          <w:rFonts w:cs="Times New Roman" w:ascii="Times New Roman" w:hAnsi="Times New Roman"/>
+          <w:color w:val="0D0D0D" w:themeColor="text1" w:themeTint="f2"/>
+          <w:sz w:val="24"/>
+          <w:szCs w:val="24"/>
+        </w:rPr>
+      </w:r>
+    </w:p>
+    <w:p>
+      <w:pPr>
+        <w:pStyle w:val="ListParagraph"/>
+        <w:rPr>
+          <w:rFonts w:ascii="Times New Roman" w:hAnsi="Times New Roman" w:cs="Times New Roman"/>
+          <w:color w:val="0D0D0D" w:themeColor="text1" w:themeTint="f2"/>
+          <w:sz w:val="24"/>
+          <w:szCs w:val="24"/>
+        </w:rPr>
+      </w:pPr>
+      <w:r>
+        <w:rPr>
+          <w:rFonts w:cs="Times New Roman" w:ascii="Times New Roman" w:hAnsi="Times New Roman"/>
+          <w:color w:val="0D0D0D" w:themeColor="text1" w:themeTint="f2"/>
+          <w:sz w:val="24"/>
+          <w:szCs w:val="24"/>
+        </w:rPr>
+      </w:r>
+    </w:p>
+    <w:p>
+      <w:pPr>
+        <w:pStyle w:val="ListParagraph"/>
+        <w:rPr>
+          <w:rFonts w:ascii="Times New Roman" w:hAnsi="Times New Roman" w:cs="Times New Roman"/>
+          <w:color w:val="0D0D0D" w:themeColor="text1" w:themeTint="f2"/>
+          <w:sz w:val="24"/>
+          <w:szCs w:val="24"/>
+        </w:rPr>
+      </w:pPr>
+      <w:r>
+        <w:rPr>
+          <w:rFonts w:cs="Times New Roman" w:ascii="Times New Roman" w:hAnsi="Times New Roman"/>
+          <w:color w:val="0D0D0D" w:themeColor="text1" w:themeTint="f2"/>
+          <w:sz w:val="24"/>
+          <w:szCs w:val="24"/>
+        </w:rPr>
+      </w:r>
+    </w:p>
+    <w:p>
+      <w:pPr>
+        <w:pStyle w:val="ListParagraph"/>
+        <w:rPr>
+          <w:rFonts w:ascii="Times New Roman" w:hAnsi="Times New Roman" w:cs="Times New Roman"/>
+          <w:color w:val="0D0D0D" w:themeColor="text1" w:themeTint="f2"/>
+          <w:sz w:val="24"/>
+          <w:szCs w:val="24"/>
+        </w:rPr>
+      </w:pPr>
+      <w:r>
+        <w:rPr>
+          <w:rFonts w:cs="Times New Roman" w:ascii="Times New Roman" w:hAnsi="Times New Roman"/>
+          <w:color w:val="0D0D0D" w:themeColor="text1" w:themeTint="f2"/>
+          <w:sz w:val="24"/>
+          <w:szCs w:val="24"/>
+        </w:rPr>
+      </w:r>
+    </w:p>
+    <w:p>
+      <w:pPr>
+        <w:pStyle w:val="ListParagraph"/>
+        <w:rPr>
+          <w:rFonts w:ascii="Times New Roman" w:hAnsi="Times New Roman" w:cs="Times New Roman"/>
+          <w:color w:val="0D0D0D" w:themeColor="text1" w:themeTint="f2"/>
+          <w:sz w:val="24"/>
+          <w:szCs w:val="24"/>
+        </w:rPr>
+      </w:pPr>
+      <w:r>
+        <w:rPr>
+          <w:rFonts w:cs="Times New Roman" w:ascii="Times New Roman" w:hAnsi="Times New Roman"/>
+          <w:color w:val="0D0D0D" w:themeColor="text1" w:themeTint="f2"/>
+          <w:sz w:val="24"/>
+          <w:szCs w:val="24"/>
+        </w:rPr>
+      </w:r>
+    </w:p>
+    <w:p>
+      <w:pPr>
+        <w:pStyle w:val="ListParagraph"/>
+        <w:rPr>
+          <w:rFonts w:ascii="Times New Roman" w:hAnsi="Times New Roman" w:cs="Times New Roman"/>
+          <w:color w:val="0D0D0D" w:themeColor="text1" w:themeTint="f2"/>
+          <w:sz w:val="24"/>
+          <w:szCs w:val="24"/>
+        </w:rPr>
+      </w:pPr>
+      <w:r>
+        <w:rPr>
+          <w:rFonts w:cs="Times New Roman" w:ascii="Times New Roman" w:hAnsi="Times New Roman"/>
+          <w:color w:val="0D0D0D" w:themeColor="text1" w:themeTint="f2"/>
+          <w:sz w:val="24"/>
+          <w:szCs w:val="24"/>
+        </w:rPr>
+      </w:r>
+    </w:p>
+    <w:p>
+      <w:pPr>
+        <w:pStyle w:val="ListParagraph"/>
+        <w:rPr>
+          <w:rFonts w:ascii="Times New Roman" w:hAnsi="Times New Roman" w:cs="Times New Roman"/>
+          <w:color w:val="0D0D0D" w:themeColor="text1" w:themeTint="f2"/>
+          <w:sz w:val="24"/>
+          <w:szCs w:val="24"/>
+        </w:rPr>
+      </w:pPr>
+      <w:r>
+        <w:rPr>
+          <w:rFonts w:cs="Times New Roman" w:ascii="Times New Roman" w:hAnsi="Times New Roman"/>
+          <w:color w:val="0D0D0D" w:themeColor="text1" w:themeTint="f2"/>
+          <w:sz w:val="24"/>
+          <w:szCs w:val="24"/>
+        </w:rPr>
+      </w:r>
+    </w:p>
+    <w:p>
+      <w:pPr>
+        <w:pStyle w:val="ListParagraph"/>
+        <w:rPr>
+          <w:rFonts w:ascii="Times New Roman" w:hAnsi="Times New Roman" w:cs="Times New Roman"/>
+          <w:color w:val="0D0D0D" w:themeColor="text1" w:themeTint="f2"/>
+          <w:sz w:val="24"/>
+          <w:szCs w:val="24"/>
+        </w:rPr>
+      </w:pPr>
+      <w:r>
+        <w:rPr>
+          <w:rFonts w:cs="Times New Roman" w:ascii="Times New Roman" w:hAnsi="Times New Roman"/>
+          <w:color w:val="0D0D0D" w:themeColor="text1" w:themeTint="f2"/>
+          <w:sz w:val="24"/>
+          <w:szCs w:val="24"/>
+        </w:rPr>
+      </w:r>
+    </w:p>
+    <w:p>
+      <w:pPr>
+        <w:pStyle w:val="ListParagraph"/>
+        <w:rPr>
+          <w:rFonts w:ascii="Times New Roman" w:hAnsi="Times New Roman" w:cs="Times New Roman"/>
+          <w:color w:val="0D0D0D" w:themeColor="text1" w:themeTint="f2"/>
+          <w:sz w:val="24"/>
+          <w:szCs w:val="24"/>
+        </w:rPr>
+      </w:pPr>
+      <w:r>
+        <w:rPr>
+          <w:rFonts w:cs="Times New Roman" w:ascii="Times New Roman" w:hAnsi="Times New Roman"/>
+          <w:color w:val="0D0D0D" w:themeColor="text1" w:themeTint="f2"/>
+          <w:sz w:val="24"/>
+          <w:szCs w:val="24"/>
+        </w:rPr>
+      </w:r>
+    </w:p>
+    <w:p>
+      <w:pPr>
+        <w:pStyle w:val="ListParagraph"/>
+        <w:rPr>
+          <w:rFonts w:ascii="Times New Roman" w:hAnsi="Times New Roman" w:cs="Times New Roman"/>
+          <w:color w:val="0D0D0D" w:themeColor="text1" w:themeTint="f2"/>
+          <w:sz w:val="24"/>
+          <w:szCs w:val="24"/>
+        </w:rPr>
+      </w:pPr>
+      <w:r>
+        <w:rPr>
+          <w:rFonts w:cs="Times New Roman" w:ascii="Times New Roman" w:hAnsi="Times New Roman"/>
+          <w:color w:val="0D0D0D" w:themeColor="text1" w:themeTint="f2"/>
+          <w:sz w:val="24"/>
+          <w:szCs w:val="24"/>
+        </w:rPr>
+      </w:r>
+    </w:p>
+    <w:p>
+      <w:pPr>
+        <w:pStyle w:val="ListParagraph"/>
+        <w:rPr>
+          <w:rFonts w:ascii="Times New Roman" w:hAnsi="Times New Roman" w:cs="Times New Roman"/>
+          <w:color w:val="0D0D0D" w:themeColor="text1" w:themeTint="f2"/>
+          <w:sz w:val="24"/>
+          <w:szCs w:val="24"/>
+        </w:rPr>
+      </w:pPr>
+      <w:r>
+        <w:rPr>
+          <w:rFonts w:cs="Times New Roman" w:ascii="Times New Roman" w:hAnsi="Times New Roman"/>
+          <w:color w:val="0D0D0D" w:themeColor="text1" w:themeTint="f2"/>
+          <w:sz w:val="24"/>
+          <w:szCs w:val="24"/>
+        </w:rPr>
+      </w:r>
+    </w:p>
+    <w:p>
+      <w:pPr>
+        <w:pStyle w:val="ListParagraph"/>
+        <w:rPr>
+          <w:rFonts w:ascii="Times New Roman" w:hAnsi="Times New Roman" w:cs="Times New Roman"/>
+          <w:color w:val="0D0D0D" w:themeColor="text1" w:themeTint="f2"/>
+          <w:sz w:val="24"/>
+          <w:szCs w:val="24"/>
+        </w:rPr>
+      </w:pPr>
+      <w:r>
+        <w:rPr>
+          <w:rFonts w:cs="Times New Roman" w:ascii="Times New Roman" w:hAnsi="Times New Roman"/>
+          <w:color w:val="0D0D0D" w:themeColor="text1" w:themeTint="f2"/>
+          <w:sz w:val="24"/>
+          <w:szCs w:val="24"/>
+        </w:rPr>
+      </w:r>
+    </w:p>
+    <w:p>
+      <w:pPr>
+        <w:pStyle w:val="ListParagraph"/>
+        <w:rPr>
+          <w:rFonts w:ascii="Times New Roman" w:hAnsi="Times New Roman" w:cs="Times New Roman"/>
+          <w:color w:val="0D0D0D" w:themeColor="text1" w:themeTint="f2"/>
+          <w:sz w:val="24"/>
+          <w:szCs w:val="24"/>
+        </w:rPr>
+      </w:pPr>
+      <w:r>
+        <w:rPr>
+          <w:rFonts w:cs="Times New Roman" w:ascii="Times New Roman" w:hAnsi="Times New Roman"/>
+          <w:color w:val="0D0D0D" w:themeColor="text1" w:themeTint="f2"/>
+          <w:sz w:val="24"/>
+          <w:szCs w:val="24"/>
+        </w:rPr>
+      </w:r>
+    </w:p>
+    <w:p>
+      <w:pPr>
+        <w:pStyle w:val="ListParagraph"/>
+        <w:rPr>
+          <w:rFonts w:ascii="Times New Roman" w:hAnsi="Times New Roman" w:cs="Times New Roman"/>
+          <w:color w:val="0D0D0D" w:themeColor="text1" w:themeTint="f2"/>
+          <w:sz w:val="24"/>
+          <w:szCs w:val="24"/>
+        </w:rPr>
+      </w:pPr>
+      <w:r>
+        <w:rPr>
+          <w:rFonts w:cs="Times New Roman" w:ascii="Times New Roman" w:hAnsi="Times New Roman"/>
+          <w:color w:val="0D0D0D" w:themeColor="text1" w:themeTint="f2"/>
+          <w:sz w:val="24"/>
+          <w:szCs w:val="24"/>
+        </w:rPr>
+      </w:r>
+    </w:p>
+    <w:p>
+      <w:pPr>
+        <w:pStyle w:val="ListParagraph"/>
+        <w:rPr>
+          <w:rFonts w:ascii="Times New Roman" w:hAnsi="Times New Roman" w:cs="Times New Roman"/>
+          <w:color w:val="0D0D0D" w:themeColor="text1" w:themeTint="f2"/>
+          <w:sz w:val="24"/>
+          <w:szCs w:val="24"/>
+        </w:rPr>
+      </w:pPr>
+      <w:r>
+        <w:rPr>
+          <w:rFonts w:cs="Times New Roman" w:ascii="Times New Roman" w:hAnsi="Times New Roman"/>
+          <w:color w:val="0D0D0D" w:themeColor="text1" w:themeTint="f2"/>
+          <w:sz w:val="24"/>
+          <w:szCs w:val="24"/>
+        </w:rPr>
+      </w:r>
+    </w:p>
+    <w:p>
+      <w:pPr>
+        <w:pStyle w:val="ListParagraph"/>
         <w:rPr>
           <w:rFonts w:ascii="Times New Roman" w:hAnsi="Times New Roman" w:cs="Times New Roman"/>
           <w:color w:val="0D0D0D" w:themeColor="text1" w:themeTint="f2"/>
@@ -3671,8 +5327,15 @@
           <w:ilvl w:val="0"/>
           <w:numId w:val="5"/>
         </w:numPr>
-        <w:spacing w:lineRule="auto" w:line="480"/>
-        <w:rPr/>
+        <w:rPr>
+          <w:rFonts w:ascii="Times New Roman" w:hAnsi="Times New Roman" w:cs="Times New Roman"/>
+          <w:b/>
+          <w:b/>
+          <w:bCs/>
+          <w:color w:val="0D0D0D" w:themeColor="text1" w:themeTint="f2"/>
+          <w:sz w:val="24"/>
+          <w:szCs w:val="24"/>
+        </w:rPr>
       </w:pPr>
       <w:r>
         <w:rPr>
@@ -3702,8 +5365,12 @@
           <w:ilvl w:val="0"/>
           <w:numId w:val="12"/>
         </w:numPr>
-        <w:spacing w:lineRule="auto" w:line="480"/>
-        <w:rPr/>
+        <w:rPr>
+          <w:rFonts w:ascii="Times New Roman" w:hAnsi="Times New Roman" w:cs="Times New Roman"/>
+          <w:color w:val="0D0D0D" w:themeColor="text1" w:themeTint="f2"/>
+          <w:sz w:val="24"/>
+          <w:szCs w:val="24"/>
+        </w:rPr>
       </w:pPr>
       <w:r>
         <w:rPr>
@@ -3722,8 +5389,12 @@
           <w:ilvl w:val="0"/>
           <w:numId w:val="12"/>
         </w:numPr>
-        <w:spacing w:lineRule="auto" w:line="480"/>
-        <w:rPr/>
+        <w:rPr>
+          <w:rFonts w:ascii="Times New Roman" w:hAnsi="Times New Roman" w:cs="Times New Roman"/>
+          <w:color w:val="0D0D0D" w:themeColor="text1" w:themeTint="f2"/>
+          <w:sz w:val="24"/>
+          <w:szCs w:val="24"/>
+        </w:rPr>
       </w:pPr>
       <w:r>
         <w:rPr>
@@ -3738,7 +5409,6 @@
     <w:p>
       <w:pPr>
         <w:pStyle w:val="ListParagraph"/>
-        <w:spacing w:lineRule="auto" w:line="480"/>
         <w:rPr>
           <w:rFonts w:ascii="Times New Roman" w:hAnsi="Times New Roman" w:cs="Times New Roman"/>
           <w:color w:val="0D0D0D" w:themeColor="text1" w:themeTint="f2"/>
@@ -3762,8 +5432,12 @@
           <w:ilvl w:val="0"/>
           <w:numId w:val="5"/>
         </w:numPr>
-        <w:spacing w:lineRule="auto" w:line="480"/>
-        <w:rPr/>
+        <w:rPr>
+          <w:rFonts w:ascii="Times New Roman" w:hAnsi="Times New Roman" w:cs="Times New Roman"/>
+          <w:color w:val="0D0D0D" w:themeColor="text1" w:themeTint="f2"/>
+          <w:sz w:val="24"/>
+          <w:szCs w:val="24"/>
+        </w:rPr>
       </w:pPr>
       <w:r>
         <w:rPr>
@@ -3793,8 +5467,12 @@
           <w:ilvl w:val="0"/>
           <w:numId w:val="9"/>
         </w:numPr>
-        <w:spacing w:lineRule="auto" w:line="480"/>
-        <w:rPr/>
+        <w:rPr>
+          <w:rFonts w:ascii="Times New Roman" w:hAnsi="Times New Roman" w:cs="Times New Roman"/>
+          <w:color w:val="0D0D0D" w:themeColor="text1" w:themeTint="f2"/>
+          <w:sz w:val="24"/>
+          <w:szCs w:val="24"/>
+        </w:rPr>
       </w:pPr>
       <w:r>
         <w:rPr>
@@ -3813,8 +5491,12 @@
           <w:ilvl w:val="0"/>
           <w:numId w:val="9"/>
         </w:numPr>
-        <w:spacing w:lineRule="auto" w:line="480"/>
-        <w:rPr/>
+        <w:rPr>
+          <w:rFonts w:ascii="Times New Roman" w:hAnsi="Times New Roman" w:cs="Times New Roman"/>
+          <w:color w:val="0D0D0D" w:themeColor="text1" w:themeTint="f2"/>
+          <w:sz w:val="24"/>
+          <w:szCs w:val="24"/>
+        </w:rPr>
       </w:pPr>
       <w:r>
         <w:rPr>
@@ -3851,6 +5533,60 @@
           <w:sz w:val="32"/>
           <w:szCs w:val="32"/>
         </w:rPr>
+        <mc:AlternateContent>
+          <mc:Choice Requires="wps">
+            <w:drawing>
+              <wp:anchor behindDoc="0" distT="0" distB="0" distL="0" distR="0" simplePos="0" locked="0" layoutInCell="0" allowOverlap="1" relativeHeight="12">
+                <wp:simplePos x="0" y="0"/>
+                <wp:positionH relativeFrom="column">
+                  <wp:posOffset>344805</wp:posOffset>
+                </wp:positionH>
+                <wp:positionV relativeFrom="paragraph">
+                  <wp:posOffset>111760</wp:posOffset>
+                </wp:positionV>
+                <wp:extent cx="5324475" cy="2907030"/>
+                <wp:effectExtent l="0" t="0" r="0" b="0"/>
+                <wp:wrapNone/>
+                <wp:docPr id="4" name="Image with transparency 4"/>
+                <a:graphic xmlns:a="http://schemas.openxmlformats.org/drawingml/2006/main">
+                  <a:graphicData uri="http://schemas.openxmlformats.org/drawingml/2006/picture">
+                    <pic:pic xmlns:pic="http://schemas.openxmlformats.org/drawingml/2006/picture">
+                      <pic:nvPicPr>
+                        <pic:cNvPr id="3" name="Image with transparency 4" descr=""/>
+                        <pic:cNvPicPr/>
+                      </pic:nvPicPr>
+                      <pic:blipFill>
+                        <a:blip r:embed="rId11"/>
+                        <a:stretch/>
+                      </pic:blipFill>
+                      <pic:spPr>
+                        <a:xfrm>
+                          <a:off x="0" y="0"/>
+                          <a:ext cx="5323680" cy="2906280"/>
+                        </a:xfrm>
+                        <a:prstGeom prst="rect">
+                          <a:avLst/>
+                        </a:prstGeom>
+                        <a:ln w="0">
+                          <a:noFill/>
+                        </a:ln>
+                      </pic:spPr>
+                    </pic:pic>
+                  </a:graphicData>
+                </a:graphic>
+              </wp:anchor>
+            </w:drawing>
+          </mc:Choice>
+          <mc:Fallback>
+            <w:pict>
+              <v:shape id="shape_0" ID="Image with transparency 4" stroked="f" o:allowincell="f" style="position:absolute;margin-left:27.15pt;margin-top:8.8pt;width:419.15pt;height:228.8pt;mso-wrap-style:none;v-text-anchor:middle" type="_x0000_t75">
+                <v:imagedata r:id="rId11" o:detectmouseclick="t"/>
+                <v:stroke color="#3465a4" joinstyle="round" endcap="flat"/>
+                <w10:wrap type="none"/>
+              </v:shape>
+            </w:pict>
+          </mc:Fallback>
+        </mc:AlternateContent>
       </w:r>
     </w:p>
     <w:p>
@@ -4344,9 +6080,6 @@
         <w:pStyle w:val="Normal"/>
         <w:rPr>
           <w:rFonts w:ascii="Times New Roman" w:hAnsi="Times New Roman" w:cs="Times New Roman"/>
-          <w:b/>
-          <w:b/>
-          <w:bCs/>
           <w:i/>
           <w:i/>
           <w:iCs/>
@@ -4364,24 +6097,6 @@
           <w:sz w:val="32"/>
           <w:szCs w:val="32"/>
         </w:rPr>
-      </w:r>
-    </w:p>
-    <w:p>
-      <w:pPr>
-        <w:pStyle w:val="Normal"/>
-        <w:spacing w:lineRule="auto" w:line="480"/>
-        <w:rPr/>
-      </w:pPr>
-      <w:r>
-        <w:rPr>
-          <w:rFonts w:cs="Times New Roman" w:ascii="Times New Roman" w:hAnsi="Times New Roman"/>
-          <w:b/>
-          <w:bCs/>
-          <w:i/>
-          <w:iCs/>
-          <w:sz w:val="32"/>
-          <w:szCs w:val="32"/>
-        </w:rPr>
         <w:t>Steps for Establishing a VPN Connection</w:t>
       </w:r>
     </w:p>
@@ -4392,8 +6107,11 @@
           <w:ilvl w:val="0"/>
           <w:numId w:val="3"/>
         </w:numPr>
-        <w:spacing w:lineRule="auto" w:line="480"/>
-        <w:rPr/>
+        <w:rPr>
+          <w:rFonts w:ascii="Times New Roman" w:hAnsi="Times New Roman" w:cs="Times New Roman"/>
+          <w:sz w:val="24"/>
+          <w:szCs w:val="24"/>
+        </w:rPr>
       </w:pPr>
       <w:r>
         <w:rPr>
@@ -4443,7 +6161,6 @@
     <w:p>
       <w:pPr>
         <w:pStyle w:val="Normal"/>
-        <w:spacing w:lineRule="auto" w:line="480"/>
         <w:rPr>
           <w:rFonts w:ascii="Times New Roman" w:hAnsi="Times New Roman" w:cs="Times New Roman"/>
           <w:sz w:val="24"/>
@@ -4468,7 +6185,7 @@
             <wp:extent cx="3250565" cy="3772535"/>
             <wp:effectExtent l="0" t="0" r="0" b="0"/>
             <wp:wrapSquare wrapText="largest"/>
-            <wp:docPr id="1" name="Image1" descr="A screenshot of a computer&#10;&#10;Description automatically generated"/>
+            <wp:docPr id="5" name="Image1" descr="A screenshot of a computer&#10;&#10;Description automatically generated"/>
             <wp:cNvGraphicFramePr>
               <a:graphicFrameLocks xmlns:a="http://schemas.openxmlformats.org/drawingml/2006/main" noChangeAspect="1"/>
             </wp:cNvGraphicFramePr>
@@ -4476,13 +6193,13 @@
               <a:graphicData uri="http://schemas.openxmlformats.org/drawingml/2006/picture">
                 <pic:pic xmlns:pic="http://schemas.openxmlformats.org/drawingml/2006/picture">
                   <pic:nvPicPr>
-                    <pic:cNvPr id="1" name="Image1" descr="A screenshot of a computer&#10;&#10;Description automatically generated"/>
+                    <pic:cNvPr id="5" name="Image1" descr="A screenshot of a computer&#10;&#10;Description automatically generated"/>
                     <pic:cNvPicPr>
                       <a:picLocks noChangeAspect="1" noChangeArrowheads="1"/>
                     </pic:cNvPicPr>
                   </pic:nvPicPr>
                   <pic:blipFill>
-                    <a:blip r:embed="rId8"/>
+                    <a:blip r:embed="rId12"/>
                     <a:stretch>
                       <a:fillRect/>
                     </a:stretch>
@@ -4506,133 +6223,210 @@
     <w:p>
       <w:pPr>
         <w:pStyle w:val="Normal"/>
-        <w:spacing w:lineRule="auto" w:line="480"/>
-        <w:rPr>
-          <w:rFonts w:ascii="Times New Roman" w:hAnsi="Times New Roman" w:cs="Times New Roman"/>
-          <w:sz w:val="24"/>
-          <w:szCs w:val="24"/>
-        </w:rPr>
-      </w:pPr>
-      <w:r>
-        <w:rPr>
-          <w:rFonts w:cs="Times New Roman" w:ascii="Times New Roman" w:hAnsi="Times New Roman"/>
-          <w:sz w:val="24"/>
-          <w:szCs w:val="24"/>
-        </w:rPr>
-      </w:r>
-    </w:p>
-    <w:p>
-      <w:pPr>
-        <w:pStyle w:val="Normal"/>
-        <w:spacing w:lineRule="auto" w:line="480"/>
-        <w:rPr>
-          <w:rFonts w:ascii="Times New Roman" w:hAnsi="Times New Roman" w:cs="Times New Roman"/>
-          <w:sz w:val="24"/>
-          <w:szCs w:val="24"/>
-        </w:rPr>
-      </w:pPr>
-      <w:r>
-        <w:rPr>
-          <w:rFonts w:cs="Times New Roman" w:ascii="Times New Roman" w:hAnsi="Times New Roman"/>
-          <w:sz w:val="24"/>
-          <w:szCs w:val="24"/>
-        </w:rPr>
-      </w:r>
-    </w:p>
-    <w:p>
-      <w:pPr>
-        <w:pStyle w:val="Normal"/>
-        <w:spacing w:lineRule="auto" w:line="480"/>
-        <w:rPr>
-          <w:rFonts w:ascii="Times New Roman" w:hAnsi="Times New Roman" w:cs="Times New Roman"/>
-          <w:sz w:val="24"/>
-          <w:szCs w:val="24"/>
-        </w:rPr>
-      </w:pPr>
-      <w:r>
-        <w:rPr>
-          <w:rFonts w:cs="Times New Roman" w:ascii="Times New Roman" w:hAnsi="Times New Roman"/>
-          <w:sz w:val="24"/>
-          <w:szCs w:val="24"/>
-        </w:rPr>
-      </w:r>
-    </w:p>
-    <w:p>
-      <w:pPr>
-        <w:pStyle w:val="Normal"/>
-        <w:spacing w:lineRule="auto" w:line="480"/>
-        <w:rPr>
-          <w:rFonts w:ascii="Times New Roman" w:hAnsi="Times New Roman" w:cs="Times New Roman"/>
-          <w:sz w:val="24"/>
-          <w:szCs w:val="24"/>
-        </w:rPr>
-      </w:pPr>
-      <w:r>
-        <w:rPr>
-          <w:rFonts w:cs="Times New Roman" w:ascii="Times New Roman" w:hAnsi="Times New Roman"/>
-          <w:sz w:val="24"/>
-          <w:szCs w:val="24"/>
-        </w:rPr>
-      </w:r>
-    </w:p>
-    <w:p>
-      <w:pPr>
-        <w:pStyle w:val="Normal"/>
-        <w:spacing w:lineRule="auto" w:line="480"/>
-        <w:rPr>
-          <w:rFonts w:ascii="Times New Roman" w:hAnsi="Times New Roman" w:cs="Times New Roman"/>
-          <w:sz w:val="24"/>
-          <w:szCs w:val="24"/>
-        </w:rPr>
-      </w:pPr>
-      <w:r>
-        <w:rPr>
-          <w:rFonts w:cs="Times New Roman" w:ascii="Times New Roman" w:hAnsi="Times New Roman"/>
-          <w:sz w:val="24"/>
-          <w:szCs w:val="24"/>
-        </w:rPr>
-      </w:r>
-    </w:p>
-    <w:p>
-      <w:pPr>
-        <w:pStyle w:val="Normal"/>
-        <w:spacing w:lineRule="auto" w:line="480"/>
-        <w:rPr>
-          <w:rFonts w:ascii="Times New Roman" w:hAnsi="Times New Roman" w:cs="Times New Roman"/>
-          <w:sz w:val="24"/>
-          <w:szCs w:val="24"/>
-        </w:rPr>
-      </w:pPr>
-      <w:r>
-        <w:rPr>
-          <w:rFonts w:cs="Times New Roman" w:ascii="Times New Roman" w:hAnsi="Times New Roman"/>
-          <w:sz w:val="24"/>
-          <w:szCs w:val="24"/>
-        </w:rPr>
-      </w:r>
-    </w:p>
-    <w:p>
-      <w:pPr>
-        <w:pStyle w:val="Normal"/>
-        <w:spacing w:lineRule="auto" w:line="480"/>
-        <w:rPr>
-          <w:rFonts w:ascii="Times New Roman" w:hAnsi="Times New Roman" w:cs="Times New Roman"/>
-          <w:sz w:val="24"/>
-          <w:szCs w:val="24"/>
-        </w:rPr>
-      </w:pPr>
-      <w:r>
-        <w:rPr>
-          <w:rFonts w:cs="Times New Roman" w:ascii="Times New Roman" w:hAnsi="Times New Roman"/>
-          <w:sz w:val="24"/>
-          <w:szCs w:val="24"/>
-        </w:rPr>
-      </w:r>
-    </w:p>
-    <w:p>
-      <w:pPr>
-        <w:pStyle w:val="Normal"/>
-        <w:spacing w:lineRule="auto" w:line="480"/>
+        <w:rPr>
+          <w:rFonts w:ascii="Times New Roman" w:hAnsi="Times New Roman" w:cs="Times New Roman"/>
+          <w:sz w:val="24"/>
+          <w:szCs w:val="24"/>
+        </w:rPr>
+      </w:pPr>
+      <w:r>
+        <w:rPr>
+          <w:rFonts w:cs="Times New Roman" w:ascii="Times New Roman" w:hAnsi="Times New Roman"/>
+          <w:sz w:val="24"/>
+          <w:szCs w:val="24"/>
+        </w:rPr>
+      </w:r>
+    </w:p>
+    <w:p>
+      <w:pPr>
+        <w:pStyle w:val="Normal"/>
+        <w:rPr>
+          <w:rFonts w:ascii="Times New Roman" w:hAnsi="Times New Roman" w:cs="Times New Roman"/>
+          <w:sz w:val="24"/>
+          <w:szCs w:val="24"/>
+        </w:rPr>
+      </w:pPr>
+      <w:r>
+        <w:rPr>
+          <w:rFonts w:cs="Times New Roman" w:ascii="Times New Roman" w:hAnsi="Times New Roman"/>
+          <w:sz w:val="24"/>
+          <w:szCs w:val="24"/>
+        </w:rPr>
+      </w:r>
+    </w:p>
+    <w:p>
+      <w:pPr>
+        <w:pStyle w:val="Normal"/>
+        <w:rPr>
+          <w:rFonts w:ascii="Times New Roman" w:hAnsi="Times New Roman" w:cs="Times New Roman"/>
+          <w:sz w:val="24"/>
+          <w:szCs w:val="24"/>
+        </w:rPr>
+      </w:pPr>
+      <w:r>
+        <w:rPr>
+          <w:rFonts w:cs="Times New Roman" w:ascii="Times New Roman" w:hAnsi="Times New Roman"/>
+          <w:sz w:val="24"/>
+          <w:szCs w:val="24"/>
+        </w:rPr>
+      </w:r>
+    </w:p>
+    <w:p>
+      <w:pPr>
+        <w:pStyle w:val="Normal"/>
+        <w:rPr>
+          <w:rFonts w:ascii="Times New Roman" w:hAnsi="Times New Roman" w:cs="Times New Roman"/>
+          <w:sz w:val="24"/>
+          <w:szCs w:val="24"/>
+        </w:rPr>
+      </w:pPr>
+      <w:r>
+        <w:rPr>
+          <w:rFonts w:cs="Times New Roman" w:ascii="Times New Roman" w:hAnsi="Times New Roman"/>
+          <w:sz w:val="24"/>
+          <w:szCs w:val="24"/>
+        </w:rPr>
+      </w:r>
+    </w:p>
+    <w:p>
+      <w:pPr>
+        <w:pStyle w:val="Normal"/>
+        <w:rPr>
+          <w:rFonts w:ascii="Times New Roman" w:hAnsi="Times New Roman" w:cs="Times New Roman"/>
+          <w:sz w:val="24"/>
+          <w:szCs w:val="24"/>
+        </w:rPr>
+      </w:pPr>
+      <w:r>
+        <w:rPr>
+          <w:rFonts w:cs="Times New Roman" w:ascii="Times New Roman" w:hAnsi="Times New Roman"/>
+          <w:sz w:val="24"/>
+          <w:szCs w:val="24"/>
+        </w:rPr>
+      </w:r>
+    </w:p>
+    <w:p>
+      <w:pPr>
+        <w:pStyle w:val="Normal"/>
+        <w:rPr>
+          <w:rFonts w:ascii="Times New Roman" w:hAnsi="Times New Roman" w:cs="Times New Roman"/>
+          <w:sz w:val="24"/>
+          <w:szCs w:val="24"/>
+        </w:rPr>
+      </w:pPr>
+      <w:r>
+        <w:rPr>
+          <w:rFonts w:cs="Times New Roman" w:ascii="Times New Roman" w:hAnsi="Times New Roman"/>
+          <w:sz w:val="24"/>
+          <w:szCs w:val="24"/>
+        </w:rPr>
+      </w:r>
+    </w:p>
+    <w:p>
+      <w:pPr>
+        <w:pStyle w:val="Normal"/>
+        <w:rPr>
+          <w:rFonts w:ascii="Times New Roman" w:hAnsi="Times New Roman" w:cs="Times New Roman"/>
+          <w:sz w:val="24"/>
+          <w:szCs w:val="24"/>
+        </w:rPr>
+      </w:pPr>
+      <w:r>
+        <w:rPr>
+          <w:rFonts w:cs="Times New Roman" w:ascii="Times New Roman" w:hAnsi="Times New Roman"/>
+          <w:sz w:val="24"/>
+          <w:szCs w:val="24"/>
+        </w:rPr>
+      </w:r>
+    </w:p>
+    <w:p>
+      <w:pPr>
+        <w:pStyle w:val="Normal"/>
+        <w:rPr>
+          <w:rFonts w:ascii="Times New Roman" w:hAnsi="Times New Roman" w:cs="Times New Roman"/>
+          <w:sz w:val="24"/>
+          <w:szCs w:val="24"/>
+        </w:rPr>
+      </w:pPr>
+      <w:r>
+        <w:rPr>
+          <w:rFonts w:cs="Times New Roman" w:ascii="Times New Roman" w:hAnsi="Times New Roman"/>
+          <w:sz w:val="24"/>
+          <w:szCs w:val="24"/>
+        </w:rPr>
+      </w:r>
+    </w:p>
+    <w:p>
+      <w:pPr>
+        <w:pStyle w:val="Normal"/>
+        <w:rPr>
+          <w:rFonts w:ascii="Times New Roman" w:hAnsi="Times New Roman" w:cs="Times New Roman"/>
+          <w:sz w:val="24"/>
+          <w:szCs w:val="24"/>
+        </w:rPr>
+      </w:pPr>
+      <w:r>
+        <w:rPr>
+          <w:rFonts w:cs="Times New Roman" w:ascii="Times New Roman" w:hAnsi="Times New Roman"/>
+          <w:sz w:val="24"/>
+          <w:szCs w:val="24"/>
+        </w:rPr>
+      </w:r>
+    </w:p>
+    <w:p>
+      <w:pPr>
+        <w:pStyle w:val="Normal"/>
+        <w:rPr>
+          <w:rFonts w:ascii="Times New Roman" w:hAnsi="Times New Roman" w:cs="Times New Roman"/>
+          <w:sz w:val="24"/>
+          <w:szCs w:val="24"/>
+        </w:rPr>
+      </w:pPr>
+      <w:r>
+        <w:rPr>
+          <w:rFonts w:cs="Times New Roman" w:ascii="Times New Roman" w:hAnsi="Times New Roman"/>
+          <w:sz w:val="24"/>
+          <w:szCs w:val="24"/>
+        </w:rPr>
+      </w:r>
+    </w:p>
+    <w:p>
+      <w:pPr>
+        <w:pStyle w:val="Normal"/>
+        <w:rPr>
+          <w:rFonts w:ascii="Times New Roman" w:hAnsi="Times New Roman" w:cs="Times New Roman"/>
+          <w:sz w:val="24"/>
+          <w:szCs w:val="24"/>
+        </w:rPr>
+      </w:pPr>
+      <w:r>
+        <w:rPr>
+          <w:rFonts w:cs="Times New Roman" w:ascii="Times New Roman" w:hAnsi="Times New Roman"/>
+          <w:sz w:val="24"/>
+          <w:szCs w:val="24"/>
+        </w:rPr>
+      </w:r>
+    </w:p>
+    <w:p>
+      <w:pPr>
+        <w:pStyle w:val="Normal"/>
+        <w:rPr>
+          <w:rFonts w:ascii="Times New Roman" w:hAnsi="Times New Roman" w:cs="Times New Roman"/>
+          <w:sz w:val="24"/>
+          <w:szCs w:val="24"/>
+        </w:rPr>
+      </w:pPr>
+      <w:r>
+        <w:rPr>
+          <w:rFonts w:cs="Times New Roman" w:ascii="Times New Roman" w:hAnsi="Times New Roman"/>
+          <w:sz w:val="24"/>
+          <w:szCs w:val="24"/>
+        </w:rPr>
+      </w:r>
+    </w:p>
+    <w:p>
+      <w:pPr>
+        <w:pStyle w:val="Normal"/>
         <w:rPr>
           <w:rFonts w:ascii="Times New Roman" w:hAnsi="Times New Roman" w:cs="Times New Roman"/>
           <w:b/>
@@ -4659,8 +6453,11 @@
           <w:ilvl w:val="0"/>
           <w:numId w:val="3"/>
         </w:numPr>
-        <w:spacing w:lineRule="auto" w:line="480"/>
-        <w:rPr/>
+        <w:rPr>
+          <w:rFonts w:ascii="Times New Roman" w:hAnsi="Times New Roman" w:cs="Times New Roman"/>
+          <w:sz w:val="24"/>
+          <w:szCs w:val="24"/>
+        </w:rPr>
       </w:pPr>
       <w:r>
         <w:rPr>
@@ -4692,7 +6489,6 @@
     <w:p>
       <w:pPr>
         <w:pStyle w:val="Normal"/>
-        <w:spacing w:lineRule="auto" w:line="480"/>
         <w:rPr>
           <w:rFonts w:ascii="Times New Roman" w:hAnsi="Times New Roman" w:cs="Times New Roman"/>
           <w:b/>
@@ -4722,7 +6518,7 @@
             <wp:extent cx="3191510" cy="1043940"/>
             <wp:effectExtent l="0" t="0" r="0" b="0"/>
             <wp:wrapSquare wrapText="largest"/>
-            <wp:docPr id="2" name="Image2" descr="A close-up of a sign&#10;&#10;Description automatically generated"/>
+            <wp:docPr id="6" name="Image2" descr="A close-up of a sign&#10;&#10;Description automatically generated"/>
             <wp:cNvGraphicFramePr>
               <a:graphicFrameLocks xmlns:a="http://schemas.openxmlformats.org/drawingml/2006/main" noChangeAspect="1"/>
             </wp:cNvGraphicFramePr>
@@ -4730,13 +6526,13 @@
               <a:graphicData uri="http://schemas.openxmlformats.org/drawingml/2006/picture">
                 <pic:pic xmlns:pic="http://schemas.openxmlformats.org/drawingml/2006/picture">
                   <pic:nvPicPr>
-                    <pic:cNvPr id="2" name="Image2" descr="A close-up of a sign&#10;&#10;Description automatically generated"/>
+                    <pic:cNvPr id="6" name="Image2" descr="A close-up of a sign&#10;&#10;Description automatically generated"/>
                     <pic:cNvPicPr>
                       <a:picLocks noChangeAspect="1" noChangeArrowheads="1"/>
                     </pic:cNvPicPr>
                   </pic:nvPicPr>
                   <pic:blipFill>
-                    <a:blip r:embed="rId9"/>
+                    <a:blip r:embed="rId13"/>
                     <a:stretch>
                       <a:fillRect/>
                     </a:stretch>
@@ -4765,76 +6561,72 @@
     <w:p>
       <w:pPr>
         <w:pStyle w:val="Normal"/>
-        <w:spacing w:lineRule="auto" w:line="480"/>
-        <w:rPr>
-          <w:rFonts w:ascii="Times New Roman" w:hAnsi="Times New Roman" w:cs="Times New Roman"/>
-          <w:b/>
-          <w:b/>
-          <w:bCs/>
-          <w:sz w:val="24"/>
-          <w:szCs w:val="24"/>
-        </w:rPr>
-      </w:pPr>
-      <w:r>
-        <w:rPr>
-          <w:rFonts w:cs="Times New Roman" w:ascii="Times New Roman" w:hAnsi="Times New Roman"/>
-          <w:b/>
-          <w:bCs/>
-          <w:sz w:val="24"/>
-          <w:szCs w:val="24"/>
-        </w:rPr>
-      </w:r>
-    </w:p>
-    <w:p>
-      <w:pPr>
-        <w:pStyle w:val="Normal"/>
-        <w:spacing w:lineRule="auto" w:line="480"/>
-        <w:rPr>
-          <w:rFonts w:ascii="Times New Roman" w:hAnsi="Times New Roman" w:cs="Times New Roman"/>
-          <w:b/>
-          <w:b/>
-          <w:bCs/>
-          <w:sz w:val="24"/>
-          <w:szCs w:val="24"/>
-        </w:rPr>
-      </w:pPr>
-      <w:r>
-        <w:rPr>
-          <w:rFonts w:cs="Times New Roman" w:ascii="Times New Roman" w:hAnsi="Times New Roman"/>
-          <w:b/>
-          <w:bCs/>
-          <w:sz w:val="24"/>
-          <w:szCs w:val="24"/>
-        </w:rPr>
-      </w:r>
-    </w:p>
-    <w:p>
-      <w:pPr>
-        <w:pStyle w:val="Normal"/>
-        <w:spacing w:lineRule="auto" w:line="480"/>
-        <w:rPr>
-          <w:rFonts w:ascii="Times New Roman" w:hAnsi="Times New Roman" w:cs="Times New Roman"/>
-          <w:b/>
-          <w:b/>
-          <w:bCs/>
-          <w:sz w:val="24"/>
-          <w:szCs w:val="24"/>
-        </w:rPr>
-      </w:pPr>
-      <w:r>
-        <w:rPr>
-          <w:rFonts w:cs="Times New Roman" w:ascii="Times New Roman" w:hAnsi="Times New Roman"/>
-          <w:b/>
-          <w:bCs/>
-          <w:sz w:val="24"/>
-          <w:szCs w:val="24"/>
-        </w:rPr>
-      </w:r>
-    </w:p>
-    <w:p>
-      <w:pPr>
-        <w:pStyle w:val="Normal"/>
-        <w:spacing w:lineRule="auto" w:line="480"/>
+        <w:rPr>
+          <w:rFonts w:ascii="Times New Roman" w:hAnsi="Times New Roman" w:cs="Times New Roman"/>
+          <w:b/>
+          <w:b/>
+          <w:bCs/>
+          <w:sz w:val="24"/>
+          <w:szCs w:val="24"/>
+        </w:rPr>
+      </w:pPr>
+      <w:r>
+        <w:rPr>
+          <w:rFonts w:cs="Times New Roman" w:ascii="Times New Roman" w:hAnsi="Times New Roman"/>
+          <w:b/>
+          <w:bCs/>
+          <w:sz w:val="24"/>
+          <w:szCs w:val="24"/>
+        </w:rPr>
+      </w:r>
+    </w:p>
+    <w:p>
+      <w:pPr>
+        <w:pStyle w:val="Normal"/>
+        <w:rPr>
+          <w:rFonts w:ascii="Times New Roman" w:hAnsi="Times New Roman" w:cs="Times New Roman"/>
+          <w:b/>
+          <w:b/>
+          <w:bCs/>
+          <w:sz w:val="24"/>
+          <w:szCs w:val="24"/>
+        </w:rPr>
+      </w:pPr>
+      <w:r>
+        <w:rPr>
+          <w:rFonts w:cs="Times New Roman" w:ascii="Times New Roman" w:hAnsi="Times New Roman"/>
+          <w:b/>
+          <w:bCs/>
+          <w:sz w:val="24"/>
+          <w:szCs w:val="24"/>
+        </w:rPr>
+      </w:r>
+    </w:p>
+    <w:p>
+      <w:pPr>
+        <w:pStyle w:val="Normal"/>
+        <w:rPr>
+          <w:rFonts w:ascii="Times New Roman" w:hAnsi="Times New Roman" w:cs="Times New Roman"/>
+          <w:b/>
+          <w:b/>
+          <w:bCs/>
+          <w:sz w:val="24"/>
+          <w:szCs w:val="24"/>
+        </w:rPr>
+      </w:pPr>
+      <w:r>
+        <w:rPr>
+          <w:rFonts w:cs="Times New Roman" w:ascii="Times New Roman" w:hAnsi="Times New Roman"/>
+          <w:b/>
+          <w:bCs/>
+          <w:sz w:val="24"/>
+          <w:szCs w:val="24"/>
+        </w:rPr>
+      </w:r>
+    </w:p>
+    <w:p>
+      <w:pPr>
+        <w:pStyle w:val="Normal"/>
         <w:rPr>
           <w:rFonts w:ascii="Times New Roman" w:hAnsi="Times New Roman" w:cs="Times New Roman"/>
           <w:b/>
@@ -4861,8 +6653,11 @@
           <w:ilvl w:val="0"/>
           <w:numId w:val="3"/>
         </w:numPr>
-        <w:spacing w:lineRule="auto" w:line="480"/>
-        <w:rPr/>
+        <w:rPr>
+          <w:rFonts w:ascii="Times New Roman" w:hAnsi="Times New Roman" w:cs="Times New Roman"/>
+          <w:sz w:val="24"/>
+          <w:szCs w:val="24"/>
+        </w:rPr>
       </w:pPr>
       <w:r>
         <w:rPr>
@@ -4893,21 +6688,41 @@
     </w:p>
     <w:p>
       <w:pPr>
-        <w:pStyle w:val="ListParagraph"/>
-        <w:numPr>
-          <w:ilvl w:val="0"/>
-          <w:numId w:val="0"/>
-        </w:numPr>
-        <w:spacing w:lineRule="auto" w:line="480"/>
-        <w:ind w:left="1440" w:hanging="0"/>
-        <w:rPr>
-          <w:rFonts w:ascii="Times New Roman" w:hAnsi="Times New Roman" w:cs="Times New Roman"/>
-          <w:sz w:val="24"/>
-          <w:szCs w:val="24"/>
-        </w:rPr>
-      </w:pPr>
-      <w:r>
-        <w:rPr/>
+        <w:pStyle w:val="Normal"/>
+        <w:rPr>
+          <w:rFonts w:ascii="Times New Roman" w:hAnsi="Times New Roman" w:cs="Times New Roman"/>
+          <w:b/>
+          <w:b/>
+          <w:bCs/>
+          <w:sz w:val="24"/>
+          <w:szCs w:val="24"/>
+        </w:rPr>
+      </w:pPr>
+      <w:r>
+        <w:rPr>
+          <w:rFonts w:cs="Times New Roman" w:ascii="Times New Roman" w:hAnsi="Times New Roman"/>
+          <w:b/>
+          <w:bCs/>
+          <w:sz w:val="24"/>
+          <w:szCs w:val="24"/>
+        </w:rPr>
+      </w:r>
+    </w:p>
+    <w:p>
+      <w:pPr>
+        <w:pStyle w:val="Normal"/>
+        <w:rPr>
+          <w:rFonts w:ascii="Times New Roman" w:hAnsi="Times New Roman" w:cs="Times New Roman"/>
+          <w:sz w:val="24"/>
+          <w:szCs w:val="24"/>
+        </w:rPr>
+      </w:pPr>
+      <w:r>
+        <w:rPr>
+          <w:rFonts w:cs="Times New Roman" w:ascii="Times New Roman" w:hAnsi="Times New Roman"/>
+          <w:sz w:val="24"/>
+          <w:szCs w:val="24"/>
+        </w:rPr>
         <w:drawing>
           <wp:anchor behindDoc="0" distT="0" distB="0" distL="0" distR="0" simplePos="0" locked="0" layoutInCell="0" allowOverlap="1" relativeHeight="4">
             <wp:simplePos x="0" y="0"/>
@@ -4920,7 +6735,7 @@
             <wp:extent cx="3087370" cy="3823335"/>
             <wp:effectExtent l="0" t="0" r="0" b="0"/>
             <wp:wrapSquare wrapText="largest"/>
-            <wp:docPr id="3" name="Image3" descr="A screenshot of a computer&#10;&#10;Description automatically generated"/>
+            <wp:docPr id="7" name="Image3" descr="A screenshot of a computer&#10;&#10;Description automatically generated"/>
             <wp:cNvGraphicFramePr>
               <a:graphicFrameLocks xmlns:a="http://schemas.openxmlformats.org/drawingml/2006/main" noChangeAspect="1"/>
             </wp:cNvGraphicFramePr>
@@ -4928,13 +6743,13 @@
               <a:graphicData uri="http://schemas.openxmlformats.org/drawingml/2006/picture">
                 <pic:pic xmlns:pic="http://schemas.openxmlformats.org/drawingml/2006/picture">
                   <pic:nvPicPr>
-                    <pic:cNvPr id="3" name="Image3" descr="A screenshot of a computer&#10;&#10;Description automatically generated"/>
+                    <pic:cNvPr id="7" name="Image3" descr="A screenshot of a computer&#10;&#10;Description automatically generated"/>
                     <pic:cNvPicPr>
                       <a:picLocks noChangeAspect="1" noChangeArrowheads="1"/>
                     </pic:cNvPicPr>
                   </pic:nvPicPr>
                   <pic:blipFill>
-                    <a:blip r:embed="rId10"/>
+                    <a:blip r:embed="rId14"/>
                     <a:stretch>
                       <a:fillRect/>
                     </a:stretch>
@@ -4963,176 +6778,289 @@
     <w:p>
       <w:pPr>
         <w:pStyle w:val="ListParagraph"/>
-        <w:spacing w:lineRule="auto" w:line="480"/>
-        <w:rPr>
-          <w:rFonts w:ascii="Times New Roman" w:hAnsi="Times New Roman" w:cs="Times New Roman"/>
-          <w:sz w:val="24"/>
-          <w:szCs w:val="24"/>
-        </w:rPr>
-      </w:pPr>
-      <w:r>
-        <w:rPr>
-          <w:rFonts w:cs="Times New Roman" w:ascii="Times New Roman" w:hAnsi="Times New Roman"/>
-          <w:sz w:val="24"/>
-          <w:szCs w:val="24"/>
-        </w:rPr>
-      </w:r>
-    </w:p>
-    <w:p>
-      <w:pPr>
-        <w:pStyle w:val="ListParagraph"/>
-        <w:spacing w:lineRule="auto" w:line="480"/>
-        <w:rPr>
-          <w:rFonts w:ascii="Times New Roman" w:hAnsi="Times New Roman" w:cs="Times New Roman"/>
-          <w:sz w:val="24"/>
-          <w:szCs w:val="24"/>
-        </w:rPr>
-      </w:pPr>
-      <w:r>
-        <w:rPr>
-          <w:rFonts w:cs="Times New Roman" w:ascii="Times New Roman" w:hAnsi="Times New Roman"/>
-          <w:sz w:val="24"/>
-          <w:szCs w:val="24"/>
-        </w:rPr>
-      </w:r>
-    </w:p>
-    <w:p>
-      <w:pPr>
-        <w:pStyle w:val="Normal"/>
-        <w:spacing w:lineRule="auto" w:line="480"/>
-        <w:rPr>
-          <w:rFonts w:ascii="Times New Roman" w:hAnsi="Times New Roman" w:cs="Times New Roman"/>
-          <w:sz w:val="24"/>
-          <w:szCs w:val="24"/>
-        </w:rPr>
-      </w:pPr>
-      <w:r>
-        <w:rPr>
-          <w:rFonts w:cs="Times New Roman" w:ascii="Times New Roman" w:hAnsi="Times New Roman"/>
-          <w:sz w:val="24"/>
-          <w:szCs w:val="24"/>
-        </w:rPr>
-      </w:r>
-    </w:p>
-    <w:p>
-      <w:pPr>
-        <w:pStyle w:val="Normal"/>
-        <w:spacing w:lineRule="auto" w:line="480"/>
-        <w:rPr>
-          <w:rFonts w:ascii="Times New Roman" w:hAnsi="Times New Roman" w:cs="Times New Roman"/>
-          <w:b/>
-          <w:b/>
-          <w:bCs/>
-          <w:sz w:val="24"/>
-          <w:szCs w:val="24"/>
-        </w:rPr>
-      </w:pPr>
-      <w:r>
-        <w:rPr>
-          <w:rFonts w:cs="Times New Roman" w:ascii="Times New Roman" w:hAnsi="Times New Roman"/>
-          <w:b/>
-          <w:bCs/>
-          <w:sz w:val="24"/>
-          <w:szCs w:val="24"/>
-        </w:rPr>
-      </w:r>
-    </w:p>
-    <w:p>
-      <w:pPr>
-        <w:pStyle w:val="Normal"/>
-        <w:spacing w:lineRule="auto" w:line="480"/>
-        <w:rPr>
-          <w:rFonts w:ascii="Times New Roman" w:hAnsi="Times New Roman" w:cs="Times New Roman"/>
-          <w:b/>
-          <w:b/>
-          <w:bCs/>
-          <w:sz w:val="24"/>
-          <w:szCs w:val="24"/>
-        </w:rPr>
-      </w:pPr>
-      <w:r>
-        <w:rPr>
-          <w:rFonts w:cs="Times New Roman" w:ascii="Times New Roman" w:hAnsi="Times New Roman"/>
-          <w:b/>
-          <w:bCs/>
-          <w:sz w:val="24"/>
-          <w:szCs w:val="24"/>
-        </w:rPr>
-      </w:r>
-    </w:p>
-    <w:p>
-      <w:pPr>
-        <w:pStyle w:val="Normal"/>
-        <w:spacing w:lineRule="auto" w:line="480"/>
-        <w:rPr>
-          <w:rFonts w:ascii="Times New Roman" w:hAnsi="Times New Roman" w:cs="Times New Roman"/>
-          <w:b/>
-          <w:b/>
-          <w:bCs/>
-          <w:sz w:val="24"/>
-          <w:szCs w:val="24"/>
-        </w:rPr>
-      </w:pPr>
-      <w:r>
-        <w:rPr>
-          <w:rFonts w:cs="Times New Roman" w:ascii="Times New Roman" w:hAnsi="Times New Roman"/>
-          <w:b/>
-          <w:bCs/>
-          <w:sz w:val="24"/>
-          <w:szCs w:val="24"/>
-        </w:rPr>
-      </w:r>
-    </w:p>
-    <w:p>
-      <w:pPr>
-        <w:pStyle w:val="Normal"/>
-        <w:spacing w:lineRule="auto" w:line="480"/>
-        <w:rPr>
-          <w:rFonts w:ascii="Times New Roman" w:hAnsi="Times New Roman" w:cs="Times New Roman"/>
-          <w:b/>
-          <w:b/>
-          <w:bCs/>
-          <w:sz w:val="24"/>
-          <w:szCs w:val="24"/>
-        </w:rPr>
-      </w:pPr>
-      <w:r>
-        <w:rPr>
-          <w:rFonts w:cs="Times New Roman" w:ascii="Times New Roman" w:hAnsi="Times New Roman"/>
-          <w:b/>
-          <w:bCs/>
-          <w:sz w:val="24"/>
-          <w:szCs w:val="24"/>
-        </w:rPr>
-      </w:r>
-    </w:p>
-    <w:p>
-      <w:pPr>
-        <w:pStyle w:val="Normal"/>
-        <w:spacing w:lineRule="auto" w:line="480"/>
-        <w:rPr>
-          <w:rFonts w:ascii="Times New Roman" w:hAnsi="Times New Roman" w:cs="Times New Roman"/>
-          <w:b/>
-          <w:b/>
-          <w:bCs/>
-          <w:sz w:val="24"/>
-          <w:szCs w:val="24"/>
-        </w:rPr>
-      </w:pPr>
-      <w:r>
-        <w:rPr>
-          <w:rFonts w:cs="Times New Roman" w:ascii="Times New Roman" w:hAnsi="Times New Roman"/>
-          <w:b/>
-          <w:bCs/>
-          <w:sz w:val="24"/>
-          <w:szCs w:val="24"/>
-        </w:rPr>
-      </w:r>
-    </w:p>
-    <w:p>
-      <w:pPr>
-        <w:pStyle w:val="Normal"/>
-        <w:spacing w:lineRule="auto" w:line="480"/>
+        <w:rPr>
+          <w:rFonts w:ascii="Times New Roman" w:hAnsi="Times New Roman" w:cs="Times New Roman"/>
+          <w:sz w:val="24"/>
+          <w:szCs w:val="24"/>
+        </w:rPr>
+      </w:pPr>
+      <w:r>
+        <w:rPr>
+          <w:rFonts w:cs="Times New Roman" w:ascii="Times New Roman" w:hAnsi="Times New Roman"/>
+          <w:sz w:val="24"/>
+          <w:szCs w:val="24"/>
+        </w:rPr>
+      </w:r>
+    </w:p>
+    <w:p>
+      <w:pPr>
+        <w:pStyle w:val="ListParagraph"/>
+        <w:rPr>
+          <w:rFonts w:ascii="Times New Roman" w:hAnsi="Times New Roman" w:cs="Times New Roman"/>
+          <w:sz w:val="24"/>
+          <w:szCs w:val="24"/>
+        </w:rPr>
+      </w:pPr>
+      <w:r>
+        <w:rPr>
+          <w:rFonts w:cs="Times New Roman" w:ascii="Times New Roman" w:hAnsi="Times New Roman"/>
+          <w:sz w:val="24"/>
+          <w:szCs w:val="24"/>
+        </w:rPr>
+      </w:r>
+    </w:p>
+    <w:p>
+      <w:pPr>
+        <w:pStyle w:val="Normal"/>
+        <w:rPr>
+          <w:rFonts w:ascii="Times New Roman" w:hAnsi="Times New Roman" w:cs="Times New Roman"/>
+          <w:sz w:val="24"/>
+          <w:szCs w:val="24"/>
+        </w:rPr>
+      </w:pPr>
+      <w:r>
+        <w:rPr>
+          <w:rFonts w:cs="Times New Roman" w:ascii="Times New Roman" w:hAnsi="Times New Roman"/>
+          <w:sz w:val="24"/>
+          <w:szCs w:val="24"/>
+        </w:rPr>
+      </w:r>
+    </w:p>
+    <w:p>
+      <w:pPr>
+        <w:pStyle w:val="Normal"/>
+        <w:rPr>
+          <w:rFonts w:ascii="Times New Roman" w:hAnsi="Times New Roman" w:cs="Times New Roman"/>
+          <w:b/>
+          <w:b/>
+          <w:bCs/>
+          <w:sz w:val="24"/>
+          <w:szCs w:val="24"/>
+        </w:rPr>
+      </w:pPr>
+      <w:r>
+        <w:rPr>
+          <w:rFonts w:cs="Times New Roman" w:ascii="Times New Roman" w:hAnsi="Times New Roman"/>
+          <w:b/>
+          <w:bCs/>
+          <w:sz w:val="24"/>
+          <w:szCs w:val="24"/>
+        </w:rPr>
+      </w:r>
+    </w:p>
+    <w:p>
+      <w:pPr>
+        <w:pStyle w:val="Normal"/>
+        <w:rPr>
+          <w:rFonts w:ascii="Times New Roman" w:hAnsi="Times New Roman" w:cs="Times New Roman"/>
+          <w:b/>
+          <w:b/>
+          <w:bCs/>
+          <w:sz w:val="24"/>
+          <w:szCs w:val="24"/>
+        </w:rPr>
+      </w:pPr>
+      <w:r>
+        <w:rPr>
+          <w:rFonts w:cs="Times New Roman" w:ascii="Times New Roman" w:hAnsi="Times New Roman"/>
+          <w:b/>
+          <w:bCs/>
+          <w:sz w:val="24"/>
+          <w:szCs w:val="24"/>
+        </w:rPr>
+      </w:r>
+    </w:p>
+    <w:p>
+      <w:pPr>
+        <w:pStyle w:val="Normal"/>
+        <w:rPr>
+          <w:rFonts w:ascii="Times New Roman" w:hAnsi="Times New Roman" w:cs="Times New Roman"/>
+          <w:b/>
+          <w:b/>
+          <w:bCs/>
+          <w:sz w:val="24"/>
+          <w:szCs w:val="24"/>
+        </w:rPr>
+      </w:pPr>
+      <w:r>
+        <w:rPr>
+          <w:rFonts w:cs="Times New Roman" w:ascii="Times New Roman" w:hAnsi="Times New Roman"/>
+          <w:b/>
+          <w:bCs/>
+          <w:sz w:val="24"/>
+          <w:szCs w:val="24"/>
+        </w:rPr>
+      </w:r>
+    </w:p>
+    <w:p>
+      <w:pPr>
+        <w:pStyle w:val="Normal"/>
+        <w:rPr>
+          <w:rFonts w:ascii="Times New Roman" w:hAnsi="Times New Roman" w:cs="Times New Roman"/>
+          <w:b/>
+          <w:b/>
+          <w:bCs/>
+          <w:sz w:val="24"/>
+          <w:szCs w:val="24"/>
+        </w:rPr>
+      </w:pPr>
+      <w:r>
+        <w:rPr>
+          <w:rFonts w:cs="Times New Roman" w:ascii="Times New Roman" w:hAnsi="Times New Roman"/>
+          <w:b/>
+          <w:bCs/>
+          <w:sz w:val="24"/>
+          <w:szCs w:val="24"/>
+        </w:rPr>
+      </w:r>
+    </w:p>
+    <w:p>
+      <w:pPr>
+        <w:pStyle w:val="Normal"/>
+        <w:rPr>
+          <w:rFonts w:ascii="Times New Roman" w:hAnsi="Times New Roman" w:cs="Times New Roman"/>
+          <w:b/>
+          <w:b/>
+          <w:bCs/>
+          <w:sz w:val="24"/>
+          <w:szCs w:val="24"/>
+        </w:rPr>
+      </w:pPr>
+      <w:r>
+        <w:rPr>
+          <w:rFonts w:cs="Times New Roman" w:ascii="Times New Roman" w:hAnsi="Times New Roman"/>
+          <w:b/>
+          <w:bCs/>
+          <w:sz w:val="24"/>
+          <w:szCs w:val="24"/>
+        </w:rPr>
+      </w:r>
+    </w:p>
+    <w:p>
+      <w:pPr>
+        <w:pStyle w:val="Normal"/>
+        <w:rPr>
+          <w:rFonts w:ascii="Times New Roman" w:hAnsi="Times New Roman" w:cs="Times New Roman"/>
+          <w:b/>
+          <w:b/>
+          <w:bCs/>
+          <w:sz w:val="24"/>
+          <w:szCs w:val="24"/>
+        </w:rPr>
+      </w:pPr>
+      <w:r>
+        <w:rPr>
+          <w:rFonts w:cs="Times New Roman" w:ascii="Times New Roman" w:hAnsi="Times New Roman"/>
+          <w:b/>
+          <w:bCs/>
+          <w:sz w:val="24"/>
+          <w:szCs w:val="24"/>
+        </w:rPr>
+      </w:r>
+    </w:p>
+    <w:p>
+      <w:pPr>
+        <w:pStyle w:val="Normal"/>
+        <w:rPr>
+          <w:rFonts w:ascii="Times New Roman" w:hAnsi="Times New Roman" w:cs="Times New Roman"/>
+          <w:b/>
+          <w:b/>
+          <w:bCs/>
+          <w:sz w:val="24"/>
+          <w:szCs w:val="24"/>
+        </w:rPr>
+      </w:pPr>
+      <w:r>
+        <w:rPr>
+          <w:rFonts w:cs="Times New Roman" w:ascii="Times New Roman" w:hAnsi="Times New Roman"/>
+          <w:b/>
+          <w:bCs/>
+          <w:sz w:val="24"/>
+          <w:szCs w:val="24"/>
+        </w:rPr>
+      </w:r>
+    </w:p>
+    <w:p>
+      <w:pPr>
+        <w:pStyle w:val="Normal"/>
+        <w:rPr>
+          <w:rFonts w:ascii="Times New Roman" w:hAnsi="Times New Roman" w:cs="Times New Roman"/>
+          <w:b/>
+          <w:b/>
+          <w:bCs/>
+          <w:sz w:val="24"/>
+          <w:szCs w:val="24"/>
+        </w:rPr>
+      </w:pPr>
+      <w:r>
+        <w:rPr>
+          <w:rFonts w:cs="Times New Roman" w:ascii="Times New Roman" w:hAnsi="Times New Roman"/>
+          <w:b/>
+          <w:bCs/>
+          <w:sz w:val="24"/>
+          <w:szCs w:val="24"/>
+        </w:rPr>
+      </w:r>
+    </w:p>
+    <w:p>
+      <w:pPr>
+        <w:pStyle w:val="Normal"/>
+        <w:rPr>
+          <w:rFonts w:ascii="Times New Roman" w:hAnsi="Times New Roman" w:cs="Times New Roman"/>
+          <w:b/>
+          <w:b/>
+          <w:bCs/>
+          <w:sz w:val="24"/>
+          <w:szCs w:val="24"/>
+        </w:rPr>
+      </w:pPr>
+      <w:r>
+        <w:rPr>
+          <w:rFonts w:cs="Times New Roman" w:ascii="Times New Roman" w:hAnsi="Times New Roman"/>
+          <w:b/>
+          <w:bCs/>
+          <w:sz w:val="24"/>
+          <w:szCs w:val="24"/>
+        </w:rPr>
+      </w:r>
+    </w:p>
+    <w:p>
+      <w:pPr>
+        <w:pStyle w:val="Normal"/>
+        <w:rPr>
+          <w:rFonts w:ascii="Times New Roman" w:hAnsi="Times New Roman" w:cs="Times New Roman"/>
+          <w:sz w:val="24"/>
+          <w:szCs w:val="24"/>
+        </w:rPr>
+      </w:pPr>
+      <w:r>
+        <w:rPr>
+          <w:rFonts w:cs="Times New Roman" w:ascii="Times New Roman" w:hAnsi="Times New Roman"/>
+          <w:sz w:val="24"/>
+          <w:szCs w:val="24"/>
+        </w:rPr>
+      </w:r>
+    </w:p>
+    <w:p>
+      <w:pPr>
+        <w:pStyle w:val="Normal"/>
+        <w:rPr>
+          <w:rFonts w:ascii="Times New Roman" w:hAnsi="Times New Roman" w:cs="Times New Roman"/>
+          <w:sz w:val="24"/>
+          <w:szCs w:val="24"/>
+        </w:rPr>
+      </w:pPr>
+      <w:r>
+        <w:rPr>
+          <w:rFonts w:cs="Times New Roman" w:ascii="Times New Roman" w:hAnsi="Times New Roman"/>
+          <w:sz w:val="24"/>
+          <w:szCs w:val="24"/>
+        </w:rPr>
+      </w:r>
+    </w:p>
+    <w:p>
+      <w:pPr>
+        <w:pStyle w:val="ListParagraph"/>
         <w:rPr>
           <w:rFonts w:ascii="Times New Roman" w:hAnsi="Times New Roman" w:cs="Times New Roman"/>
           <w:sz w:val="36"/>
@@ -5154,8 +7082,11 @@
           <w:ilvl w:val="0"/>
           <w:numId w:val="3"/>
         </w:numPr>
-        <w:spacing w:lineRule="auto" w:line="480"/>
-        <w:rPr/>
+        <w:rPr>
+          <w:rFonts w:ascii="Times New Roman" w:hAnsi="Times New Roman" w:cs="Times New Roman"/>
+          <w:sz w:val="24"/>
+          <w:szCs w:val="24"/>
+        </w:rPr>
       </w:pPr>
       <w:r>
         <w:rPr>
@@ -5169,7 +7100,6 @@
     <w:p>
       <w:pPr>
         <w:pStyle w:val="ListParagraph"/>
-        <w:spacing w:lineRule="auto" w:line="480"/>
         <w:rPr>
           <w:rFonts w:ascii="Times New Roman" w:hAnsi="Times New Roman" w:cs="Times New Roman"/>
           <w:sz w:val="16"/>
@@ -5187,7 +7117,6 @@
     <w:p>
       <w:pPr>
         <w:pStyle w:val="Normal"/>
-        <w:spacing w:lineRule="auto" w:line="480"/>
         <w:rPr>
           <w:rFonts w:ascii="Times New Roman" w:hAnsi="Times New Roman" w:cs="Times New Roman"/>
           <w:sz w:val="24"/>
@@ -5212,7 +7141,7 @@
             <wp:extent cx="2945130" cy="1169670"/>
             <wp:effectExtent l="0" t="0" r="0" b="0"/>
             <wp:wrapSquare wrapText="largest"/>
-            <wp:docPr id="4" name="Image4" descr="A white rectangular object with black text&#10;&#10;Description automatically generated"/>
+            <wp:docPr id="8" name="Image4" descr="A white rectangular object with black text&#10;&#10;Description automatically generated"/>
             <wp:cNvGraphicFramePr>
               <a:graphicFrameLocks xmlns:a="http://schemas.openxmlformats.org/drawingml/2006/main" noChangeAspect="1"/>
             </wp:cNvGraphicFramePr>
@@ -5220,13 +7149,13 @@
               <a:graphicData uri="http://schemas.openxmlformats.org/drawingml/2006/picture">
                 <pic:pic xmlns:pic="http://schemas.openxmlformats.org/drawingml/2006/picture">
                   <pic:nvPicPr>
-                    <pic:cNvPr id="4" name="Image4" descr="A white rectangular object with black text&#10;&#10;Description automatically generated"/>
+                    <pic:cNvPr id="8" name="Image4" descr="A white rectangular object with black text&#10;&#10;Description automatically generated"/>
                     <pic:cNvPicPr>
                       <a:picLocks noChangeAspect="1" noChangeArrowheads="1"/>
                     </pic:cNvPicPr>
                   </pic:nvPicPr>
                   <pic:blipFill>
-                    <a:blip r:embed="rId11"/>
+                    <a:blip r:embed="rId15"/>
                     <a:srcRect l="1573" t="0" r="13364" b="0"/>
                     <a:stretch>
                       <a:fillRect/>
@@ -5256,97 +7185,57 @@
     <w:p>
       <w:pPr>
         <w:pStyle w:val="Normal"/>
-        <w:spacing w:lineRule="auto" w:line="480"/>
-        <w:rPr>
-          <w:rFonts w:ascii="Times New Roman" w:hAnsi="Times New Roman" w:cs="Times New Roman"/>
-          <w:sz w:val="24"/>
-          <w:szCs w:val="24"/>
-        </w:rPr>
-      </w:pPr>
-      <w:r>
-        <w:rPr>
-          <w:rFonts w:cs="Times New Roman" w:ascii="Times New Roman" w:hAnsi="Times New Roman"/>
-          <w:sz w:val="24"/>
-          <w:szCs w:val="24"/>
-        </w:rPr>
-      </w:r>
-    </w:p>
-    <w:p>
-      <w:pPr>
-        <w:pStyle w:val="Normal"/>
-        <w:spacing w:lineRule="auto" w:line="480"/>
-        <w:rPr>
-          <w:rFonts w:ascii="Times New Roman" w:hAnsi="Times New Roman" w:cs="Times New Roman"/>
-          <w:sz w:val="24"/>
-          <w:szCs w:val="24"/>
-        </w:rPr>
-      </w:pPr>
-      <w:r>
-        <w:rPr>
-          <w:rFonts w:cs="Times New Roman" w:ascii="Times New Roman" w:hAnsi="Times New Roman"/>
-          <w:sz w:val="24"/>
-          <w:szCs w:val="24"/>
-        </w:rPr>
-      </w:r>
-    </w:p>
-    <w:p>
-      <w:pPr>
-        <w:pStyle w:val="Normal"/>
-        <w:spacing w:lineRule="auto" w:line="480"/>
-        <w:rPr>
-          <w:rFonts w:ascii="Times New Roman" w:hAnsi="Times New Roman" w:cs="Times New Roman"/>
-          <w:sz w:val="24"/>
-          <w:szCs w:val="24"/>
-        </w:rPr>
-      </w:pPr>
-      <w:r>
-        <w:rPr>
-          <w:rFonts w:cs="Times New Roman" w:ascii="Times New Roman" w:hAnsi="Times New Roman"/>
-          <w:sz w:val="24"/>
-          <w:szCs w:val="24"/>
-        </w:rPr>
-      </w:r>
-    </w:p>
-    <w:p>
-      <w:pPr>
-        <w:pStyle w:val="Normal"/>
-        <w:spacing w:lineRule="auto" w:line="480"/>
-        <w:rPr>
-          <w:rFonts w:ascii="Times New Roman" w:hAnsi="Times New Roman" w:cs="Times New Roman"/>
-          <w:sz w:val="32"/>
-          <w:szCs w:val="32"/>
-        </w:rPr>
-      </w:pPr>
-      <w:r>
-        <w:rPr>
-          <w:rFonts w:cs="Times New Roman" w:ascii="Times New Roman" w:hAnsi="Times New Roman"/>
-          <w:sz w:val="32"/>
-          <w:szCs w:val="32"/>
-        </w:rPr>
-      </w:r>
-    </w:p>
-    <w:p>
-      <w:pPr>
-        <w:pStyle w:val="Normal"/>
-        <w:spacing w:lineRule="auto" w:line="480"/>
-        <w:rPr>
-          <w:rFonts w:ascii="Times New Roman" w:hAnsi="Times New Roman" w:cs="Times New Roman"/>
-          <w:sz w:val="32"/>
-          <w:szCs w:val="32"/>
-        </w:rPr>
-      </w:pPr>
-      <w:r>
-        <w:rPr>
-          <w:rFonts w:cs="Times New Roman" w:ascii="Times New Roman" w:hAnsi="Times New Roman"/>
-          <w:sz w:val="32"/>
-          <w:szCs w:val="32"/>
-        </w:rPr>
-      </w:r>
-    </w:p>
-    <w:p>
-      <w:pPr>
-        <w:pStyle w:val="Normal"/>
-        <w:spacing w:lineRule="auto" w:line="480"/>
+        <w:rPr>
+          <w:rFonts w:ascii="Times New Roman" w:hAnsi="Times New Roman" w:cs="Times New Roman"/>
+          <w:sz w:val="24"/>
+          <w:szCs w:val="24"/>
+        </w:rPr>
+      </w:pPr>
+      <w:r>
+        <w:rPr>
+          <w:rFonts w:cs="Times New Roman" w:ascii="Times New Roman" w:hAnsi="Times New Roman"/>
+          <w:sz w:val="24"/>
+          <w:szCs w:val="24"/>
+        </w:rPr>
+      </w:r>
+    </w:p>
+    <w:p>
+      <w:pPr>
+        <w:pStyle w:val="Normal"/>
+        <w:rPr>
+          <w:rFonts w:ascii="Times New Roman" w:hAnsi="Times New Roman" w:cs="Times New Roman"/>
+          <w:sz w:val="24"/>
+          <w:szCs w:val="24"/>
+        </w:rPr>
+      </w:pPr>
+      <w:r>
+        <w:rPr>
+          <w:rFonts w:cs="Times New Roman" w:ascii="Times New Roman" w:hAnsi="Times New Roman"/>
+          <w:sz w:val="24"/>
+          <w:szCs w:val="24"/>
+        </w:rPr>
+      </w:r>
+    </w:p>
+    <w:p>
+      <w:pPr>
+        <w:pStyle w:val="Normal"/>
+        <w:rPr>
+          <w:rFonts w:ascii="Times New Roman" w:hAnsi="Times New Roman" w:cs="Times New Roman"/>
+          <w:sz w:val="24"/>
+          <w:szCs w:val="24"/>
+        </w:rPr>
+      </w:pPr>
+      <w:r>
+        <w:rPr>
+          <w:rFonts w:cs="Times New Roman" w:ascii="Times New Roman" w:hAnsi="Times New Roman"/>
+          <w:sz w:val="24"/>
+          <w:szCs w:val="24"/>
+        </w:rPr>
+      </w:r>
+    </w:p>
+    <w:p>
+      <w:pPr>
+        <w:pStyle w:val="Normal"/>
         <w:rPr>
           <w:rFonts w:ascii="Times New Roman" w:hAnsi="Times New Roman" w:cs="Times New Roman"/>
           <w:sz w:val="32"/>
@@ -5368,8 +7257,11 @@
           <w:ilvl w:val="0"/>
           <w:numId w:val="3"/>
         </w:numPr>
-        <w:spacing w:lineRule="auto" w:line="480"/>
-        <w:rPr/>
+        <w:rPr>
+          <w:rFonts w:ascii="Times New Roman" w:hAnsi="Times New Roman" w:cs="Times New Roman"/>
+          <w:sz w:val="24"/>
+          <w:szCs w:val="24"/>
+        </w:rPr>
       </w:pPr>
       <w:r>
         <w:rPr>
@@ -5383,7 +7275,6 @@
     <w:p>
       <w:pPr>
         <w:pStyle w:val="Normal"/>
-        <w:spacing w:lineRule="auto" w:line="480"/>
         <w:rPr>
           <w:rFonts w:ascii="Times New Roman" w:hAnsi="Times New Roman" w:cs="Times New Roman"/>
           <w:sz w:val="24"/>
@@ -5408,7 +7299,7 @@
             <wp:extent cx="3365500" cy="3772535"/>
             <wp:effectExtent l="0" t="0" r="0" b="0"/>
             <wp:wrapSquare wrapText="largest"/>
-            <wp:docPr id="5" name="Image5" descr="A screenshot of a computer&#10;&#10;Description automatically generated"/>
+            <wp:docPr id="9" name="Image5" descr="A screenshot of a computer&#10;&#10;Description automatically generated"/>
             <wp:cNvGraphicFramePr>
               <a:graphicFrameLocks xmlns:a="http://schemas.openxmlformats.org/drawingml/2006/main" noChangeAspect="1"/>
             </wp:cNvGraphicFramePr>
@@ -5416,13 +7307,13 @@
               <a:graphicData uri="http://schemas.openxmlformats.org/drawingml/2006/picture">
                 <pic:pic xmlns:pic="http://schemas.openxmlformats.org/drawingml/2006/picture">
                   <pic:nvPicPr>
-                    <pic:cNvPr id="5" name="Image5" descr="A screenshot of a computer&#10;&#10;Description automatically generated"/>
+                    <pic:cNvPr id="9" name="Image5" descr="A screenshot of a computer&#10;&#10;Description automatically generated"/>
                     <pic:cNvPicPr>
                       <a:picLocks noChangeAspect="1" noChangeArrowheads="1"/>
                     </pic:cNvPicPr>
                   </pic:nvPicPr>
                   <pic:blipFill>
-                    <a:blip r:embed="rId12"/>
+                    <a:blip r:embed="rId16"/>
                     <a:stretch>
                       <a:fillRect/>
                     </a:stretch>
@@ -5446,133 +7337,210 @@
     <w:p>
       <w:pPr>
         <w:pStyle w:val="Normal"/>
-        <w:spacing w:lineRule="auto" w:line="480"/>
-        <w:rPr>
-          <w:rFonts w:ascii="Times New Roman" w:hAnsi="Times New Roman" w:cs="Times New Roman"/>
-          <w:sz w:val="24"/>
-          <w:szCs w:val="24"/>
-        </w:rPr>
-      </w:pPr>
-      <w:r>
-        <w:rPr>
-          <w:rFonts w:cs="Times New Roman" w:ascii="Times New Roman" w:hAnsi="Times New Roman"/>
-          <w:sz w:val="24"/>
-          <w:szCs w:val="24"/>
-        </w:rPr>
-      </w:r>
-    </w:p>
-    <w:p>
-      <w:pPr>
-        <w:pStyle w:val="Normal"/>
-        <w:spacing w:lineRule="auto" w:line="480"/>
-        <w:rPr>
-          <w:rFonts w:ascii="Times New Roman" w:hAnsi="Times New Roman" w:cs="Times New Roman"/>
-          <w:sz w:val="24"/>
-          <w:szCs w:val="24"/>
-        </w:rPr>
-      </w:pPr>
-      <w:r>
-        <w:rPr>
-          <w:rFonts w:cs="Times New Roman" w:ascii="Times New Roman" w:hAnsi="Times New Roman"/>
-          <w:sz w:val="24"/>
-          <w:szCs w:val="24"/>
-        </w:rPr>
-      </w:r>
-    </w:p>
-    <w:p>
-      <w:pPr>
-        <w:pStyle w:val="Normal"/>
-        <w:spacing w:lineRule="auto" w:line="480"/>
-        <w:rPr>
-          <w:rFonts w:ascii="Times New Roman" w:hAnsi="Times New Roman" w:cs="Times New Roman"/>
-          <w:sz w:val="24"/>
-          <w:szCs w:val="24"/>
-        </w:rPr>
-      </w:pPr>
-      <w:r>
-        <w:rPr>
-          <w:rFonts w:cs="Times New Roman" w:ascii="Times New Roman" w:hAnsi="Times New Roman"/>
-          <w:sz w:val="24"/>
-          <w:szCs w:val="24"/>
-        </w:rPr>
-      </w:r>
-    </w:p>
-    <w:p>
-      <w:pPr>
-        <w:pStyle w:val="Normal"/>
-        <w:spacing w:lineRule="auto" w:line="480"/>
-        <w:rPr>
-          <w:rFonts w:ascii="Times New Roman" w:hAnsi="Times New Roman" w:cs="Times New Roman"/>
-          <w:sz w:val="24"/>
-          <w:szCs w:val="24"/>
-        </w:rPr>
-      </w:pPr>
-      <w:r>
-        <w:rPr>
-          <w:rFonts w:cs="Times New Roman" w:ascii="Times New Roman" w:hAnsi="Times New Roman"/>
-          <w:sz w:val="24"/>
-          <w:szCs w:val="24"/>
-        </w:rPr>
-      </w:r>
-    </w:p>
-    <w:p>
-      <w:pPr>
-        <w:pStyle w:val="Normal"/>
-        <w:spacing w:lineRule="auto" w:line="480"/>
-        <w:rPr>
-          <w:rFonts w:ascii="Times New Roman" w:hAnsi="Times New Roman" w:cs="Times New Roman"/>
-          <w:sz w:val="24"/>
-          <w:szCs w:val="24"/>
-        </w:rPr>
-      </w:pPr>
-      <w:r>
-        <w:rPr>
-          <w:rFonts w:cs="Times New Roman" w:ascii="Times New Roman" w:hAnsi="Times New Roman"/>
-          <w:sz w:val="24"/>
-          <w:szCs w:val="24"/>
-        </w:rPr>
-      </w:r>
-    </w:p>
-    <w:p>
-      <w:pPr>
-        <w:pStyle w:val="Normal"/>
-        <w:spacing w:lineRule="auto" w:line="480"/>
-        <w:rPr>
-          <w:rFonts w:ascii="Times New Roman" w:hAnsi="Times New Roman" w:cs="Times New Roman"/>
-          <w:sz w:val="24"/>
-          <w:szCs w:val="24"/>
-        </w:rPr>
-      </w:pPr>
-      <w:r>
-        <w:rPr>
-          <w:rFonts w:cs="Times New Roman" w:ascii="Times New Roman" w:hAnsi="Times New Roman"/>
-          <w:sz w:val="24"/>
-          <w:szCs w:val="24"/>
-        </w:rPr>
-      </w:r>
-    </w:p>
-    <w:p>
-      <w:pPr>
-        <w:pStyle w:val="Normal"/>
-        <w:spacing w:lineRule="auto" w:line="480"/>
-        <w:rPr>
-          <w:rFonts w:ascii="Times New Roman" w:hAnsi="Times New Roman" w:cs="Times New Roman"/>
-          <w:sz w:val="24"/>
-          <w:szCs w:val="24"/>
-        </w:rPr>
-      </w:pPr>
-      <w:r>
-        <w:rPr>
-          <w:rFonts w:cs="Times New Roman" w:ascii="Times New Roman" w:hAnsi="Times New Roman"/>
-          <w:sz w:val="24"/>
-          <w:szCs w:val="24"/>
-        </w:rPr>
-      </w:r>
-    </w:p>
-    <w:p>
-      <w:pPr>
-        <w:pStyle w:val="Normal"/>
-        <w:spacing w:lineRule="auto" w:line="480"/>
+        <w:rPr>
+          <w:rFonts w:ascii="Times New Roman" w:hAnsi="Times New Roman" w:cs="Times New Roman"/>
+          <w:sz w:val="24"/>
+          <w:szCs w:val="24"/>
+        </w:rPr>
+      </w:pPr>
+      <w:r>
+        <w:rPr>
+          <w:rFonts w:cs="Times New Roman" w:ascii="Times New Roman" w:hAnsi="Times New Roman"/>
+          <w:sz w:val="24"/>
+          <w:szCs w:val="24"/>
+        </w:rPr>
+      </w:r>
+    </w:p>
+    <w:p>
+      <w:pPr>
+        <w:pStyle w:val="Normal"/>
+        <w:rPr>
+          <w:rFonts w:ascii="Times New Roman" w:hAnsi="Times New Roman" w:cs="Times New Roman"/>
+          <w:sz w:val="24"/>
+          <w:szCs w:val="24"/>
+        </w:rPr>
+      </w:pPr>
+      <w:r>
+        <w:rPr>
+          <w:rFonts w:cs="Times New Roman" w:ascii="Times New Roman" w:hAnsi="Times New Roman"/>
+          <w:sz w:val="24"/>
+          <w:szCs w:val="24"/>
+        </w:rPr>
+      </w:r>
+    </w:p>
+    <w:p>
+      <w:pPr>
+        <w:pStyle w:val="Normal"/>
+        <w:rPr>
+          <w:rFonts w:ascii="Times New Roman" w:hAnsi="Times New Roman" w:cs="Times New Roman"/>
+          <w:sz w:val="24"/>
+          <w:szCs w:val="24"/>
+        </w:rPr>
+      </w:pPr>
+      <w:r>
+        <w:rPr>
+          <w:rFonts w:cs="Times New Roman" w:ascii="Times New Roman" w:hAnsi="Times New Roman"/>
+          <w:sz w:val="24"/>
+          <w:szCs w:val="24"/>
+        </w:rPr>
+      </w:r>
+    </w:p>
+    <w:p>
+      <w:pPr>
+        <w:pStyle w:val="Normal"/>
+        <w:rPr>
+          <w:rFonts w:ascii="Times New Roman" w:hAnsi="Times New Roman" w:cs="Times New Roman"/>
+          <w:sz w:val="24"/>
+          <w:szCs w:val="24"/>
+        </w:rPr>
+      </w:pPr>
+      <w:r>
+        <w:rPr>
+          <w:rFonts w:cs="Times New Roman" w:ascii="Times New Roman" w:hAnsi="Times New Roman"/>
+          <w:sz w:val="24"/>
+          <w:szCs w:val="24"/>
+        </w:rPr>
+      </w:r>
+    </w:p>
+    <w:p>
+      <w:pPr>
+        <w:pStyle w:val="Normal"/>
+        <w:rPr>
+          <w:rFonts w:ascii="Times New Roman" w:hAnsi="Times New Roman" w:cs="Times New Roman"/>
+          <w:sz w:val="24"/>
+          <w:szCs w:val="24"/>
+        </w:rPr>
+      </w:pPr>
+      <w:r>
+        <w:rPr>
+          <w:rFonts w:cs="Times New Roman" w:ascii="Times New Roman" w:hAnsi="Times New Roman"/>
+          <w:sz w:val="24"/>
+          <w:szCs w:val="24"/>
+        </w:rPr>
+      </w:r>
+    </w:p>
+    <w:p>
+      <w:pPr>
+        <w:pStyle w:val="Normal"/>
+        <w:rPr>
+          <w:rFonts w:ascii="Times New Roman" w:hAnsi="Times New Roman" w:cs="Times New Roman"/>
+          <w:sz w:val="24"/>
+          <w:szCs w:val="24"/>
+        </w:rPr>
+      </w:pPr>
+      <w:r>
+        <w:rPr>
+          <w:rFonts w:cs="Times New Roman" w:ascii="Times New Roman" w:hAnsi="Times New Roman"/>
+          <w:sz w:val="24"/>
+          <w:szCs w:val="24"/>
+        </w:rPr>
+      </w:r>
+    </w:p>
+    <w:p>
+      <w:pPr>
+        <w:pStyle w:val="Normal"/>
+        <w:rPr>
+          <w:rFonts w:ascii="Times New Roman" w:hAnsi="Times New Roman" w:cs="Times New Roman"/>
+          <w:sz w:val="24"/>
+          <w:szCs w:val="24"/>
+        </w:rPr>
+      </w:pPr>
+      <w:r>
+        <w:rPr>
+          <w:rFonts w:cs="Times New Roman" w:ascii="Times New Roman" w:hAnsi="Times New Roman"/>
+          <w:sz w:val="24"/>
+          <w:szCs w:val="24"/>
+        </w:rPr>
+      </w:r>
+    </w:p>
+    <w:p>
+      <w:pPr>
+        <w:pStyle w:val="Normal"/>
+        <w:rPr>
+          <w:rFonts w:ascii="Times New Roman" w:hAnsi="Times New Roman" w:cs="Times New Roman"/>
+          <w:sz w:val="24"/>
+          <w:szCs w:val="24"/>
+        </w:rPr>
+      </w:pPr>
+      <w:r>
+        <w:rPr>
+          <w:rFonts w:cs="Times New Roman" w:ascii="Times New Roman" w:hAnsi="Times New Roman"/>
+          <w:sz w:val="24"/>
+          <w:szCs w:val="24"/>
+        </w:rPr>
+      </w:r>
+    </w:p>
+    <w:p>
+      <w:pPr>
+        <w:pStyle w:val="Normal"/>
+        <w:rPr>
+          <w:rFonts w:ascii="Times New Roman" w:hAnsi="Times New Roman" w:cs="Times New Roman"/>
+          <w:sz w:val="24"/>
+          <w:szCs w:val="24"/>
+        </w:rPr>
+      </w:pPr>
+      <w:r>
+        <w:rPr>
+          <w:rFonts w:cs="Times New Roman" w:ascii="Times New Roman" w:hAnsi="Times New Roman"/>
+          <w:sz w:val="24"/>
+          <w:szCs w:val="24"/>
+        </w:rPr>
+      </w:r>
+    </w:p>
+    <w:p>
+      <w:pPr>
+        <w:pStyle w:val="Normal"/>
+        <w:rPr>
+          <w:rFonts w:ascii="Times New Roman" w:hAnsi="Times New Roman" w:cs="Times New Roman"/>
+          <w:sz w:val="24"/>
+          <w:szCs w:val="24"/>
+        </w:rPr>
+      </w:pPr>
+      <w:r>
+        <w:rPr>
+          <w:rFonts w:cs="Times New Roman" w:ascii="Times New Roman" w:hAnsi="Times New Roman"/>
+          <w:sz w:val="24"/>
+          <w:szCs w:val="24"/>
+        </w:rPr>
+      </w:r>
+    </w:p>
+    <w:p>
+      <w:pPr>
+        <w:pStyle w:val="Normal"/>
+        <w:rPr>
+          <w:rFonts w:ascii="Times New Roman" w:hAnsi="Times New Roman" w:cs="Times New Roman"/>
+          <w:sz w:val="24"/>
+          <w:szCs w:val="24"/>
+        </w:rPr>
+      </w:pPr>
+      <w:r>
+        <w:rPr>
+          <w:rFonts w:cs="Times New Roman" w:ascii="Times New Roman" w:hAnsi="Times New Roman"/>
+          <w:sz w:val="24"/>
+          <w:szCs w:val="24"/>
+        </w:rPr>
+      </w:r>
+    </w:p>
+    <w:p>
+      <w:pPr>
+        <w:pStyle w:val="Normal"/>
+        <w:rPr>
+          <w:rFonts w:ascii="Times New Roman" w:hAnsi="Times New Roman" w:cs="Times New Roman"/>
+          <w:sz w:val="24"/>
+          <w:szCs w:val="24"/>
+        </w:rPr>
+      </w:pPr>
+      <w:r>
+        <w:rPr>
+          <w:rFonts w:cs="Times New Roman" w:ascii="Times New Roman" w:hAnsi="Times New Roman"/>
+          <w:sz w:val="24"/>
+          <w:szCs w:val="24"/>
+        </w:rPr>
+      </w:r>
+    </w:p>
+    <w:p>
+      <w:pPr>
+        <w:pStyle w:val="Normal"/>
         <w:rPr>
           <w:rFonts w:ascii="Times New Roman" w:hAnsi="Times New Roman" w:cs="Times New Roman"/>
           <w:sz w:val="24"/>
@@ -5594,8 +7562,11 @@
           <w:ilvl w:val="0"/>
           <w:numId w:val="3"/>
         </w:numPr>
-        <w:spacing w:lineRule="auto" w:line="480"/>
-        <w:rPr/>
+        <w:rPr>
+          <w:rFonts w:ascii="Times New Roman" w:hAnsi="Times New Roman" w:cs="Times New Roman"/>
+          <w:sz w:val="24"/>
+          <w:szCs w:val="24"/>
+        </w:rPr>
       </w:pPr>
       <w:r>
         <w:rPr>
@@ -5633,7 +7604,7 @@
             <wp:extent cx="3409950" cy="1587500"/>
             <wp:effectExtent l="0" t="0" r="0" b="0"/>
             <wp:wrapSquare wrapText="largest"/>
-            <wp:docPr id="6" name="Image6" descr="A screenshot of a computer&#10;&#10;Description automatically generated"/>
+            <wp:docPr id="10" name="Image6" descr="A screenshot of a computer&#10;&#10;Description automatically generated"/>
             <wp:cNvGraphicFramePr>
               <a:graphicFrameLocks xmlns:a="http://schemas.openxmlformats.org/drawingml/2006/main" noChangeAspect="1"/>
             </wp:cNvGraphicFramePr>
@@ -5641,13 +7612,13 @@
               <a:graphicData uri="http://schemas.openxmlformats.org/drawingml/2006/picture">
                 <pic:pic xmlns:pic="http://schemas.openxmlformats.org/drawingml/2006/picture">
                   <pic:nvPicPr>
-                    <pic:cNvPr id="6" name="Image6" descr="A screenshot of a computer&#10;&#10;Description automatically generated"/>
+                    <pic:cNvPr id="10" name="Image6" descr="A screenshot of a computer&#10;&#10;Description automatically generated"/>
                     <pic:cNvPicPr>
                       <a:picLocks noChangeAspect="1" noChangeArrowheads="1"/>
                     </pic:cNvPicPr>
                   </pic:nvPicPr>
                   <pic:blipFill>
-                    <a:blip r:embed="rId13"/>
+                    <a:blip r:embed="rId17"/>
                     <a:stretch>
                       <a:fillRect/>
                     </a:stretch>
@@ -5845,6 +7816,126 @@
       </w:pPr>
       <w:r>
         <w:rPr>
+          <w:rFonts w:cs="Times New Roman" w:ascii="Times New Roman" w:hAnsi="Times New Roman"/>
+          <w:b/>
+          <w:bCs/>
+          <w:color w:val="0D0D0D" w:themeColor="text1" w:themeTint="f2"/>
+          <w:sz w:val="32"/>
+          <w:szCs w:val="32"/>
+        </w:rPr>
+      </w:r>
+    </w:p>
+    <w:p>
+      <w:pPr>
+        <w:pStyle w:val="Normal"/>
+        <w:rPr>
+          <w:rFonts w:ascii="Times New Roman" w:hAnsi="Times New Roman" w:cs="Times New Roman"/>
+          <w:b/>
+          <w:b/>
+          <w:bCs/>
+          <w:color w:val="0D0D0D" w:themeColor="text1" w:themeTint="f2"/>
+          <w:sz w:val="32"/>
+          <w:szCs w:val="32"/>
+        </w:rPr>
+      </w:pPr>
+      <w:r>
+        <w:rPr>
+          <w:rFonts w:cs="Times New Roman" w:ascii="Times New Roman" w:hAnsi="Times New Roman"/>
+          <w:b/>
+          <w:bCs/>
+          <w:color w:val="0D0D0D" w:themeColor="text1" w:themeTint="f2"/>
+          <w:sz w:val="32"/>
+          <w:szCs w:val="32"/>
+        </w:rPr>
+      </w:r>
+    </w:p>
+    <w:p>
+      <w:pPr>
+        <w:pStyle w:val="Normal"/>
+        <w:rPr>
+          <w:rFonts w:ascii="Times New Roman" w:hAnsi="Times New Roman" w:cs="Times New Roman"/>
+          <w:b/>
+          <w:b/>
+          <w:bCs/>
+          <w:color w:val="0D0D0D" w:themeColor="text1" w:themeTint="f2"/>
+          <w:sz w:val="32"/>
+          <w:szCs w:val="32"/>
+        </w:rPr>
+      </w:pPr>
+      <w:r>
+        <w:rPr>
+          <w:rFonts w:cs="Times New Roman" w:ascii="Times New Roman" w:hAnsi="Times New Roman"/>
+          <w:b/>
+          <w:bCs/>
+          <w:color w:val="0D0D0D" w:themeColor="text1" w:themeTint="f2"/>
+          <w:sz w:val="32"/>
+          <w:szCs w:val="32"/>
+        </w:rPr>
+      </w:r>
+    </w:p>
+    <w:p>
+      <w:pPr>
+        <w:pStyle w:val="Normal"/>
+        <w:rPr>
+          <w:rFonts w:ascii="Times New Roman" w:hAnsi="Times New Roman" w:cs="Times New Roman"/>
+          <w:b/>
+          <w:b/>
+          <w:bCs/>
+          <w:color w:val="0D0D0D" w:themeColor="text1" w:themeTint="f2"/>
+          <w:sz w:val="32"/>
+          <w:szCs w:val="32"/>
+        </w:rPr>
+      </w:pPr>
+      <w:r>
+        <w:rPr>
+          <w:rFonts w:cs="Times New Roman" w:ascii="Times New Roman" w:hAnsi="Times New Roman"/>
+          <w:b/>
+          <w:bCs/>
+          <w:color w:val="0D0D0D" w:themeColor="text1" w:themeTint="f2"/>
+          <w:sz w:val="32"/>
+          <w:szCs w:val="32"/>
+        </w:rPr>
+      </w:r>
+    </w:p>
+    <w:p>
+      <w:pPr>
+        <w:pStyle w:val="Normal"/>
+        <w:rPr>
+          <w:rFonts w:ascii="Times New Roman" w:hAnsi="Times New Roman" w:cs="Times New Roman"/>
+          <w:b/>
+          <w:b/>
+          <w:bCs/>
+          <w:color w:val="0D0D0D" w:themeColor="text1" w:themeTint="f2"/>
+          <w:sz w:val="32"/>
+          <w:szCs w:val="32"/>
+        </w:rPr>
+      </w:pPr>
+      <w:r>
+        <w:rPr>
+          <w:rFonts w:cs="Times New Roman" w:ascii="Times New Roman" w:hAnsi="Times New Roman"/>
+          <w:b/>
+          <w:bCs/>
+          <w:color w:val="0D0D0D" w:themeColor="text1" w:themeTint="f2"/>
+          <w:sz w:val="32"/>
+          <w:szCs w:val="32"/>
+        </w:rPr>
+      </w:r>
+    </w:p>
+    <w:p>
+      <w:pPr>
+        <w:pStyle w:val="Normal"/>
+        <w:rPr>
+          <w:rFonts w:ascii="Times New Roman" w:hAnsi="Times New Roman" w:cs="Times New Roman"/>
+          <w:b/>
+          <w:b/>
+          <w:bCs/>
+          <w:color w:val="0D0D0D" w:themeColor="text1" w:themeTint="f2"/>
+          <w:sz w:val="32"/>
+          <w:szCs w:val="32"/>
+        </w:rPr>
+      </w:pPr>
+      <w:r>
+        <w:rPr>
           <w:rFonts w:eastAsia="" w:cs="Times New Roman" w:ascii="Times New Roman" w:hAnsi="Times New Roman" w:eastAsiaTheme="minorEastAsia"/>
           <w:b/>
           <w:bCs/>
@@ -5927,12 +8018,12 @@
               <wp:align>center</wp:align>
             </wp:positionH>
             <wp:positionV relativeFrom="paragraph">
-              <wp:align>top</wp:align>
+              <wp:posOffset>635</wp:posOffset>
             </wp:positionV>
             <wp:extent cx="4728845" cy="9079865"/>
             <wp:effectExtent l="0" t="0" r="0" b="0"/>
             <wp:wrapSquare wrapText="largest"/>
-            <wp:docPr id="7" name="Image7" descr=""/>
+            <wp:docPr id="11" name="Image7" descr=""/>
             <wp:cNvGraphicFramePr>
               <a:graphicFrameLocks xmlns:a="http://schemas.openxmlformats.org/drawingml/2006/main" noChangeAspect="1"/>
             </wp:cNvGraphicFramePr>
@@ -5940,13 +8031,13 @@
               <a:graphicData uri="http://schemas.openxmlformats.org/drawingml/2006/picture">
                 <pic:pic xmlns:pic="http://schemas.openxmlformats.org/drawingml/2006/picture">
                   <pic:nvPicPr>
-                    <pic:cNvPr id="7" name="Image7" descr=""/>
+                    <pic:cNvPr id="11" name="Image7" descr=""/>
                     <pic:cNvPicPr>
                       <a:picLocks noChangeAspect="1" noChangeArrowheads="1"/>
                     </pic:cNvPicPr>
                   </pic:nvPicPr>
                   <pic:blipFill>
-                    <a:blip r:embed="rId14"/>
+                    <a:blip r:embed="rId18"/>
                     <a:stretch>
                       <a:fillRect/>
                     </a:stretch>
@@ -6656,163 +8747,6 @@
                 <w:lang w:val="en-US" w:eastAsia="en-US" w:bidi="ar-SA"/>
               </w:rPr>
               <w:t>Minor edits.</w:t>
-            </w:r>
-          </w:p>
-        </w:tc>
-      </w:tr>
-      <w:tr>
-        <w:trPr/>
-        <w:tc>
-          <w:tcPr>
-            <w:tcW w:w="1412" w:type="dxa"/>
-            <w:cnfStyle w:val="001000000000" w:firstRow="0" w:lastRow="0" w:firstColumn="1" w:lastColumn="0" w:oddVBand="0" w:evenVBand="0" w:oddHBand="0" w:evenHBand="0" w:firstRowFirstColumn="0" w:firstRowLastColumn="0" w:lastRowFirstColumn="0" w:lastRowLastColumn="0"/>
-            <w:tcBorders>
-              <w:top w:val="nil"/>
-            </w:tcBorders>
-            <w:shd w:fill="FFFFFF" w:val="clear"/>
-          </w:tcPr>
-          <w:p>
-            <w:pPr>
-              <w:pStyle w:val="Normal"/>
-              <w:widowControl w:val="false"/>
-              <w:suppressAutoHyphens w:val="true"/>
-              <w:spacing w:lineRule="auto" w:line="240" w:before="0" w:after="0"/>
-              <w:jc w:val="left"/>
-              <w:rPr>
-                <w:rFonts w:ascii="Times New Roman" w:hAnsi="Times New Roman" w:cs="Times New Roman"/>
-                <w:color w:val="0D0D0D"/>
-                <w:sz w:val="24"/>
-                <w:szCs w:val="24"/>
-              </w:rPr>
-            </w:pPr>
-            <w:r>
-              <w:rPr>
-                <w:rFonts w:cs="Times New Roman" w:ascii="Times New Roman" w:hAnsi="Times New Roman"/>
-                <w:color w:val="0D0D0D"/>
-                <w:sz w:val="24"/>
-                <w:szCs w:val="24"/>
-              </w:rPr>
-              <w:t>1.3</w:t>
-            </w:r>
-          </w:p>
-        </w:tc>
-        <w:tc>
-          <w:tcPr>
-            <w:tcW w:w="1984" w:type="dxa"/>
-            <w:tcBorders>
-              <w:top w:val="nil"/>
-            </w:tcBorders>
-            <w:shd w:fill="FFFFFF" w:val="clear"/>
-          </w:tcPr>
-          <w:p>
-            <w:pPr>
-              <w:pStyle w:val="Normal"/>
-              <w:widowControl w:val="false"/>
-              <w:suppressAutoHyphens w:val="true"/>
-              <w:spacing w:lineRule="auto" w:line="240" w:before="0" w:after="0"/>
-              <w:jc w:val="left"/>
-              <w:cnfStyle w:val="000000100000" w:firstRow="0" w:lastRow="0" w:firstColumn="0" w:lastColumn="0" w:oddVBand="0" w:evenVBand="0" w:oddHBand="1" w:evenHBand="0" w:firstRowFirstColumn="0" w:firstRowLastColumn="0" w:lastRowFirstColumn="0" w:lastRowLastColumn="0"/>
-              <w:rPr>
-                <w:rFonts w:ascii="Times New Roman" w:hAnsi="Times New Roman" w:cs="Times New Roman"/>
-                <w:i/>
-                <w:i/>
-                <w:iCs/>
-                <w:color w:val="0D0D0D"/>
-                <w:sz w:val="24"/>
-                <w:szCs w:val="24"/>
-              </w:rPr>
-            </w:pPr>
-            <w:r>
-              <w:rPr>
-                <w:rFonts w:cs="Times New Roman" w:ascii="Times New Roman" w:hAnsi="Times New Roman"/>
-                <w:i/>
-                <w:iCs/>
-                <w:color w:val="0D0D0D"/>
-                <w:sz w:val="24"/>
-                <w:szCs w:val="24"/>
-              </w:rPr>
-              <w:t>24-02-19</w:t>
-            </w:r>
-          </w:p>
-        </w:tc>
-        <w:tc>
-          <w:tcPr>
-            <w:tcW w:w="2127" w:type="dxa"/>
-            <w:tcBorders>
-              <w:top w:val="nil"/>
-            </w:tcBorders>
-            <w:shd w:fill="FFFFFF" w:val="clear"/>
-          </w:tcPr>
-          <w:p>
-            <w:pPr>
-              <w:pStyle w:val="Normal"/>
-              <w:widowControl w:val="false"/>
-              <w:suppressAutoHyphens w:val="true"/>
-              <w:spacing w:lineRule="auto" w:line="240" w:before="0" w:after="0"/>
-              <w:jc w:val="left"/>
-              <w:cnfStyle w:val="000000100000" w:firstRow="0" w:lastRow="0" w:firstColumn="0" w:lastColumn="0" w:oddVBand="0" w:evenVBand="0" w:oddHBand="1" w:evenHBand="0" w:firstRowFirstColumn="0" w:firstRowLastColumn="0" w:lastRowFirstColumn="0" w:lastRowLastColumn="0"/>
-              <w:rPr>
-                <w:rFonts w:ascii="Times New Roman" w:hAnsi="Times New Roman" w:cs="Times New Roman"/>
-                <w:i/>
-                <w:i/>
-                <w:iCs/>
-                <w:sz w:val="24"/>
-                <w:szCs w:val="24"/>
-              </w:rPr>
-            </w:pPr>
-            <w:r>
-              <w:rPr>
-                <w:rFonts w:eastAsia="Calibri" w:cs="Times New Roman" w:ascii="Times New Roman" w:hAnsi="Times New Roman"/>
-                <w:i/>
-                <w:iCs/>
-                <w:sz w:val="24"/>
-                <w:szCs w:val="24"/>
-                <w:lang w:eastAsia="en-US" w:bidi="ar-SA"/>
-              </w:rPr>
-              <w:t>Gabriel Linski</w:t>
-            </w:r>
-          </w:p>
-        </w:tc>
-        <w:tc>
-          <w:tcPr>
-            <w:tcW w:w="3969" w:type="dxa"/>
-            <w:tcBorders>
-              <w:top w:val="nil"/>
-            </w:tcBorders>
-            <w:shd w:fill="FFFFFF" w:val="clear"/>
-          </w:tcPr>
-          <w:p>
-            <w:pPr>
-              <w:pStyle w:val="Normal"/>
-              <w:widowControl w:val="false"/>
-              <w:suppressAutoHyphens w:val="true"/>
-              <w:spacing w:lineRule="auto" w:line="240" w:before="0" w:after="0"/>
-              <w:jc w:val="left"/>
-              <w:cnfStyle w:val="000000100000" w:firstRow="0" w:lastRow="0" w:firstColumn="0" w:lastColumn="0" w:oddVBand="0" w:evenVBand="0" w:oddHBand="1" w:evenHBand="0" w:firstRowFirstColumn="0" w:firstRowLastColumn="0" w:lastRowFirstColumn="0" w:lastRowLastColumn="0"/>
-              <w:rPr>
-                <w:rFonts w:ascii="Times New Roman" w:hAnsi="Times New Roman" w:eastAsia="Calibri" w:cs="Times New Roman"/>
-                <w:i/>
-                <w:i/>
-                <w:iCs/>
-                <w:color w:val="0D0D0D" w:themeColor="text1" w:themeTint="f2"/>
-                <w:kern w:val="0"/>
-                <w:sz w:val="24"/>
-                <w:szCs w:val="24"/>
-                <w:lang w:val="en-US" w:eastAsia="en-US" w:bidi="ar-SA"/>
-              </w:rPr>
-            </w:pPr>
-            <w:r>
-              <w:rPr>
-                <w:rFonts w:eastAsia="Calibri" w:cs="Times New Roman" w:ascii="Times New Roman" w:hAnsi="Times New Roman"/>
-                <w:i/>
-                <w:iCs/>
-                <w:color w:val="0D0D0D"/>
-                <w:kern w:val="0"/>
-                <w:sz w:val="24"/>
-                <w:szCs w:val="24"/>
-                <w:lang w:val="en-US" w:eastAsia="en-US" w:bidi="ar-SA"/>
-              </w:rPr>
-              <w:t>Increased Line Spacing, minor edits.</w:t>
             </w:r>
           </w:p>
         </w:tc>

</xml_diff>